<commit_message>
Revert "Merge branch 'master' of https://github.com/Capstone-iMPaCt/Capstone41"
This reverts commit a5ea5f8c045ea23851e9c638c106c2ddf86756b9, reversing
changes made to aad2bfb23146ef06b44b170f24bed241ebffd04e.
</commit_message>
<xml_diff>
--- a/Forms from Manual/F - Gantt Chart Template.docx
+++ b/Forms from Manual/F - Gantt Chart Template.docx
@@ -988,6 +988,14 @@
                 <w:szCs w:val="24"/>
               </w:rPr>
             </w:pPr>
+            <w:r>
+              <w:rPr>
+                <w:rFonts w:ascii="Times New Roman" w:hAnsi="Times New Roman" w:cs="Times New Roman"/>
+                <w:sz w:val="20"/>
+                <w:szCs w:val="24"/>
+              </w:rPr>
+              <w:t>Title Consultation</w:t>
+            </w:r>
           </w:p>
         </w:tc>
         <w:tc>
@@ -1030,6 +1038,14 @@
                 <w:szCs w:val="20"/>
               </w:rPr>
             </w:pPr>
+            <w:r>
+              <w:rPr>
+                <w:rFonts w:ascii="Times New Roman" w:hAnsi="Times New Roman" w:cs="Times New Roman"/>
+                <w:sz w:val="16"/>
+                <w:szCs w:val="20"/>
+              </w:rPr>
+              <w:t>Aug 16</w:t>
+            </w:r>
           </w:p>
         </w:tc>
         <w:tc>
@@ -1051,146 +1067,153 @@
                 <w:szCs w:val="20"/>
               </w:rPr>
             </w:pPr>
-          </w:p>
-        </w:tc>
-        <w:tc>
-          <w:tcPr>
-            <w:tcW w:w="609" w:type="dxa"/>
-            <w:tcBorders>
-              <w:top w:val="single" w:sz="12" w:space="0" w:color="auto"/>
-              <w:left w:val="single" w:sz="6" w:space="0" w:color="auto"/>
-              <w:bottom w:val="single" w:sz="12" w:space="0" w:color="auto"/>
-              <w:right w:val="single" w:sz="12" w:space="0" w:color="auto"/>
-            </w:tcBorders>
-            <w:vAlign w:val="center"/>
-          </w:tcPr>
-          <w:p>
-            <w:pPr>
-              <w:rPr>
-                <w:rFonts w:ascii="Times New Roman" w:hAnsi="Times New Roman" w:cs="Times New Roman"/>
-                <w:sz w:val="20"/>
-                <w:szCs w:val="20"/>
-              </w:rPr>
-            </w:pPr>
-          </w:p>
-        </w:tc>
-        <w:tc>
-          <w:tcPr>
-            <w:tcW w:w="609" w:type="dxa"/>
-            <w:tcBorders>
-              <w:top w:val="single" w:sz="12" w:space="0" w:color="auto"/>
-              <w:left w:val="single" w:sz="6" w:space="0" w:color="auto"/>
-              <w:bottom w:val="single" w:sz="12" w:space="0" w:color="auto"/>
-              <w:right w:val="single" w:sz="12" w:space="0" w:color="auto"/>
-            </w:tcBorders>
-            <w:vAlign w:val="center"/>
-          </w:tcPr>
-          <w:p>
-            <w:pPr>
-              <w:rPr>
-                <w:rFonts w:ascii="Times New Roman" w:hAnsi="Times New Roman" w:cs="Times New Roman"/>
-                <w:sz w:val="20"/>
-                <w:szCs w:val="20"/>
-              </w:rPr>
-            </w:pPr>
-          </w:p>
-        </w:tc>
-        <w:tc>
-          <w:tcPr>
-            <w:tcW w:w="609" w:type="dxa"/>
-            <w:tcBorders>
-              <w:top w:val="single" w:sz="12" w:space="0" w:color="auto"/>
-              <w:left w:val="single" w:sz="6" w:space="0" w:color="auto"/>
-              <w:bottom w:val="single" w:sz="12" w:space="0" w:color="auto"/>
-              <w:right w:val="single" w:sz="12" w:space="0" w:color="auto"/>
-            </w:tcBorders>
-            <w:shd w:val="clear" w:color="auto" w:fill="auto"/>
-            <w:vAlign w:val="center"/>
-          </w:tcPr>
-          <w:p>
-            <w:pPr>
-              <w:rPr>
-                <w:rFonts w:ascii="Times New Roman" w:hAnsi="Times New Roman" w:cs="Times New Roman"/>
-                <w:sz w:val="20"/>
-                <w:szCs w:val="20"/>
-              </w:rPr>
-            </w:pPr>
-          </w:p>
-        </w:tc>
-        <w:tc>
-          <w:tcPr>
-            <w:tcW w:w="609" w:type="dxa"/>
-            <w:tcBorders>
-              <w:top w:val="single" w:sz="12" w:space="0" w:color="auto"/>
-              <w:left w:val="single" w:sz="6" w:space="0" w:color="auto"/>
-              <w:bottom w:val="single" w:sz="12" w:space="0" w:color="auto"/>
-              <w:right w:val="single" w:sz="12" w:space="0" w:color="auto"/>
-            </w:tcBorders>
-            <w:shd w:val="clear" w:color="auto" w:fill="auto"/>
-            <w:vAlign w:val="center"/>
-          </w:tcPr>
-          <w:p>
-            <w:pPr>
-              <w:rPr>
-                <w:rFonts w:ascii="Times New Roman" w:hAnsi="Times New Roman" w:cs="Times New Roman"/>
-                <w:sz w:val="20"/>
-                <w:szCs w:val="20"/>
-              </w:rPr>
-            </w:pPr>
-          </w:p>
-        </w:tc>
-        <w:tc>
-          <w:tcPr>
-            <w:tcW w:w="609" w:type="dxa"/>
-            <w:tcBorders>
-              <w:top w:val="single" w:sz="12" w:space="0" w:color="auto"/>
-              <w:left w:val="single" w:sz="6" w:space="0" w:color="auto"/>
-              <w:bottom w:val="single" w:sz="12" w:space="0" w:color="auto"/>
-              <w:right w:val="single" w:sz="12" w:space="0" w:color="auto"/>
-            </w:tcBorders>
-            <w:shd w:val="clear" w:color="auto" w:fill="auto"/>
-          </w:tcPr>
-          <w:p>
-            <w:pPr>
-              <w:rPr>
-                <w:rFonts w:ascii="Times New Roman" w:hAnsi="Times New Roman" w:cs="Times New Roman"/>
-                <w:sz w:val="20"/>
-                <w:szCs w:val="20"/>
-              </w:rPr>
-            </w:pPr>
-          </w:p>
-        </w:tc>
-        <w:tc>
-          <w:tcPr>
-            <w:tcW w:w="609" w:type="dxa"/>
-            <w:tcBorders>
-              <w:top w:val="single" w:sz="12" w:space="0" w:color="auto"/>
-              <w:left w:val="single" w:sz="6" w:space="0" w:color="auto"/>
-              <w:bottom w:val="single" w:sz="12" w:space="0" w:color="auto"/>
-              <w:right w:val="single" w:sz="12" w:space="0" w:color="auto"/>
-            </w:tcBorders>
-            <w:shd w:val="clear" w:color="auto" w:fill="auto"/>
-          </w:tcPr>
-          <w:p>
-            <w:pPr>
-              <w:rPr>
-                <w:rFonts w:ascii="Times New Roman" w:hAnsi="Times New Roman" w:cs="Times New Roman"/>
-                <w:sz w:val="20"/>
-                <w:szCs w:val="20"/>
-              </w:rPr>
-            </w:pPr>
-          </w:p>
-        </w:tc>
-        <w:tc>
-          <w:tcPr>
-            <w:tcW w:w="609" w:type="dxa"/>
-            <w:tcBorders>
-              <w:top w:val="single" w:sz="12" w:space="0" w:color="auto"/>
-              <w:left w:val="single" w:sz="6" w:space="0" w:color="auto"/>
-              <w:bottom w:val="single" w:sz="12" w:space="0" w:color="auto"/>
-              <w:right w:val="single" w:sz="12" w:space="0" w:color="auto"/>
-            </w:tcBorders>
-            <w:shd w:val="clear" w:color="auto" w:fill="auto"/>
+            <w:r>
+              <w:rPr>
+                <w:rFonts w:ascii="Times New Roman" w:hAnsi="Times New Roman" w:cs="Times New Roman"/>
+                <w:sz w:val="16"/>
+                <w:szCs w:val="20"/>
+              </w:rPr>
+              <w:t>Sep 16</w:t>
+            </w:r>
+          </w:p>
+        </w:tc>
+        <w:tc>
+          <w:tcPr>
+            <w:tcW w:w="609" w:type="dxa"/>
+            <w:tcBorders>
+              <w:top w:val="single" w:sz="12" w:space="0" w:color="auto"/>
+              <w:left w:val="single" w:sz="6" w:space="0" w:color="auto"/>
+              <w:bottom w:val="single" w:sz="12" w:space="0" w:color="auto"/>
+              <w:right w:val="single" w:sz="12" w:space="0" w:color="auto"/>
+            </w:tcBorders>
+            <w:vAlign w:val="center"/>
+          </w:tcPr>
+          <w:p>
+            <w:pPr>
+              <w:rPr>
+                <w:rFonts w:ascii="Times New Roman" w:hAnsi="Times New Roman" w:cs="Times New Roman"/>
+                <w:sz w:val="20"/>
+                <w:szCs w:val="20"/>
+              </w:rPr>
+            </w:pPr>
+          </w:p>
+        </w:tc>
+        <w:tc>
+          <w:tcPr>
+            <w:tcW w:w="609" w:type="dxa"/>
+            <w:tcBorders>
+              <w:top w:val="single" w:sz="12" w:space="0" w:color="auto"/>
+              <w:left w:val="single" w:sz="6" w:space="0" w:color="auto"/>
+              <w:bottom w:val="single" w:sz="12" w:space="0" w:color="auto"/>
+              <w:right w:val="single" w:sz="12" w:space="0" w:color="auto"/>
+            </w:tcBorders>
+            <w:vAlign w:val="center"/>
+          </w:tcPr>
+          <w:p>
+            <w:pPr>
+              <w:rPr>
+                <w:rFonts w:ascii="Times New Roman" w:hAnsi="Times New Roman" w:cs="Times New Roman"/>
+                <w:sz w:val="20"/>
+                <w:szCs w:val="20"/>
+              </w:rPr>
+            </w:pPr>
+          </w:p>
+        </w:tc>
+        <w:tc>
+          <w:tcPr>
+            <w:tcW w:w="609" w:type="dxa"/>
+            <w:tcBorders>
+              <w:top w:val="single" w:sz="12" w:space="0" w:color="auto"/>
+              <w:left w:val="single" w:sz="6" w:space="0" w:color="auto"/>
+              <w:bottom w:val="single" w:sz="12" w:space="0" w:color="auto"/>
+              <w:right w:val="single" w:sz="12" w:space="0" w:color="auto"/>
+            </w:tcBorders>
+            <w:shd w:val="clear" w:color="auto" w:fill="548DD4" w:themeFill="text2" w:themeFillTint="99"/>
+            <w:vAlign w:val="center"/>
+          </w:tcPr>
+          <w:p>
+            <w:pPr>
+              <w:rPr>
+                <w:rFonts w:ascii="Times New Roman" w:hAnsi="Times New Roman" w:cs="Times New Roman"/>
+                <w:sz w:val="20"/>
+                <w:szCs w:val="20"/>
+              </w:rPr>
+            </w:pPr>
+          </w:p>
+        </w:tc>
+        <w:tc>
+          <w:tcPr>
+            <w:tcW w:w="609" w:type="dxa"/>
+            <w:tcBorders>
+              <w:top w:val="single" w:sz="12" w:space="0" w:color="auto"/>
+              <w:left w:val="single" w:sz="6" w:space="0" w:color="auto"/>
+              <w:bottom w:val="single" w:sz="12" w:space="0" w:color="auto"/>
+              <w:right w:val="single" w:sz="12" w:space="0" w:color="auto"/>
+            </w:tcBorders>
+            <w:shd w:val="clear" w:color="auto" w:fill="548DD4" w:themeFill="text2" w:themeFillTint="99"/>
+            <w:vAlign w:val="center"/>
+          </w:tcPr>
+          <w:p>
+            <w:pPr>
+              <w:rPr>
+                <w:rFonts w:ascii="Times New Roman" w:hAnsi="Times New Roman" w:cs="Times New Roman"/>
+                <w:sz w:val="20"/>
+                <w:szCs w:val="20"/>
+              </w:rPr>
+            </w:pPr>
+          </w:p>
+        </w:tc>
+        <w:tc>
+          <w:tcPr>
+            <w:tcW w:w="609" w:type="dxa"/>
+            <w:tcBorders>
+              <w:top w:val="single" w:sz="12" w:space="0" w:color="auto"/>
+              <w:left w:val="single" w:sz="6" w:space="0" w:color="auto"/>
+              <w:bottom w:val="single" w:sz="12" w:space="0" w:color="auto"/>
+              <w:right w:val="single" w:sz="12" w:space="0" w:color="auto"/>
+            </w:tcBorders>
+            <w:shd w:val="clear" w:color="auto" w:fill="548DD4" w:themeFill="text2" w:themeFillTint="99"/>
+          </w:tcPr>
+          <w:p>
+            <w:pPr>
+              <w:rPr>
+                <w:rFonts w:ascii="Times New Roman" w:hAnsi="Times New Roman" w:cs="Times New Roman"/>
+                <w:sz w:val="20"/>
+                <w:szCs w:val="20"/>
+              </w:rPr>
+            </w:pPr>
+          </w:p>
+        </w:tc>
+        <w:tc>
+          <w:tcPr>
+            <w:tcW w:w="609" w:type="dxa"/>
+            <w:tcBorders>
+              <w:top w:val="single" w:sz="12" w:space="0" w:color="auto"/>
+              <w:left w:val="single" w:sz="6" w:space="0" w:color="auto"/>
+              <w:bottom w:val="single" w:sz="12" w:space="0" w:color="auto"/>
+              <w:right w:val="single" w:sz="12" w:space="0" w:color="auto"/>
+            </w:tcBorders>
+            <w:shd w:val="clear" w:color="auto" w:fill="548DD4" w:themeFill="text2" w:themeFillTint="99"/>
+          </w:tcPr>
+          <w:p>
+            <w:pPr>
+              <w:rPr>
+                <w:rFonts w:ascii="Times New Roman" w:hAnsi="Times New Roman" w:cs="Times New Roman"/>
+                <w:sz w:val="20"/>
+                <w:szCs w:val="20"/>
+              </w:rPr>
+            </w:pPr>
+          </w:p>
+        </w:tc>
+        <w:tc>
+          <w:tcPr>
+            <w:tcW w:w="609" w:type="dxa"/>
+            <w:tcBorders>
+              <w:top w:val="single" w:sz="12" w:space="0" w:color="auto"/>
+              <w:left w:val="single" w:sz="6" w:space="0" w:color="auto"/>
+              <w:bottom w:val="single" w:sz="12" w:space="0" w:color="auto"/>
+              <w:right w:val="single" w:sz="12" w:space="0" w:color="auto"/>
+            </w:tcBorders>
           </w:tcPr>
           <w:p>
             <w:pPr>
@@ -1349,6 +1372,14 @@
                 <w:szCs w:val="24"/>
               </w:rPr>
             </w:pPr>
+            <w:r>
+              <w:rPr>
+                <w:rFonts w:ascii="Times New Roman" w:hAnsi="Times New Roman" w:cs="Times New Roman"/>
+                <w:sz w:val="20"/>
+                <w:szCs w:val="24"/>
+              </w:rPr>
+              <w:t>Project Proposal recommended</w:t>
+            </w:r>
           </w:p>
         </w:tc>
         <w:tc>
@@ -1391,6 +1422,14 @@
                 <w:szCs w:val="20"/>
               </w:rPr>
             </w:pPr>
+            <w:r>
+              <w:rPr>
+                <w:rFonts w:ascii="Times New Roman" w:hAnsi="Times New Roman" w:cs="Times New Roman"/>
+                <w:sz w:val="16"/>
+                <w:szCs w:val="20"/>
+              </w:rPr>
+              <w:t>Sep 16</w:t>
+            </w:r>
           </w:p>
         </w:tc>
         <w:tc>
@@ -1412,146 +1451,150 @@
                 <w:szCs w:val="20"/>
               </w:rPr>
             </w:pPr>
-          </w:p>
-        </w:tc>
-        <w:tc>
-          <w:tcPr>
-            <w:tcW w:w="609" w:type="dxa"/>
-            <w:tcBorders>
-              <w:top w:val="single" w:sz="12" w:space="0" w:color="auto"/>
-              <w:left w:val="single" w:sz="6" w:space="0" w:color="auto"/>
-              <w:bottom w:val="single" w:sz="12" w:space="0" w:color="auto"/>
-              <w:right w:val="single" w:sz="12" w:space="0" w:color="auto"/>
-            </w:tcBorders>
-            <w:vAlign w:val="center"/>
-          </w:tcPr>
-          <w:p>
-            <w:pPr>
-              <w:rPr>
-                <w:rFonts w:ascii="Times New Roman" w:hAnsi="Times New Roman" w:cs="Times New Roman"/>
-                <w:sz w:val="20"/>
-                <w:szCs w:val="20"/>
-              </w:rPr>
-            </w:pPr>
-          </w:p>
-        </w:tc>
-        <w:tc>
-          <w:tcPr>
-            <w:tcW w:w="609" w:type="dxa"/>
-            <w:tcBorders>
-              <w:top w:val="single" w:sz="12" w:space="0" w:color="auto"/>
-              <w:left w:val="single" w:sz="6" w:space="0" w:color="auto"/>
-              <w:bottom w:val="single" w:sz="12" w:space="0" w:color="auto"/>
-              <w:right w:val="single" w:sz="12" w:space="0" w:color="auto"/>
-            </w:tcBorders>
-            <w:vAlign w:val="center"/>
-          </w:tcPr>
-          <w:p>
-            <w:pPr>
-              <w:rPr>
-                <w:rFonts w:ascii="Times New Roman" w:hAnsi="Times New Roman" w:cs="Times New Roman"/>
-                <w:sz w:val="20"/>
-                <w:szCs w:val="20"/>
-              </w:rPr>
-            </w:pPr>
-          </w:p>
-        </w:tc>
-        <w:tc>
-          <w:tcPr>
-            <w:tcW w:w="609" w:type="dxa"/>
-            <w:tcBorders>
-              <w:top w:val="single" w:sz="12" w:space="0" w:color="auto"/>
-              <w:left w:val="single" w:sz="6" w:space="0" w:color="auto"/>
-              <w:bottom w:val="single" w:sz="12" w:space="0" w:color="auto"/>
-              <w:right w:val="single" w:sz="12" w:space="0" w:color="auto"/>
-            </w:tcBorders>
-            <w:shd w:val="clear" w:color="auto" w:fill="auto"/>
-            <w:vAlign w:val="center"/>
-          </w:tcPr>
-          <w:p>
-            <w:pPr>
-              <w:rPr>
-                <w:rFonts w:ascii="Times New Roman" w:hAnsi="Times New Roman" w:cs="Times New Roman"/>
-                <w:sz w:val="20"/>
-                <w:szCs w:val="20"/>
-              </w:rPr>
-            </w:pPr>
-          </w:p>
-        </w:tc>
-        <w:tc>
-          <w:tcPr>
-            <w:tcW w:w="609" w:type="dxa"/>
-            <w:tcBorders>
-              <w:top w:val="single" w:sz="12" w:space="0" w:color="auto"/>
-              <w:left w:val="single" w:sz="6" w:space="0" w:color="auto"/>
-              <w:bottom w:val="single" w:sz="12" w:space="0" w:color="auto"/>
-              <w:right w:val="single" w:sz="12" w:space="0" w:color="auto"/>
-            </w:tcBorders>
-            <w:shd w:val="clear" w:color="auto" w:fill="auto"/>
-            <w:vAlign w:val="center"/>
-          </w:tcPr>
-          <w:p>
-            <w:pPr>
-              <w:rPr>
-                <w:rFonts w:ascii="Times New Roman" w:hAnsi="Times New Roman" w:cs="Times New Roman"/>
-                <w:sz w:val="20"/>
-                <w:szCs w:val="20"/>
-              </w:rPr>
-            </w:pPr>
-          </w:p>
-        </w:tc>
-        <w:tc>
-          <w:tcPr>
-            <w:tcW w:w="609" w:type="dxa"/>
-            <w:tcBorders>
-              <w:top w:val="single" w:sz="12" w:space="0" w:color="auto"/>
-              <w:left w:val="single" w:sz="6" w:space="0" w:color="auto"/>
-              <w:bottom w:val="single" w:sz="12" w:space="0" w:color="auto"/>
-              <w:right w:val="single" w:sz="12" w:space="0" w:color="auto"/>
-            </w:tcBorders>
-            <w:shd w:val="clear" w:color="auto" w:fill="auto"/>
-          </w:tcPr>
-          <w:p>
-            <w:pPr>
-              <w:rPr>
-                <w:rFonts w:ascii="Times New Roman" w:hAnsi="Times New Roman" w:cs="Times New Roman"/>
-                <w:sz w:val="20"/>
-                <w:szCs w:val="20"/>
-              </w:rPr>
-            </w:pPr>
-          </w:p>
-        </w:tc>
-        <w:tc>
-          <w:tcPr>
-            <w:tcW w:w="609" w:type="dxa"/>
-            <w:tcBorders>
-              <w:top w:val="single" w:sz="12" w:space="0" w:color="auto"/>
-              <w:left w:val="single" w:sz="6" w:space="0" w:color="auto"/>
-              <w:bottom w:val="single" w:sz="12" w:space="0" w:color="auto"/>
-              <w:right w:val="single" w:sz="12" w:space="0" w:color="auto"/>
-            </w:tcBorders>
-            <w:shd w:val="clear" w:color="auto" w:fill="auto"/>
-          </w:tcPr>
-          <w:p>
-            <w:pPr>
-              <w:rPr>
-                <w:rFonts w:ascii="Times New Roman" w:hAnsi="Times New Roman" w:cs="Times New Roman"/>
-                <w:sz w:val="20"/>
-                <w:szCs w:val="20"/>
-              </w:rPr>
-            </w:pPr>
-          </w:p>
-        </w:tc>
-        <w:tc>
-          <w:tcPr>
-            <w:tcW w:w="609" w:type="dxa"/>
-            <w:tcBorders>
-              <w:top w:val="single" w:sz="12" w:space="0" w:color="auto"/>
-              <w:left w:val="single" w:sz="6" w:space="0" w:color="auto"/>
-              <w:bottom w:val="single" w:sz="12" w:space="0" w:color="auto"/>
-              <w:right w:val="single" w:sz="12" w:space="0" w:color="auto"/>
-            </w:tcBorders>
-            <w:shd w:val="clear" w:color="auto" w:fill="auto"/>
+            <w:r>
+              <w:rPr>
+                <w:rFonts w:ascii="Times New Roman" w:hAnsi="Times New Roman" w:cs="Times New Roman"/>
+                <w:sz w:val="16"/>
+                <w:szCs w:val="20"/>
+              </w:rPr>
+              <w:t>Sep 16</w:t>
+            </w:r>
+          </w:p>
+        </w:tc>
+        <w:tc>
+          <w:tcPr>
+            <w:tcW w:w="609" w:type="dxa"/>
+            <w:tcBorders>
+              <w:top w:val="single" w:sz="12" w:space="0" w:color="auto"/>
+              <w:left w:val="single" w:sz="6" w:space="0" w:color="auto"/>
+              <w:bottom w:val="single" w:sz="12" w:space="0" w:color="auto"/>
+              <w:right w:val="single" w:sz="12" w:space="0" w:color="auto"/>
+            </w:tcBorders>
+            <w:vAlign w:val="center"/>
+          </w:tcPr>
+          <w:p>
+            <w:pPr>
+              <w:rPr>
+                <w:rFonts w:ascii="Times New Roman" w:hAnsi="Times New Roman" w:cs="Times New Roman"/>
+                <w:sz w:val="20"/>
+                <w:szCs w:val="20"/>
+              </w:rPr>
+            </w:pPr>
+          </w:p>
+        </w:tc>
+        <w:tc>
+          <w:tcPr>
+            <w:tcW w:w="609" w:type="dxa"/>
+            <w:tcBorders>
+              <w:top w:val="single" w:sz="12" w:space="0" w:color="auto"/>
+              <w:left w:val="single" w:sz="6" w:space="0" w:color="auto"/>
+              <w:bottom w:val="single" w:sz="12" w:space="0" w:color="auto"/>
+              <w:right w:val="single" w:sz="12" w:space="0" w:color="auto"/>
+            </w:tcBorders>
+            <w:vAlign w:val="center"/>
+          </w:tcPr>
+          <w:p>
+            <w:pPr>
+              <w:rPr>
+                <w:rFonts w:ascii="Times New Roman" w:hAnsi="Times New Roman" w:cs="Times New Roman"/>
+                <w:sz w:val="20"/>
+                <w:szCs w:val="20"/>
+              </w:rPr>
+            </w:pPr>
+          </w:p>
+        </w:tc>
+        <w:tc>
+          <w:tcPr>
+            <w:tcW w:w="609" w:type="dxa"/>
+            <w:tcBorders>
+              <w:top w:val="single" w:sz="12" w:space="0" w:color="auto"/>
+              <w:left w:val="single" w:sz="6" w:space="0" w:color="auto"/>
+              <w:bottom w:val="single" w:sz="12" w:space="0" w:color="auto"/>
+              <w:right w:val="single" w:sz="12" w:space="0" w:color="auto"/>
+            </w:tcBorders>
+            <w:vAlign w:val="center"/>
+          </w:tcPr>
+          <w:p>
+            <w:pPr>
+              <w:rPr>
+                <w:rFonts w:ascii="Times New Roman" w:hAnsi="Times New Roman" w:cs="Times New Roman"/>
+                <w:sz w:val="20"/>
+                <w:szCs w:val="20"/>
+              </w:rPr>
+            </w:pPr>
+          </w:p>
+        </w:tc>
+        <w:tc>
+          <w:tcPr>
+            <w:tcW w:w="609" w:type="dxa"/>
+            <w:tcBorders>
+              <w:top w:val="single" w:sz="12" w:space="0" w:color="auto"/>
+              <w:left w:val="single" w:sz="6" w:space="0" w:color="auto"/>
+              <w:bottom w:val="single" w:sz="12" w:space="0" w:color="auto"/>
+              <w:right w:val="single" w:sz="12" w:space="0" w:color="auto"/>
+            </w:tcBorders>
+            <w:vAlign w:val="center"/>
+          </w:tcPr>
+          <w:p>
+            <w:pPr>
+              <w:rPr>
+                <w:rFonts w:ascii="Times New Roman" w:hAnsi="Times New Roman" w:cs="Times New Roman"/>
+                <w:sz w:val="20"/>
+                <w:szCs w:val="20"/>
+              </w:rPr>
+            </w:pPr>
+          </w:p>
+        </w:tc>
+        <w:tc>
+          <w:tcPr>
+            <w:tcW w:w="609" w:type="dxa"/>
+            <w:tcBorders>
+              <w:top w:val="single" w:sz="12" w:space="0" w:color="auto"/>
+              <w:left w:val="single" w:sz="6" w:space="0" w:color="auto"/>
+              <w:bottom w:val="single" w:sz="12" w:space="0" w:color="auto"/>
+              <w:right w:val="single" w:sz="12" w:space="0" w:color="auto"/>
+            </w:tcBorders>
+          </w:tcPr>
+          <w:p>
+            <w:pPr>
+              <w:rPr>
+                <w:rFonts w:ascii="Times New Roman" w:hAnsi="Times New Roman" w:cs="Times New Roman"/>
+                <w:sz w:val="20"/>
+                <w:szCs w:val="20"/>
+              </w:rPr>
+            </w:pPr>
+          </w:p>
+        </w:tc>
+        <w:tc>
+          <w:tcPr>
+            <w:tcW w:w="609" w:type="dxa"/>
+            <w:tcBorders>
+              <w:top w:val="single" w:sz="12" w:space="0" w:color="auto"/>
+              <w:left w:val="single" w:sz="6" w:space="0" w:color="auto"/>
+              <w:bottom w:val="single" w:sz="12" w:space="0" w:color="auto"/>
+              <w:right w:val="single" w:sz="12" w:space="0" w:color="auto"/>
+            </w:tcBorders>
+            <w:shd w:val="clear" w:color="auto" w:fill="548DD4" w:themeFill="text2" w:themeFillTint="99"/>
+          </w:tcPr>
+          <w:p>
+            <w:pPr>
+              <w:rPr>
+                <w:rFonts w:ascii="Times New Roman" w:hAnsi="Times New Roman" w:cs="Times New Roman"/>
+                <w:sz w:val="20"/>
+                <w:szCs w:val="20"/>
+              </w:rPr>
+            </w:pPr>
+          </w:p>
+        </w:tc>
+        <w:tc>
+          <w:tcPr>
+            <w:tcW w:w="609" w:type="dxa"/>
+            <w:tcBorders>
+              <w:top w:val="single" w:sz="12" w:space="0" w:color="auto"/>
+              <w:left w:val="single" w:sz="6" w:space="0" w:color="auto"/>
+              <w:bottom w:val="single" w:sz="12" w:space="0" w:color="auto"/>
+              <w:right w:val="single" w:sz="12" w:space="0" w:color="auto"/>
+            </w:tcBorders>
           </w:tcPr>
           <w:p>
             <w:pPr>
@@ -1710,6 +1753,14 @@
                 <w:szCs w:val="24"/>
               </w:rPr>
             </w:pPr>
+            <w:r>
+              <w:rPr>
+                <w:rFonts w:ascii="Times New Roman" w:hAnsi="Times New Roman" w:cs="Times New Roman"/>
+                <w:sz w:val="20"/>
+                <w:szCs w:val="24"/>
+              </w:rPr>
+              <w:t>Discussion with adviser</w:t>
+            </w:r>
           </w:p>
         </w:tc>
         <w:tc>
@@ -1731,6 +1782,14 @@
                 <w:szCs w:val="20"/>
               </w:rPr>
             </w:pPr>
+            <w:r>
+              <w:rPr>
+                <w:rFonts w:ascii="Times New Roman" w:hAnsi="Times New Roman" w:cs="Times New Roman"/>
+                <w:sz w:val="20"/>
+                <w:szCs w:val="20"/>
+              </w:rPr>
+              <w:t>Jephunneh</w:t>
+            </w:r>
           </w:p>
         </w:tc>
         <w:tc>
@@ -1752,6 +1811,14 @@
                 <w:szCs w:val="20"/>
               </w:rPr>
             </w:pPr>
+            <w:r>
+              <w:rPr>
+                <w:rFonts w:ascii="Times New Roman" w:hAnsi="Times New Roman" w:cs="Times New Roman"/>
+                <w:sz w:val="16"/>
+                <w:szCs w:val="20"/>
+              </w:rPr>
+              <w:t>Sep 19</w:t>
+            </w:r>
           </w:p>
         </w:tc>
         <w:tc>
@@ -1773,146 +1840,151 @@
                 <w:szCs w:val="20"/>
               </w:rPr>
             </w:pPr>
-          </w:p>
-        </w:tc>
-        <w:tc>
-          <w:tcPr>
-            <w:tcW w:w="609" w:type="dxa"/>
-            <w:tcBorders>
-              <w:top w:val="single" w:sz="12" w:space="0" w:color="auto"/>
-              <w:left w:val="single" w:sz="6" w:space="0" w:color="auto"/>
-              <w:bottom w:val="single" w:sz="12" w:space="0" w:color="auto"/>
-              <w:right w:val="single" w:sz="12" w:space="0" w:color="auto"/>
-            </w:tcBorders>
-            <w:vAlign w:val="center"/>
-          </w:tcPr>
-          <w:p>
-            <w:pPr>
-              <w:rPr>
-                <w:rFonts w:ascii="Times New Roman" w:hAnsi="Times New Roman" w:cs="Times New Roman"/>
-                <w:sz w:val="20"/>
-                <w:szCs w:val="20"/>
-              </w:rPr>
-            </w:pPr>
-          </w:p>
-        </w:tc>
-        <w:tc>
-          <w:tcPr>
-            <w:tcW w:w="609" w:type="dxa"/>
-            <w:tcBorders>
-              <w:top w:val="single" w:sz="12" w:space="0" w:color="auto"/>
-              <w:left w:val="single" w:sz="6" w:space="0" w:color="auto"/>
-              <w:bottom w:val="single" w:sz="12" w:space="0" w:color="auto"/>
-              <w:right w:val="single" w:sz="12" w:space="0" w:color="auto"/>
-            </w:tcBorders>
-            <w:vAlign w:val="center"/>
-          </w:tcPr>
-          <w:p>
-            <w:pPr>
-              <w:rPr>
-                <w:rFonts w:ascii="Times New Roman" w:hAnsi="Times New Roman" w:cs="Times New Roman"/>
-                <w:sz w:val="20"/>
-                <w:szCs w:val="20"/>
-              </w:rPr>
-            </w:pPr>
-          </w:p>
-        </w:tc>
-        <w:tc>
-          <w:tcPr>
-            <w:tcW w:w="609" w:type="dxa"/>
-            <w:tcBorders>
-              <w:top w:val="single" w:sz="12" w:space="0" w:color="auto"/>
-              <w:left w:val="single" w:sz="6" w:space="0" w:color="auto"/>
-              <w:bottom w:val="single" w:sz="12" w:space="0" w:color="auto"/>
-              <w:right w:val="single" w:sz="12" w:space="0" w:color="auto"/>
-            </w:tcBorders>
-            <w:shd w:val="clear" w:color="auto" w:fill="auto"/>
-            <w:vAlign w:val="center"/>
-          </w:tcPr>
-          <w:p>
-            <w:pPr>
-              <w:rPr>
-                <w:rFonts w:ascii="Times New Roman" w:hAnsi="Times New Roman" w:cs="Times New Roman"/>
-                <w:sz w:val="20"/>
-                <w:szCs w:val="20"/>
-              </w:rPr>
-            </w:pPr>
-          </w:p>
-        </w:tc>
-        <w:tc>
-          <w:tcPr>
-            <w:tcW w:w="609" w:type="dxa"/>
-            <w:tcBorders>
-              <w:top w:val="single" w:sz="12" w:space="0" w:color="auto"/>
-              <w:left w:val="single" w:sz="6" w:space="0" w:color="auto"/>
-              <w:bottom w:val="single" w:sz="12" w:space="0" w:color="auto"/>
-              <w:right w:val="single" w:sz="12" w:space="0" w:color="auto"/>
-            </w:tcBorders>
-            <w:shd w:val="clear" w:color="auto" w:fill="auto"/>
-            <w:vAlign w:val="center"/>
-          </w:tcPr>
-          <w:p>
-            <w:pPr>
-              <w:rPr>
-                <w:rFonts w:ascii="Times New Roman" w:hAnsi="Times New Roman" w:cs="Times New Roman"/>
-                <w:sz w:val="20"/>
-                <w:szCs w:val="20"/>
-              </w:rPr>
-            </w:pPr>
-          </w:p>
-        </w:tc>
-        <w:tc>
-          <w:tcPr>
-            <w:tcW w:w="609" w:type="dxa"/>
-            <w:tcBorders>
-              <w:top w:val="single" w:sz="12" w:space="0" w:color="auto"/>
-              <w:left w:val="single" w:sz="6" w:space="0" w:color="auto"/>
-              <w:bottom w:val="single" w:sz="12" w:space="0" w:color="auto"/>
-              <w:right w:val="single" w:sz="12" w:space="0" w:color="auto"/>
-            </w:tcBorders>
-            <w:shd w:val="clear" w:color="auto" w:fill="auto"/>
-          </w:tcPr>
-          <w:p>
-            <w:pPr>
-              <w:rPr>
-                <w:rFonts w:ascii="Times New Roman" w:hAnsi="Times New Roman" w:cs="Times New Roman"/>
-                <w:sz w:val="20"/>
-                <w:szCs w:val="20"/>
-              </w:rPr>
-            </w:pPr>
-          </w:p>
-        </w:tc>
-        <w:tc>
-          <w:tcPr>
-            <w:tcW w:w="609" w:type="dxa"/>
-            <w:tcBorders>
-              <w:top w:val="single" w:sz="12" w:space="0" w:color="auto"/>
-              <w:left w:val="single" w:sz="6" w:space="0" w:color="auto"/>
-              <w:bottom w:val="single" w:sz="12" w:space="0" w:color="auto"/>
-              <w:right w:val="single" w:sz="12" w:space="0" w:color="auto"/>
-            </w:tcBorders>
-            <w:shd w:val="clear" w:color="auto" w:fill="auto"/>
-          </w:tcPr>
-          <w:p>
-            <w:pPr>
-              <w:rPr>
-                <w:rFonts w:ascii="Times New Roman" w:hAnsi="Times New Roman" w:cs="Times New Roman"/>
-                <w:sz w:val="20"/>
-                <w:szCs w:val="20"/>
-              </w:rPr>
-            </w:pPr>
-          </w:p>
-        </w:tc>
-        <w:tc>
-          <w:tcPr>
-            <w:tcW w:w="609" w:type="dxa"/>
-            <w:tcBorders>
-              <w:top w:val="single" w:sz="12" w:space="0" w:color="auto"/>
-              <w:left w:val="single" w:sz="6" w:space="0" w:color="auto"/>
-              <w:bottom w:val="single" w:sz="12" w:space="0" w:color="auto"/>
-              <w:right w:val="single" w:sz="12" w:space="0" w:color="auto"/>
-            </w:tcBorders>
-            <w:shd w:val="clear" w:color="auto" w:fill="auto"/>
+            <w:r>
+              <w:rPr>
+                <w:rFonts w:ascii="Times New Roman" w:hAnsi="Times New Roman" w:cs="Times New Roman"/>
+                <w:sz w:val="16"/>
+                <w:szCs w:val="20"/>
+              </w:rPr>
+              <w:t>Sep 23</w:t>
+            </w:r>
+          </w:p>
+        </w:tc>
+        <w:tc>
+          <w:tcPr>
+            <w:tcW w:w="609" w:type="dxa"/>
+            <w:tcBorders>
+              <w:top w:val="single" w:sz="12" w:space="0" w:color="auto"/>
+              <w:left w:val="single" w:sz="6" w:space="0" w:color="auto"/>
+              <w:bottom w:val="single" w:sz="12" w:space="0" w:color="auto"/>
+              <w:right w:val="single" w:sz="12" w:space="0" w:color="auto"/>
+            </w:tcBorders>
+            <w:vAlign w:val="center"/>
+          </w:tcPr>
+          <w:p>
+            <w:pPr>
+              <w:rPr>
+                <w:rFonts w:ascii="Times New Roman" w:hAnsi="Times New Roman" w:cs="Times New Roman"/>
+                <w:sz w:val="20"/>
+                <w:szCs w:val="20"/>
+              </w:rPr>
+            </w:pPr>
+          </w:p>
+        </w:tc>
+        <w:tc>
+          <w:tcPr>
+            <w:tcW w:w="609" w:type="dxa"/>
+            <w:tcBorders>
+              <w:top w:val="single" w:sz="12" w:space="0" w:color="auto"/>
+              <w:left w:val="single" w:sz="6" w:space="0" w:color="auto"/>
+              <w:bottom w:val="single" w:sz="12" w:space="0" w:color="auto"/>
+              <w:right w:val="single" w:sz="12" w:space="0" w:color="auto"/>
+            </w:tcBorders>
+            <w:vAlign w:val="center"/>
+          </w:tcPr>
+          <w:p>
+            <w:pPr>
+              <w:rPr>
+                <w:rFonts w:ascii="Times New Roman" w:hAnsi="Times New Roman" w:cs="Times New Roman"/>
+                <w:sz w:val="20"/>
+                <w:szCs w:val="20"/>
+              </w:rPr>
+            </w:pPr>
+          </w:p>
+        </w:tc>
+        <w:tc>
+          <w:tcPr>
+            <w:tcW w:w="609" w:type="dxa"/>
+            <w:tcBorders>
+              <w:top w:val="single" w:sz="12" w:space="0" w:color="auto"/>
+              <w:left w:val="single" w:sz="6" w:space="0" w:color="auto"/>
+              <w:bottom w:val="single" w:sz="12" w:space="0" w:color="auto"/>
+              <w:right w:val="single" w:sz="12" w:space="0" w:color="auto"/>
+            </w:tcBorders>
+            <w:vAlign w:val="center"/>
+          </w:tcPr>
+          <w:p>
+            <w:pPr>
+              <w:rPr>
+                <w:rFonts w:ascii="Times New Roman" w:hAnsi="Times New Roman" w:cs="Times New Roman"/>
+                <w:sz w:val="20"/>
+                <w:szCs w:val="20"/>
+              </w:rPr>
+            </w:pPr>
+          </w:p>
+        </w:tc>
+        <w:tc>
+          <w:tcPr>
+            <w:tcW w:w="609" w:type="dxa"/>
+            <w:tcBorders>
+              <w:top w:val="single" w:sz="12" w:space="0" w:color="auto"/>
+              <w:left w:val="single" w:sz="6" w:space="0" w:color="auto"/>
+              <w:bottom w:val="single" w:sz="12" w:space="0" w:color="auto"/>
+              <w:right w:val="single" w:sz="12" w:space="0" w:color="auto"/>
+            </w:tcBorders>
+            <w:vAlign w:val="center"/>
+          </w:tcPr>
+          <w:p>
+            <w:pPr>
+              <w:rPr>
+                <w:rFonts w:ascii="Times New Roman" w:hAnsi="Times New Roman" w:cs="Times New Roman"/>
+                <w:sz w:val="20"/>
+                <w:szCs w:val="20"/>
+              </w:rPr>
+            </w:pPr>
+          </w:p>
+        </w:tc>
+        <w:tc>
+          <w:tcPr>
+            <w:tcW w:w="609" w:type="dxa"/>
+            <w:tcBorders>
+              <w:top w:val="single" w:sz="12" w:space="0" w:color="auto"/>
+              <w:left w:val="single" w:sz="6" w:space="0" w:color="auto"/>
+              <w:bottom w:val="single" w:sz="12" w:space="0" w:color="auto"/>
+              <w:right w:val="single" w:sz="12" w:space="0" w:color="auto"/>
+            </w:tcBorders>
+          </w:tcPr>
+          <w:p>
+            <w:pPr>
+              <w:rPr>
+                <w:rFonts w:ascii="Times New Roman" w:hAnsi="Times New Roman" w:cs="Times New Roman"/>
+                <w:sz w:val="20"/>
+                <w:szCs w:val="20"/>
+              </w:rPr>
+            </w:pPr>
+          </w:p>
+        </w:tc>
+        <w:tc>
+          <w:tcPr>
+            <w:tcW w:w="609" w:type="dxa"/>
+            <w:tcBorders>
+              <w:top w:val="single" w:sz="12" w:space="0" w:color="auto"/>
+              <w:left w:val="single" w:sz="6" w:space="0" w:color="auto"/>
+              <w:bottom w:val="single" w:sz="12" w:space="0" w:color="auto"/>
+              <w:right w:val="single" w:sz="12" w:space="0" w:color="auto"/>
+            </w:tcBorders>
+            <w:shd w:val="clear" w:color="auto" w:fill="548DD4" w:themeFill="text2" w:themeFillTint="99"/>
+          </w:tcPr>
+          <w:p>
+            <w:pPr>
+              <w:rPr>
+                <w:rFonts w:ascii="Times New Roman" w:hAnsi="Times New Roman" w:cs="Times New Roman"/>
+                <w:sz w:val="20"/>
+                <w:szCs w:val="20"/>
+              </w:rPr>
+            </w:pPr>
+          </w:p>
+        </w:tc>
+        <w:tc>
+          <w:tcPr>
+            <w:tcW w:w="609" w:type="dxa"/>
+            <w:tcBorders>
+              <w:top w:val="single" w:sz="12" w:space="0" w:color="auto"/>
+              <w:left w:val="single" w:sz="6" w:space="0" w:color="auto"/>
+              <w:bottom w:val="single" w:sz="12" w:space="0" w:color="auto"/>
+              <w:right w:val="single" w:sz="12" w:space="0" w:color="auto"/>
+            </w:tcBorders>
+            <w:shd w:val="clear" w:color="auto" w:fill="548DD4" w:themeFill="text2" w:themeFillTint="99"/>
           </w:tcPr>
           <w:p>
             <w:pPr>
@@ -2071,6 +2143,14 @@
                 <w:szCs w:val="24"/>
               </w:rPr>
             </w:pPr>
+            <w:r>
+              <w:rPr>
+                <w:rFonts w:ascii="Times New Roman" w:hAnsi="Times New Roman" w:cs="Times New Roman"/>
+                <w:sz w:val="20"/>
+                <w:szCs w:val="24"/>
+              </w:rPr>
+              <w:t>Research the project</w:t>
+            </w:r>
           </w:p>
         </w:tc>
         <w:tc>
@@ -2092,6 +2172,14 @@
                 <w:szCs w:val="20"/>
               </w:rPr>
             </w:pPr>
+            <w:r>
+              <w:rPr>
+                <w:rFonts w:ascii="Times New Roman" w:hAnsi="Times New Roman" w:cs="Times New Roman"/>
+                <w:sz w:val="20"/>
+                <w:szCs w:val="20"/>
+              </w:rPr>
+              <w:t>Cristian</w:t>
+            </w:r>
           </w:p>
         </w:tc>
         <w:tc>
@@ -2113,6 +2201,14 @@
                 <w:szCs w:val="20"/>
               </w:rPr>
             </w:pPr>
+            <w:r>
+              <w:rPr>
+                <w:rFonts w:ascii="Times New Roman" w:hAnsi="Times New Roman" w:cs="Times New Roman"/>
+                <w:sz w:val="16"/>
+                <w:szCs w:val="20"/>
+              </w:rPr>
+              <w:t>Sep 23</w:t>
+            </w:r>
           </w:p>
         </w:tc>
         <w:tc>
@@ -2187,93 +2283,88 @@
               <w:bottom w:val="single" w:sz="12" w:space="0" w:color="auto"/>
               <w:right w:val="single" w:sz="12" w:space="0" w:color="auto"/>
             </w:tcBorders>
-            <w:shd w:val="clear" w:color="auto" w:fill="auto"/>
-            <w:vAlign w:val="center"/>
-          </w:tcPr>
-          <w:p>
-            <w:pPr>
-              <w:rPr>
-                <w:rFonts w:ascii="Times New Roman" w:hAnsi="Times New Roman" w:cs="Times New Roman"/>
-                <w:sz w:val="20"/>
-                <w:szCs w:val="20"/>
-              </w:rPr>
-            </w:pPr>
-          </w:p>
-        </w:tc>
-        <w:tc>
-          <w:tcPr>
-            <w:tcW w:w="609" w:type="dxa"/>
-            <w:tcBorders>
-              <w:top w:val="single" w:sz="12" w:space="0" w:color="auto"/>
-              <w:left w:val="single" w:sz="6" w:space="0" w:color="auto"/>
-              <w:bottom w:val="single" w:sz="12" w:space="0" w:color="auto"/>
-              <w:right w:val="single" w:sz="12" w:space="0" w:color="auto"/>
-            </w:tcBorders>
-            <w:shd w:val="clear" w:color="auto" w:fill="auto"/>
-            <w:vAlign w:val="center"/>
-          </w:tcPr>
-          <w:p>
-            <w:pPr>
-              <w:rPr>
-                <w:rFonts w:ascii="Times New Roman" w:hAnsi="Times New Roman" w:cs="Times New Roman"/>
-                <w:sz w:val="20"/>
-                <w:szCs w:val="20"/>
-              </w:rPr>
-            </w:pPr>
-          </w:p>
-        </w:tc>
-        <w:tc>
-          <w:tcPr>
-            <w:tcW w:w="609" w:type="dxa"/>
-            <w:tcBorders>
-              <w:top w:val="single" w:sz="12" w:space="0" w:color="auto"/>
-              <w:left w:val="single" w:sz="6" w:space="0" w:color="auto"/>
-              <w:bottom w:val="single" w:sz="12" w:space="0" w:color="auto"/>
-              <w:right w:val="single" w:sz="12" w:space="0" w:color="auto"/>
-            </w:tcBorders>
-            <w:shd w:val="clear" w:color="auto" w:fill="auto"/>
-          </w:tcPr>
-          <w:p>
-            <w:pPr>
-              <w:rPr>
-                <w:rFonts w:ascii="Times New Roman" w:hAnsi="Times New Roman" w:cs="Times New Roman"/>
-                <w:sz w:val="20"/>
-                <w:szCs w:val="20"/>
-              </w:rPr>
-            </w:pPr>
-          </w:p>
-        </w:tc>
-        <w:tc>
-          <w:tcPr>
-            <w:tcW w:w="609" w:type="dxa"/>
-            <w:tcBorders>
-              <w:top w:val="single" w:sz="12" w:space="0" w:color="auto"/>
-              <w:left w:val="single" w:sz="6" w:space="0" w:color="auto"/>
-              <w:bottom w:val="single" w:sz="12" w:space="0" w:color="auto"/>
-              <w:right w:val="single" w:sz="12" w:space="0" w:color="auto"/>
-            </w:tcBorders>
-            <w:shd w:val="clear" w:color="auto" w:fill="auto"/>
-          </w:tcPr>
-          <w:p>
-            <w:pPr>
-              <w:rPr>
-                <w:rFonts w:ascii="Times New Roman" w:hAnsi="Times New Roman" w:cs="Times New Roman"/>
-                <w:sz w:val="20"/>
-                <w:szCs w:val="20"/>
-              </w:rPr>
-            </w:pPr>
-          </w:p>
-        </w:tc>
-        <w:tc>
-          <w:tcPr>
-            <w:tcW w:w="609" w:type="dxa"/>
-            <w:tcBorders>
-              <w:top w:val="single" w:sz="12" w:space="0" w:color="auto"/>
-              <w:left w:val="single" w:sz="6" w:space="0" w:color="auto"/>
-              <w:bottom w:val="single" w:sz="12" w:space="0" w:color="auto"/>
-              <w:right w:val="single" w:sz="12" w:space="0" w:color="auto"/>
-            </w:tcBorders>
-            <w:shd w:val="clear" w:color="auto" w:fill="auto"/>
+            <w:vAlign w:val="center"/>
+          </w:tcPr>
+          <w:p>
+            <w:pPr>
+              <w:rPr>
+                <w:rFonts w:ascii="Times New Roman" w:hAnsi="Times New Roman" w:cs="Times New Roman"/>
+                <w:sz w:val="20"/>
+                <w:szCs w:val="20"/>
+              </w:rPr>
+            </w:pPr>
+          </w:p>
+        </w:tc>
+        <w:tc>
+          <w:tcPr>
+            <w:tcW w:w="609" w:type="dxa"/>
+            <w:tcBorders>
+              <w:top w:val="single" w:sz="12" w:space="0" w:color="auto"/>
+              <w:left w:val="single" w:sz="6" w:space="0" w:color="auto"/>
+              <w:bottom w:val="single" w:sz="12" w:space="0" w:color="auto"/>
+              <w:right w:val="single" w:sz="12" w:space="0" w:color="auto"/>
+            </w:tcBorders>
+            <w:vAlign w:val="center"/>
+          </w:tcPr>
+          <w:p>
+            <w:pPr>
+              <w:rPr>
+                <w:rFonts w:ascii="Times New Roman" w:hAnsi="Times New Roman" w:cs="Times New Roman"/>
+                <w:sz w:val="20"/>
+                <w:szCs w:val="20"/>
+              </w:rPr>
+            </w:pPr>
+          </w:p>
+        </w:tc>
+        <w:tc>
+          <w:tcPr>
+            <w:tcW w:w="609" w:type="dxa"/>
+            <w:tcBorders>
+              <w:top w:val="single" w:sz="12" w:space="0" w:color="auto"/>
+              <w:left w:val="single" w:sz="6" w:space="0" w:color="auto"/>
+              <w:bottom w:val="single" w:sz="12" w:space="0" w:color="auto"/>
+              <w:right w:val="single" w:sz="12" w:space="0" w:color="auto"/>
+            </w:tcBorders>
+          </w:tcPr>
+          <w:p>
+            <w:pPr>
+              <w:rPr>
+                <w:rFonts w:ascii="Times New Roman" w:hAnsi="Times New Roman" w:cs="Times New Roman"/>
+                <w:sz w:val="20"/>
+                <w:szCs w:val="20"/>
+              </w:rPr>
+            </w:pPr>
+          </w:p>
+        </w:tc>
+        <w:tc>
+          <w:tcPr>
+            <w:tcW w:w="609" w:type="dxa"/>
+            <w:tcBorders>
+              <w:top w:val="single" w:sz="12" w:space="0" w:color="auto"/>
+              <w:left w:val="single" w:sz="6" w:space="0" w:color="auto"/>
+              <w:bottom w:val="single" w:sz="12" w:space="0" w:color="auto"/>
+              <w:right w:val="single" w:sz="12" w:space="0" w:color="auto"/>
+            </w:tcBorders>
+          </w:tcPr>
+          <w:p>
+            <w:pPr>
+              <w:rPr>
+                <w:rFonts w:ascii="Times New Roman" w:hAnsi="Times New Roman" w:cs="Times New Roman"/>
+                <w:sz w:val="20"/>
+                <w:szCs w:val="20"/>
+              </w:rPr>
+            </w:pPr>
+          </w:p>
+        </w:tc>
+        <w:tc>
+          <w:tcPr>
+            <w:tcW w:w="609" w:type="dxa"/>
+            <w:tcBorders>
+              <w:top w:val="single" w:sz="12" w:space="0" w:color="auto"/>
+              <w:left w:val="single" w:sz="6" w:space="0" w:color="auto"/>
+              <w:bottom w:val="single" w:sz="12" w:space="0" w:color="auto"/>
+              <w:right w:val="single" w:sz="12" w:space="0" w:color="auto"/>
+            </w:tcBorders>
           </w:tcPr>
           <w:p>
             <w:pPr>
@@ -2432,6 +2523,14 @@
                 <w:szCs w:val="24"/>
               </w:rPr>
             </w:pPr>
+            <w:r>
+              <w:rPr>
+                <w:rFonts w:ascii="Times New Roman" w:hAnsi="Times New Roman" w:cs="Times New Roman"/>
+                <w:sz w:val="20"/>
+                <w:szCs w:val="24"/>
+              </w:rPr>
+              <w:t>Writing of Chapter 1</w:t>
+            </w:r>
           </w:p>
         </w:tc>
         <w:tc>
@@ -2453,6 +2552,14 @@
                 <w:szCs w:val="20"/>
               </w:rPr>
             </w:pPr>
+            <w:r>
+              <w:rPr>
+                <w:rFonts w:ascii="Times New Roman" w:hAnsi="Times New Roman" w:cs="Times New Roman"/>
+                <w:sz w:val="20"/>
+                <w:szCs w:val="20"/>
+              </w:rPr>
+              <w:t>Cristian</w:t>
+            </w:r>
           </w:p>
         </w:tc>
         <w:tc>
@@ -2474,6 +2581,14 @@
                 <w:szCs w:val="20"/>
               </w:rPr>
             </w:pPr>
+            <w:r>
+              <w:rPr>
+                <w:rFonts w:ascii="Times New Roman" w:hAnsi="Times New Roman" w:cs="Times New Roman"/>
+                <w:sz w:val="16"/>
+                <w:szCs w:val="20"/>
+              </w:rPr>
+              <w:t>Sep 23</w:t>
+            </w:r>
           </w:p>
         </w:tc>
         <w:tc>
@@ -2495,146 +2610,149 @@
                 <w:szCs w:val="20"/>
               </w:rPr>
             </w:pPr>
-          </w:p>
-        </w:tc>
-        <w:tc>
-          <w:tcPr>
-            <w:tcW w:w="609" w:type="dxa"/>
-            <w:tcBorders>
-              <w:top w:val="single" w:sz="12" w:space="0" w:color="auto"/>
-              <w:left w:val="single" w:sz="6" w:space="0" w:color="auto"/>
-              <w:bottom w:val="single" w:sz="12" w:space="0" w:color="auto"/>
-              <w:right w:val="single" w:sz="12" w:space="0" w:color="auto"/>
-            </w:tcBorders>
-            <w:vAlign w:val="center"/>
-          </w:tcPr>
-          <w:p>
-            <w:pPr>
-              <w:rPr>
-                <w:rFonts w:ascii="Times New Roman" w:hAnsi="Times New Roman" w:cs="Times New Roman"/>
-                <w:sz w:val="20"/>
-                <w:szCs w:val="20"/>
-              </w:rPr>
-            </w:pPr>
-          </w:p>
-        </w:tc>
-        <w:tc>
-          <w:tcPr>
-            <w:tcW w:w="609" w:type="dxa"/>
-            <w:tcBorders>
-              <w:top w:val="single" w:sz="12" w:space="0" w:color="auto"/>
-              <w:left w:val="single" w:sz="6" w:space="0" w:color="auto"/>
-              <w:bottom w:val="single" w:sz="12" w:space="0" w:color="auto"/>
-              <w:right w:val="single" w:sz="12" w:space="0" w:color="auto"/>
-            </w:tcBorders>
-            <w:vAlign w:val="center"/>
-          </w:tcPr>
-          <w:p>
-            <w:pPr>
-              <w:rPr>
-                <w:rFonts w:ascii="Times New Roman" w:hAnsi="Times New Roman" w:cs="Times New Roman"/>
-                <w:sz w:val="20"/>
-                <w:szCs w:val="20"/>
-              </w:rPr>
-            </w:pPr>
-          </w:p>
-        </w:tc>
-        <w:tc>
-          <w:tcPr>
-            <w:tcW w:w="609" w:type="dxa"/>
-            <w:tcBorders>
-              <w:top w:val="single" w:sz="12" w:space="0" w:color="auto"/>
-              <w:left w:val="single" w:sz="6" w:space="0" w:color="auto"/>
-              <w:bottom w:val="single" w:sz="12" w:space="0" w:color="auto"/>
-              <w:right w:val="single" w:sz="12" w:space="0" w:color="auto"/>
-            </w:tcBorders>
-            <w:shd w:val="clear" w:color="auto" w:fill="auto"/>
-            <w:vAlign w:val="center"/>
-          </w:tcPr>
-          <w:p>
-            <w:pPr>
-              <w:rPr>
-                <w:rFonts w:ascii="Times New Roman" w:hAnsi="Times New Roman" w:cs="Times New Roman"/>
-                <w:sz w:val="20"/>
-                <w:szCs w:val="20"/>
-              </w:rPr>
-            </w:pPr>
-          </w:p>
-        </w:tc>
-        <w:tc>
-          <w:tcPr>
-            <w:tcW w:w="609" w:type="dxa"/>
-            <w:tcBorders>
-              <w:top w:val="single" w:sz="12" w:space="0" w:color="auto"/>
-              <w:left w:val="single" w:sz="6" w:space="0" w:color="auto"/>
-              <w:bottom w:val="single" w:sz="12" w:space="0" w:color="auto"/>
-              <w:right w:val="single" w:sz="12" w:space="0" w:color="auto"/>
-            </w:tcBorders>
-            <w:shd w:val="clear" w:color="auto" w:fill="auto"/>
-            <w:vAlign w:val="center"/>
-          </w:tcPr>
-          <w:p>
-            <w:pPr>
-              <w:rPr>
-                <w:rFonts w:ascii="Times New Roman" w:hAnsi="Times New Roman" w:cs="Times New Roman"/>
-                <w:sz w:val="20"/>
-                <w:szCs w:val="20"/>
-              </w:rPr>
-            </w:pPr>
-          </w:p>
-        </w:tc>
-        <w:tc>
-          <w:tcPr>
-            <w:tcW w:w="609" w:type="dxa"/>
-            <w:tcBorders>
-              <w:top w:val="single" w:sz="12" w:space="0" w:color="auto"/>
-              <w:left w:val="single" w:sz="6" w:space="0" w:color="auto"/>
-              <w:bottom w:val="single" w:sz="12" w:space="0" w:color="auto"/>
-              <w:right w:val="single" w:sz="12" w:space="0" w:color="auto"/>
-            </w:tcBorders>
-            <w:shd w:val="clear" w:color="auto" w:fill="auto"/>
-          </w:tcPr>
-          <w:p>
-            <w:pPr>
-              <w:rPr>
-                <w:rFonts w:ascii="Times New Roman" w:hAnsi="Times New Roman" w:cs="Times New Roman"/>
-                <w:sz w:val="20"/>
-                <w:szCs w:val="20"/>
-              </w:rPr>
-            </w:pPr>
-          </w:p>
-        </w:tc>
-        <w:tc>
-          <w:tcPr>
-            <w:tcW w:w="609" w:type="dxa"/>
-            <w:tcBorders>
-              <w:top w:val="single" w:sz="12" w:space="0" w:color="auto"/>
-              <w:left w:val="single" w:sz="6" w:space="0" w:color="auto"/>
-              <w:bottom w:val="single" w:sz="12" w:space="0" w:color="auto"/>
-              <w:right w:val="single" w:sz="12" w:space="0" w:color="auto"/>
-            </w:tcBorders>
-            <w:shd w:val="clear" w:color="auto" w:fill="auto"/>
-          </w:tcPr>
-          <w:p>
-            <w:pPr>
-              <w:rPr>
-                <w:rFonts w:ascii="Times New Roman" w:hAnsi="Times New Roman" w:cs="Times New Roman"/>
-                <w:sz w:val="20"/>
-                <w:szCs w:val="20"/>
-              </w:rPr>
-            </w:pPr>
-          </w:p>
-        </w:tc>
-        <w:tc>
-          <w:tcPr>
-            <w:tcW w:w="609" w:type="dxa"/>
-            <w:tcBorders>
-              <w:top w:val="single" w:sz="12" w:space="0" w:color="auto"/>
-              <w:left w:val="single" w:sz="6" w:space="0" w:color="auto"/>
-              <w:bottom w:val="single" w:sz="12" w:space="0" w:color="auto"/>
-              <w:right w:val="single" w:sz="12" w:space="0" w:color="auto"/>
-            </w:tcBorders>
-            <w:shd w:val="clear" w:color="auto" w:fill="auto"/>
+            <w:r>
+              <w:rPr>
+                <w:rFonts w:ascii="Times New Roman" w:hAnsi="Times New Roman" w:cs="Times New Roman"/>
+                <w:sz w:val="16"/>
+                <w:szCs w:val="20"/>
+              </w:rPr>
+              <w:t xml:space="preserve">Sep </w:t>
+            </w:r>
+          </w:p>
+        </w:tc>
+        <w:tc>
+          <w:tcPr>
+            <w:tcW w:w="609" w:type="dxa"/>
+            <w:tcBorders>
+              <w:top w:val="single" w:sz="12" w:space="0" w:color="auto"/>
+              <w:left w:val="single" w:sz="6" w:space="0" w:color="auto"/>
+              <w:bottom w:val="single" w:sz="12" w:space="0" w:color="auto"/>
+              <w:right w:val="single" w:sz="12" w:space="0" w:color="auto"/>
+            </w:tcBorders>
+            <w:vAlign w:val="center"/>
+          </w:tcPr>
+          <w:p>
+            <w:pPr>
+              <w:rPr>
+                <w:rFonts w:ascii="Times New Roman" w:hAnsi="Times New Roman" w:cs="Times New Roman"/>
+                <w:sz w:val="20"/>
+                <w:szCs w:val="20"/>
+              </w:rPr>
+            </w:pPr>
+          </w:p>
+        </w:tc>
+        <w:tc>
+          <w:tcPr>
+            <w:tcW w:w="609" w:type="dxa"/>
+            <w:tcBorders>
+              <w:top w:val="single" w:sz="12" w:space="0" w:color="auto"/>
+              <w:left w:val="single" w:sz="6" w:space="0" w:color="auto"/>
+              <w:bottom w:val="single" w:sz="12" w:space="0" w:color="auto"/>
+              <w:right w:val="single" w:sz="12" w:space="0" w:color="auto"/>
+            </w:tcBorders>
+            <w:vAlign w:val="center"/>
+          </w:tcPr>
+          <w:p>
+            <w:pPr>
+              <w:rPr>
+                <w:rFonts w:ascii="Times New Roman" w:hAnsi="Times New Roman" w:cs="Times New Roman"/>
+                <w:sz w:val="20"/>
+                <w:szCs w:val="20"/>
+              </w:rPr>
+            </w:pPr>
+          </w:p>
+        </w:tc>
+        <w:tc>
+          <w:tcPr>
+            <w:tcW w:w="609" w:type="dxa"/>
+            <w:tcBorders>
+              <w:top w:val="single" w:sz="12" w:space="0" w:color="auto"/>
+              <w:left w:val="single" w:sz="6" w:space="0" w:color="auto"/>
+              <w:bottom w:val="single" w:sz="12" w:space="0" w:color="auto"/>
+              <w:right w:val="single" w:sz="12" w:space="0" w:color="auto"/>
+            </w:tcBorders>
+            <w:vAlign w:val="center"/>
+          </w:tcPr>
+          <w:p>
+            <w:pPr>
+              <w:rPr>
+                <w:rFonts w:ascii="Times New Roman" w:hAnsi="Times New Roman" w:cs="Times New Roman"/>
+                <w:sz w:val="20"/>
+                <w:szCs w:val="20"/>
+              </w:rPr>
+            </w:pPr>
+          </w:p>
+        </w:tc>
+        <w:tc>
+          <w:tcPr>
+            <w:tcW w:w="609" w:type="dxa"/>
+            <w:tcBorders>
+              <w:top w:val="single" w:sz="12" w:space="0" w:color="auto"/>
+              <w:left w:val="single" w:sz="6" w:space="0" w:color="auto"/>
+              <w:bottom w:val="single" w:sz="12" w:space="0" w:color="auto"/>
+              <w:right w:val="single" w:sz="12" w:space="0" w:color="auto"/>
+            </w:tcBorders>
+            <w:vAlign w:val="center"/>
+          </w:tcPr>
+          <w:p>
+            <w:pPr>
+              <w:rPr>
+                <w:rFonts w:ascii="Times New Roman" w:hAnsi="Times New Roman" w:cs="Times New Roman"/>
+                <w:sz w:val="20"/>
+                <w:szCs w:val="20"/>
+              </w:rPr>
+            </w:pPr>
+          </w:p>
+        </w:tc>
+        <w:tc>
+          <w:tcPr>
+            <w:tcW w:w="609" w:type="dxa"/>
+            <w:tcBorders>
+              <w:top w:val="single" w:sz="12" w:space="0" w:color="auto"/>
+              <w:left w:val="single" w:sz="6" w:space="0" w:color="auto"/>
+              <w:bottom w:val="single" w:sz="12" w:space="0" w:color="auto"/>
+              <w:right w:val="single" w:sz="12" w:space="0" w:color="auto"/>
+            </w:tcBorders>
+          </w:tcPr>
+          <w:p>
+            <w:pPr>
+              <w:rPr>
+                <w:rFonts w:ascii="Times New Roman" w:hAnsi="Times New Roman" w:cs="Times New Roman"/>
+                <w:sz w:val="20"/>
+                <w:szCs w:val="20"/>
+              </w:rPr>
+            </w:pPr>
+          </w:p>
+        </w:tc>
+        <w:tc>
+          <w:tcPr>
+            <w:tcW w:w="609" w:type="dxa"/>
+            <w:tcBorders>
+              <w:top w:val="single" w:sz="12" w:space="0" w:color="auto"/>
+              <w:left w:val="single" w:sz="6" w:space="0" w:color="auto"/>
+              <w:bottom w:val="single" w:sz="12" w:space="0" w:color="auto"/>
+              <w:right w:val="single" w:sz="12" w:space="0" w:color="auto"/>
+            </w:tcBorders>
+          </w:tcPr>
+          <w:p>
+            <w:pPr>
+              <w:rPr>
+                <w:rFonts w:ascii="Times New Roman" w:hAnsi="Times New Roman" w:cs="Times New Roman"/>
+                <w:sz w:val="20"/>
+                <w:szCs w:val="20"/>
+              </w:rPr>
+            </w:pPr>
+          </w:p>
+        </w:tc>
+        <w:tc>
+          <w:tcPr>
+            <w:tcW w:w="609" w:type="dxa"/>
+            <w:tcBorders>
+              <w:top w:val="single" w:sz="12" w:space="0" w:color="auto"/>
+              <w:left w:val="single" w:sz="6" w:space="0" w:color="auto"/>
+              <w:bottom w:val="single" w:sz="12" w:space="0" w:color="auto"/>
+              <w:right w:val="single" w:sz="12" w:space="0" w:color="auto"/>
+            </w:tcBorders>
           </w:tcPr>
           <w:p>
             <w:pPr>
@@ -2793,6 +2911,14 @@
                 <w:szCs w:val="24"/>
               </w:rPr>
             </w:pPr>
+            <w:r>
+              <w:rPr>
+                <w:rFonts w:ascii="Times New Roman" w:hAnsi="Times New Roman" w:cs="Times New Roman"/>
+                <w:sz w:val="20"/>
+                <w:szCs w:val="24"/>
+              </w:rPr>
+              <w:t>Consultation with adviser on Chapter 1</w:t>
+            </w:r>
           </w:p>
         </w:tc>
         <w:tc>
@@ -2814,6 +2940,14 @@
                 <w:szCs w:val="20"/>
               </w:rPr>
             </w:pPr>
+            <w:r>
+              <w:rPr>
+                <w:rFonts w:ascii="Times New Roman" w:hAnsi="Times New Roman" w:cs="Times New Roman"/>
+                <w:sz w:val="20"/>
+                <w:szCs w:val="20"/>
+              </w:rPr>
+              <w:t>Jephunneh</w:t>
+            </w:r>
           </w:p>
         </w:tc>
         <w:tc>
@@ -2909,93 +3043,88 @@
               <w:bottom w:val="single" w:sz="12" w:space="0" w:color="auto"/>
               <w:right w:val="single" w:sz="12" w:space="0" w:color="auto"/>
             </w:tcBorders>
-            <w:shd w:val="clear" w:color="auto" w:fill="auto"/>
-            <w:vAlign w:val="center"/>
-          </w:tcPr>
-          <w:p>
-            <w:pPr>
-              <w:rPr>
-                <w:rFonts w:ascii="Times New Roman" w:hAnsi="Times New Roman" w:cs="Times New Roman"/>
-                <w:sz w:val="20"/>
-                <w:szCs w:val="20"/>
-              </w:rPr>
-            </w:pPr>
-          </w:p>
-        </w:tc>
-        <w:tc>
-          <w:tcPr>
-            <w:tcW w:w="609" w:type="dxa"/>
-            <w:tcBorders>
-              <w:top w:val="single" w:sz="12" w:space="0" w:color="auto"/>
-              <w:left w:val="single" w:sz="6" w:space="0" w:color="auto"/>
-              <w:bottom w:val="single" w:sz="12" w:space="0" w:color="auto"/>
-              <w:right w:val="single" w:sz="12" w:space="0" w:color="auto"/>
-            </w:tcBorders>
-            <w:shd w:val="clear" w:color="auto" w:fill="auto"/>
-            <w:vAlign w:val="center"/>
-          </w:tcPr>
-          <w:p>
-            <w:pPr>
-              <w:rPr>
-                <w:rFonts w:ascii="Times New Roman" w:hAnsi="Times New Roman" w:cs="Times New Roman"/>
-                <w:sz w:val="20"/>
-                <w:szCs w:val="20"/>
-              </w:rPr>
-            </w:pPr>
-          </w:p>
-        </w:tc>
-        <w:tc>
-          <w:tcPr>
-            <w:tcW w:w="609" w:type="dxa"/>
-            <w:tcBorders>
-              <w:top w:val="single" w:sz="12" w:space="0" w:color="auto"/>
-              <w:left w:val="single" w:sz="6" w:space="0" w:color="auto"/>
-              <w:bottom w:val="single" w:sz="12" w:space="0" w:color="auto"/>
-              <w:right w:val="single" w:sz="12" w:space="0" w:color="auto"/>
-            </w:tcBorders>
-            <w:shd w:val="clear" w:color="auto" w:fill="auto"/>
-          </w:tcPr>
-          <w:p>
-            <w:pPr>
-              <w:rPr>
-                <w:rFonts w:ascii="Times New Roman" w:hAnsi="Times New Roman" w:cs="Times New Roman"/>
-                <w:sz w:val="20"/>
-                <w:szCs w:val="20"/>
-              </w:rPr>
-            </w:pPr>
-          </w:p>
-        </w:tc>
-        <w:tc>
-          <w:tcPr>
-            <w:tcW w:w="609" w:type="dxa"/>
-            <w:tcBorders>
-              <w:top w:val="single" w:sz="12" w:space="0" w:color="auto"/>
-              <w:left w:val="single" w:sz="6" w:space="0" w:color="auto"/>
-              <w:bottom w:val="single" w:sz="12" w:space="0" w:color="auto"/>
-              <w:right w:val="single" w:sz="12" w:space="0" w:color="auto"/>
-            </w:tcBorders>
-            <w:shd w:val="clear" w:color="auto" w:fill="auto"/>
-          </w:tcPr>
-          <w:p>
-            <w:pPr>
-              <w:rPr>
-                <w:rFonts w:ascii="Times New Roman" w:hAnsi="Times New Roman" w:cs="Times New Roman"/>
-                <w:sz w:val="20"/>
-                <w:szCs w:val="20"/>
-              </w:rPr>
-            </w:pPr>
-          </w:p>
-        </w:tc>
-        <w:tc>
-          <w:tcPr>
-            <w:tcW w:w="609" w:type="dxa"/>
-            <w:tcBorders>
-              <w:top w:val="single" w:sz="12" w:space="0" w:color="auto"/>
-              <w:left w:val="single" w:sz="6" w:space="0" w:color="auto"/>
-              <w:bottom w:val="single" w:sz="12" w:space="0" w:color="auto"/>
-              <w:right w:val="single" w:sz="12" w:space="0" w:color="auto"/>
-            </w:tcBorders>
-            <w:shd w:val="clear" w:color="auto" w:fill="auto"/>
+            <w:vAlign w:val="center"/>
+          </w:tcPr>
+          <w:p>
+            <w:pPr>
+              <w:rPr>
+                <w:rFonts w:ascii="Times New Roman" w:hAnsi="Times New Roman" w:cs="Times New Roman"/>
+                <w:sz w:val="20"/>
+                <w:szCs w:val="20"/>
+              </w:rPr>
+            </w:pPr>
+          </w:p>
+        </w:tc>
+        <w:tc>
+          <w:tcPr>
+            <w:tcW w:w="609" w:type="dxa"/>
+            <w:tcBorders>
+              <w:top w:val="single" w:sz="12" w:space="0" w:color="auto"/>
+              <w:left w:val="single" w:sz="6" w:space="0" w:color="auto"/>
+              <w:bottom w:val="single" w:sz="12" w:space="0" w:color="auto"/>
+              <w:right w:val="single" w:sz="12" w:space="0" w:color="auto"/>
+            </w:tcBorders>
+            <w:vAlign w:val="center"/>
+          </w:tcPr>
+          <w:p>
+            <w:pPr>
+              <w:rPr>
+                <w:rFonts w:ascii="Times New Roman" w:hAnsi="Times New Roman" w:cs="Times New Roman"/>
+                <w:sz w:val="20"/>
+                <w:szCs w:val="20"/>
+              </w:rPr>
+            </w:pPr>
+          </w:p>
+        </w:tc>
+        <w:tc>
+          <w:tcPr>
+            <w:tcW w:w="609" w:type="dxa"/>
+            <w:tcBorders>
+              <w:top w:val="single" w:sz="12" w:space="0" w:color="auto"/>
+              <w:left w:val="single" w:sz="6" w:space="0" w:color="auto"/>
+              <w:bottom w:val="single" w:sz="12" w:space="0" w:color="auto"/>
+              <w:right w:val="single" w:sz="12" w:space="0" w:color="auto"/>
+            </w:tcBorders>
+          </w:tcPr>
+          <w:p>
+            <w:pPr>
+              <w:rPr>
+                <w:rFonts w:ascii="Times New Roman" w:hAnsi="Times New Roman" w:cs="Times New Roman"/>
+                <w:sz w:val="20"/>
+                <w:szCs w:val="20"/>
+              </w:rPr>
+            </w:pPr>
+          </w:p>
+        </w:tc>
+        <w:tc>
+          <w:tcPr>
+            <w:tcW w:w="609" w:type="dxa"/>
+            <w:tcBorders>
+              <w:top w:val="single" w:sz="12" w:space="0" w:color="auto"/>
+              <w:left w:val="single" w:sz="6" w:space="0" w:color="auto"/>
+              <w:bottom w:val="single" w:sz="12" w:space="0" w:color="auto"/>
+              <w:right w:val="single" w:sz="12" w:space="0" w:color="auto"/>
+            </w:tcBorders>
+          </w:tcPr>
+          <w:p>
+            <w:pPr>
+              <w:rPr>
+                <w:rFonts w:ascii="Times New Roman" w:hAnsi="Times New Roman" w:cs="Times New Roman"/>
+                <w:sz w:val="20"/>
+                <w:szCs w:val="20"/>
+              </w:rPr>
+            </w:pPr>
+          </w:p>
+        </w:tc>
+        <w:tc>
+          <w:tcPr>
+            <w:tcW w:w="609" w:type="dxa"/>
+            <w:tcBorders>
+              <w:top w:val="single" w:sz="12" w:space="0" w:color="auto"/>
+              <w:left w:val="single" w:sz="6" w:space="0" w:color="auto"/>
+              <w:bottom w:val="single" w:sz="12" w:space="0" w:color="auto"/>
+              <w:right w:val="single" w:sz="12" w:space="0" w:color="auto"/>
+            </w:tcBorders>
           </w:tcPr>
           <w:p>
             <w:pPr>
@@ -3154,6 +3283,14 @@
                 <w:szCs w:val="24"/>
               </w:rPr>
             </w:pPr>
+            <w:r>
+              <w:rPr>
+                <w:rFonts w:ascii="Times New Roman" w:hAnsi="Times New Roman" w:cs="Times New Roman"/>
+                <w:sz w:val="20"/>
+                <w:szCs w:val="24"/>
+              </w:rPr>
+              <w:t>Preparing of Transmittal Letter/s</w:t>
+            </w:r>
           </w:p>
         </w:tc>
         <w:tc>
@@ -3175,6 +3312,14 @@
                 <w:szCs w:val="20"/>
               </w:rPr>
             </w:pPr>
+            <w:r>
+              <w:rPr>
+                <w:rFonts w:ascii="Times New Roman" w:hAnsi="Times New Roman" w:cs="Times New Roman"/>
+                <w:sz w:val="20"/>
+                <w:szCs w:val="20"/>
+              </w:rPr>
+              <w:t>Rhea Shane</w:t>
+            </w:r>
           </w:p>
         </w:tc>
         <w:tc>
@@ -3196,6 +3341,14 @@
                 <w:szCs w:val="20"/>
               </w:rPr>
             </w:pPr>
+            <w:r>
+              <w:rPr>
+                <w:rFonts w:ascii="Times New Roman" w:hAnsi="Times New Roman" w:cs="Times New Roman"/>
+                <w:sz w:val="16"/>
+                <w:szCs w:val="20"/>
+              </w:rPr>
+              <w:t>Sep 16</w:t>
+            </w:r>
           </w:p>
         </w:tc>
         <w:tc>
@@ -3217,146 +3370,151 @@
                 <w:szCs w:val="20"/>
               </w:rPr>
             </w:pPr>
-          </w:p>
-        </w:tc>
-        <w:tc>
-          <w:tcPr>
-            <w:tcW w:w="609" w:type="dxa"/>
-            <w:tcBorders>
-              <w:top w:val="single" w:sz="12" w:space="0" w:color="auto"/>
-              <w:left w:val="single" w:sz="6" w:space="0" w:color="auto"/>
-              <w:bottom w:val="single" w:sz="12" w:space="0" w:color="auto"/>
-              <w:right w:val="single" w:sz="12" w:space="0" w:color="auto"/>
-            </w:tcBorders>
-            <w:vAlign w:val="center"/>
-          </w:tcPr>
-          <w:p>
-            <w:pPr>
-              <w:rPr>
-                <w:rFonts w:ascii="Times New Roman" w:hAnsi="Times New Roman" w:cs="Times New Roman"/>
-                <w:sz w:val="20"/>
-                <w:szCs w:val="20"/>
-              </w:rPr>
-            </w:pPr>
-          </w:p>
-        </w:tc>
-        <w:tc>
-          <w:tcPr>
-            <w:tcW w:w="609" w:type="dxa"/>
-            <w:tcBorders>
-              <w:top w:val="single" w:sz="12" w:space="0" w:color="auto"/>
-              <w:left w:val="single" w:sz="6" w:space="0" w:color="auto"/>
-              <w:bottom w:val="single" w:sz="12" w:space="0" w:color="auto"/>
-              <w:right w:val="single" w:sz="12" w:space="0" w:color="auto"/>
-            </w:tcBorders>
-            <w:vAlign w:val="center"/>
-          </w:tcPr>
-          <w:p>
-            <w:pPr>
-              <w:rPr>
-                <w:rFonts w:ascii="Times New Roman" w:hAnsi="Times New Roman" w:cs="Times New Roman"/>
-                <w:sz w:val="20"/>
-                <w:szCs w:val="20"/>
-              </w:rPr>
-            </w:pPr>
-          </w:p>
-        </w:tc>
-        <w:tc>
-          <w:tcPr>
-            <w:tcW w:w="609" w:type="dxa"/>
-            <w:tcBorders>
-              <w:top w:val="single" w:sz="12" w:space="0" w:color="auto"/>
-              <w:left w:val="single" w:sz="6" w:space="0" w:color="auto"/>
-              <w:bottom w:val="single" w:sz="12" w:space="0" w:color="auto"/>
-              <w:right w:val="single" w:sz="12" w:space="0" w:color="auto"/>
-            </w:tcBorders>
-            <w:shd w:val="clear" w:color="auto" w:fill="auto"/>
-            <w:vAlign w:val="center"/>
-          </w:tcPr>
-          <w:p>
-            <w:pPr>
-              <w:rPr>
-                <w:rFonts w:ascii="Times New Roman" w:hAnsi="Times New Roman" w:cs="Times New Roman"/>
-                <w:sz w:val="20"/>
-                <w:szCs w:val="20"/>
-              </w:rPr>
-            </w:pPr>
-          </w:p>
-        </w:tc>
-        <w:tc>
-          <w:tcPr>
-            <w:tcW w:w="609" w:type="dxa"/>
-            <w:tcBorders>
-              <w:top w:val="single" w:sz="12" w:space="0" w:color="auto"/>
-              <w:left w:val="single" w:sz="6" w:space="0" w:color="auto"/>
-              <w:bottom w:val="single" w:sz="12" w:space="0" w:color="auto"/>
-              <w:right w:val="single" w:sz="12" w:space="0" w:color="auto"/>
-            </w:tcBorders>
-            <w:shd w:val="clear" w:color="auto" w:fill="auto"/>
-            <w:vAlign w:val="center"/>
-          </w:tcPr>
-          <w:p>
-            <w:pPr>
-              <w:rPr>
-                <w:rFonts w:ascii="Times New Roman" w:hAnsi="Times New Roman" w:cs="Times New Roman"/>
-                <w:sz w:val="20"/>
-                <w:szCs w:val="20"/>
-              </w:rPr>
-            </w:pPr>
-          </w:p>
-        </w:tc>
-        <w:tc>
-          <w:tcPr>
-            <w:tcW w:w="609" w:type="dxa"/>
-            <w:tcBorders>
-              <w:top w:val="single" w:sz="12" w:space="0" w:color="auto"/>
-              <w:left w:val="single" w:sz="6" w:space="0" w:color="auto"/>
-              <w:bottom w:val="single" w:sz="12" w:space="0" w:color="auto"/>
-              <w:right w:val="single" w:sz="12" w:space="0" w:color="auto"/>
-            </w:tcBorders>
-            <w:shd w:val="clear" w:color="auto" w:fill="auto"/>
-          </w:tcPr>
-          <w:p>
-            <w:pPr>
-              <w:rPr>
-                <w:rFonts w:ascii="Times New Roman" w:hAnsi="Times New Roman" w:cs="Times New Roman"/>
-                <w:sz w:val="20"/>
-                <w:szCs w:val="20"/>
-              </w:rPr>
-            </w:pPr>
-          </w:p>
-        </w:tc>
-        <w:tc>
-          <w:tcPr>
-            <w:tcW w:w="609" w:type="dxa"/>
-            <w:tcBorders>
-              <w:top w:val="single" w:sz="12" w:space="0" w:color="auto"/>
-              <w:left w:val="single" w:sz="6" w:space="0" w:color="auto"/>
-              <w:bottom w:val="single" w:sz="12" w:space="0" w:color="auto"/>
-              <w:right w:val="single" w:sz="12" w:space="0" w:color="auto"/>
-            </w:tcBorders>
-            <w:shd w:val="clear" w:color="auto" w:fill="auto"/>
-          </w:tcPr>
-          <w:p>
-            <w:pPr>
-              <w:rPr>
-                <w:rFonts w:ascii="Times New Roman" w:hAnsi="Times New Roman" w:cs="Times New Roman"/>
-                <w:sz w:val="20"/>
-                <w:szCs w:val="20"/>
-              </w:rPr>
-            </w:pPr>
-          </w:p>
-        </w:tc>
-        <w:tc>
-          <w:tcPr>
-            <w:tcW w:w="609" w:type="dxa"/>
-            <w:tcBorders>
-              <w:top w:val="single" w:sz="12" w:space="0" w:color="auto"/>
-              <w:left w:val="single" w:sz="6" w:space="0" w:color="auto"/>
-              <w:bottom w:val="single" w:sz="12" w:space="0" w:color="auto"/>
-              <w:right w:val="single" w:sz="12" w:space="0" w:color="auto"/>
-            </w:tcBorders>
-            <w:shd w:val="clear" w:color="auto" w:fill="auto"/>
+            <w:r>
+              <w:rPr>
+                <w:rFonts w:ascii="Times New Roman" w:hAnsi="Times New Roman" w:cs="Times New Roman"/>
+                <w:sz w:val="16"/>
+                <w:szCs w:val="20"/>
+              </w:rPr>
+              <w:t>Sep 23</w:t>
+            </w:r>
+          </w:p>
+        </w:tc>
+        <w:tc>
+          <w:tcPr>
+            <w:tcW w:w="609" w:type="dxa"/>
+            <w:tcBorders>
+              <w:top w:val="single" w:sz="12" w:space="0" w:color="auto"/>
+              <w:left w:val="single" w:sz="6" w:space="0" w:color="auto"/>
+              <w:bottom w:val="single" w:sz="12" w:space="0" w:color="auto"/>
+              <w:right w:val="single" w:sz="12" w:space="0" w:color="auto"/>
+            </w:tcBorders>
+            <w:vAlign w:val="center"/>
+          </w:tcPr>
+          <w:p>
+            <w:pPr>
+              <w:rPr>
+                <w:rFonts w:ascii="Times New Roman" w:hAnsi="Times New Roman" w:cs="Times New Roman"/>
+                <w:sz w:val="20"/>
+                <w:szCs w:val="20"/>
+              </w:rPr>
+            </w:pPr>
+          </w:p>
+        </w:tc>
+        <w:tc>
+          <w:tcPr>
+            <w:tcW w:w="609" w:type="dxa"/>
+            <w:tcBorders>
+              <w:top w:val="single" w:sz="12" w:space="0" w:color="auto"/>
+              <w:left w:val="single" w:sz="6" w:space="0" w:color="auto"/>
+              <w:bottom w:val="single" w:sz="12" w:space="0" w:color="auto"/>
+              <w:right w:val="single" w:sz="12" w:space="0" w:color="auto"/>
+            </w:tcBorders>
+            <w:vAlign w:val="center"/>
+          </w:tcPr>
+          <w:p>
+            <w:pPr>
+              <w:rPr>
+                <w:rFonts w:ascii="Times New Roman" w:hAnsi="Times New Roman" w:cs="Times New Roman"/>
+                <w:sz w:val="20"/>
+                <w:szCs w:val="20"/>
+              </w:rPr>
+            </w:pPr>
+          </w:p>
+        </w:tc>
+        <w:tc>
+          <w:tcPr>
+            <w:tcW w:w="609" w:type="dxa"/>
+            <w:tcBorders>
+              <w:top w:val="single" w:sz="12" w:space="0" w:color="auto"/>
+              <w:left w:val="single" w:sz="6" w:space="0" w:color="auto"/>
+              <w:bottom w:val="single" w:sz="12" w:space="0" w:color="auto"/>
+              <w:right w:val="single" w:sz="12" w:space="0" w:color="auto"/>
+            </w:tcBorders>
+            <w:vAlign w:val="center"/>
+          </w:tcPr>
+          <w:p>
+            <w:pPr>
+              <w:rPr>
+                <w:rFonts w:ascii="Times New Roman" w:hAnsi="Times New Roman" w:cs="Times New Roman"/>
+                <w:sz w:val="20"/>
+                <w:szCs w:val="20"/>
+              </w:rPr>
+            </w:pPr>
+          </w:p>
+        </w:tc>
+        <w:tc>
+          <w:tcPr>
+            <w:tcW w:w="609" w:type="dxa"/>
+            <w:tcBorders>
+              <w:top w:val="single" w:sz="12" w:space="0" w:color="auto"/>
+              <w:left w:val="single" w:sz="6" w:space="0" w:color="auto"/>
+              <w:bottom w:val="single" w:sz="12" w:space="0" w:color="auto"/>
+              <w:right w:val="single" w:sz="12" w:space="0" w:color="auto"/>
+            </w:tcBorders>
+            <w:vAlign w:val="center"/>
+          </w:tcPr>
+          <w:p>
+            <w:pPr>
+              <w:rPr>
+                <w:rFonts w:ascii="Times New Roman" w:hAnsi="Times New Roman" w:cs="Times New Roman"/>
+                <w:sz w:val="20"/>
+                <w:szCs w:val="20"/>
+              </w:rPr>
+            </w:pPr>
+          </w:p>
+        </w:tc>
+        <w:tc>
+          <w:tcPr>
+            <w:tcW w:w="609" w:type="dxa"/>
+            <w:tcBorders>
+              <w:top w:val="single" w:sz="12" w:space="0" w:color="auto"/>
+              <w:left w:val="single" w:sz="6" w:space="0" w:color="auto"/>
+              <w:bottom w:val="single" w:sz="12" w:space="0" w:color="auto"/>
+              <w:right w:val="single" w:sz="12" w:space="0" w:color="auto"/>
+            </w:tcBorders>
+          </w:tcPr>
+          <w:p>
+            <w:pPr>
+              <w:rPr>
+                <w:rFonts w:ascii="Times New Roman" w:hAnsi="Times New Roman" w:cs="Times New Roman"/>
+                <w:sz w:val="20"/>
+                <w:szCs w:val="20"/>
+              </w:rPr>
+            </w:pPr>
+          </w:p>
+        </w:tc>
+        <w:tc>
+          <w:tcPr>
+            <w:tcW w:w="609" w:type="dxa"/>
+            <w:tcBorders>
+              <w:top w:val="single" w:sz="12" w:space="0" w:color="auto"/>
+              <w:left w:val="single" w:sz="6" w:space="0" w:color="auto"/>
+              <w:bottom w:val="single" w:sz="12" w:space="0" w:color="auto"/>
+              <w:right w:val="single" w:sz="12" w:space="0" w:color="auto"/>
+            </w:tcBorders>
+            <w:shd w:val="clear" w:color="auto" w:fill="548DD4" w:themeFill="text2" w:themeFillTint="99"/>
+          </w:tcPr>
+          <w:p>
+            <w:pPr>
+              <w:rPr>
+                <w:rFonts w:ascii="Times New Roman" w:hAnsi="Times New Roman" w:cs="Times New Roman"/>
+                <w:sz w:val="20"/>
+                <w:szCs w:val="20"/>
+              </w:rPr>
+            </w:pPr>
+          </w:p>
+        </w:tc>
+        <w:tc>
+          <w:tcPr>
+            <w:tcW w:w="609" w:type="dxa"/>
+            <w:tcBorders>
+              <w:top w:val="single" w:sz="12" w:space="0" w:color="auto"/>
+              <w:left w:val="single" w:sz="6" w:space="0" w:color="auto"/>
+              <w:bottom w:val="single" w:sz="12" w:space="0" w:color="auto"/>
+              <w:right w:val="single" w:sz="12" w:space="0" w:color="auto"/>
+            </w:tcBorders>
+            <w:shd w:val="clear" w:color="auto" w:fill="548DD4" w:themeFill="text2" w:themeFillTint="99"/>
           </w:tcPr>
           <w:p>
             <w:pPr>
@@ -3515,6 +3673,14 @@
                 <w:szCs w:val="24"/>
               </w:rPr>
             </w:pPr>
+            <w:r>
+              <w:rPr>
+                <w:rFonts w:ascii="Times New Roman" w:hAnsi="Times New Roman" w:cs="Times New Roman"/>
+                <w:sz w:val="20"/>
+                <w:szCs w:val="24"/>
+              </w:rPr>
+              <w:t>Preparing of Questionnaires</w:t>
+            </w:r>
           </w:p>
         </w:tc>
         <w:tc>
@@ -3536,6 +3702,14 @@
                 <w:szCs w:val="20"/>
               </w:rPr>
             </w:pPr>
+            <w:r>
+              <w:rPr>
+                <w:rFonts w:ascii="Times New Roman" w:hAnsi="Times New Roman" w:cs="Times New Roman"/>
+                <w:sz w:val="20"/>
+                <w:szCs w:val="20"/>
+              </w:rPr>
+              <w:t>Rhea Shane</w:t>
+            </w:r>
           </w:p>
         </w:tc>
         <w:tc>
@@ -3557,6 +3731,14 @@
                 <w:szCs w:val="20"/>
               </w:rPr>
             </w:pPr>
+            <w:r>
+              <w:rPr>
+                <w:rFonts w:ascii="Times New Roman" w:hAnsi="Times New Roman" w:cs="Times New Roman"/>
+                <w:sz w:val="16"/>
+                <w:szCs w:val="20"/>
+              </w:rPr>
+              <w:t>Sep 16</w:t>
+            </w:r>
           </w:p>
         </w:tc>
         <w:tc>
@@ -3578,146 +3760,159 @@
                 <w:szCs w:val="20"/>
               </w:rPr>
             </w:pPr>
-          </w:p>
-        </w:tc>
-        <w:tc>
-          <w:tcPr>
-            <w:tcW w:w="609" w:type="dxa"/>
-            <w:tcBorders>
-              <w:top w:val="single" w:sz="12" w:space="0" w:color="auto"/>
-              <w:left w:val="single" w:sz="6" w:space="0" w:color="auto"/>
-              <w:bottom w:val="single" w:sz="12" w:space="0" w:color="auto"/>
-              <w:right w:val="single" w:sz="12" w:space="0" w:color="auto"/>
-            </w:tcBorders>
-            <w:vAlign w:val="center"/>
-          </w:tcPr>
-          <w:p>
-            <w:pPr>
-              <w:rPr>
-                <w:rFonts w:ascii="Times New Roman" w:hAnsi="Times New Roman" w:cs="Times New Roman"/>
-                <w:sz w:val="20"/>
-                <w:szCs w:val="20"/>
-              </w:rPr>
-            </w:pPr>
-          </w:p>
-        </w:tc>
-        <w:tc>
-          <w:tcPr>
-            <w:tcW w:w="609" w:type="dxa"/>
-            <w:tcBorders>
-              <w:top w:val="single" w:sz="12" w:space="0" w:color="auto"/>
-              <w:left w:val="single" w:sz="6" w:space="0" w:color="auto"/>
-              <w:bottom w:val="single" w:sz="12" w:space="0" w:color="auto"/>
-              <w:right w:val="single" w:sz="12" w:space="0" w:color="auto"/>
-            </w:tcBorders>
-            <w:vAlign w:val="center"/>
-          </w:tcPr>
-          <w:p>
-            <w:pPr>
-              <w:rPr>
-                <w:rFonts w:ascii="Times New Roman" w:hAnsi="Times New Roman" w:cs="Times New Roman"/>
-                <w:sz w:val="20"/>
-                <w:szCs w:val="20"/>
-              </w:rPr>
-            </w:pPr>
-          </w:p>
-        </w:tc>
-        <w:tc>
-          <w:tcPr>
-            <w:tcW w:w="609" w:type="dxa"/>
-            <w:tcBorders>
-              <w:top w:val="single" w:sz="12" w:space="0" w:color="auto"/>
-              <w:left w:val="single" w:sz="6" w:space="0" w:color="auto"/>
-              <w:bottom w:val="single" w:sz="12" w:space="0" w:color="auto"/>
-              <w:right w:val="single" w:sz="12" w:space="0" w:color="auto"/>
-            </w:tcBorders>
-            <w:shd w:val="clear" w:color="auto" w:fill="auto"/>
-            <w:vAlign w:val="center"/>
-          </w:tcPr>
-          <w:p>
-            <w:pPr>
-              <w:rPr>
-                <w:rFonts w:ascii="Times New Roman" w:hAnsi="Times New Roman" w:cs="Times New Roman"/>
-                <w:sz w:val="20"/>
-                <w:szCs w:val="20"/>
-              </w:rPr>
-            </w:pPr>
-          </w:p>
-        </w:tc>
-        <w:tc>
-          <w:tcPr>
-            <w:tcW w:w="609" w:type="dxa"/>
-            <w:tcBorders>
-              <w:top w:val="single" w:sz="12" w:space="0" w:color="auto"/>
-              <w:left w:val="single" w:sz="6" w:space="0" w:color="auto"/>
-              <w:bottom w:val="single" w:sz="12" w:space="0" w:color="auto"/>
-              <w:right w:val="single" w:sz="12" w:space="0" w:color="auto"/>
-            </w:tcBorders>
-            <w:shd w:val="clear" w:color="auto" w:fill="auto"/>
-            <w:vAlign w:val="center"/>
-          </w:tcPr>
-          <w:p>
-            <w:pPr>
-              <w:rPr>
-                <w:rFonts w:ascii="Times New Roman" w:hAnsi="Times New Roman" w:cs="Times New Roman"/>
-                <w:sz w:val="20"/>
-                <w:szCs w:val="20"/>
-              </w:rPr>
-            </w:pPr>
-          </w:p>
-        </w:tc>
-        <w:tc>
-          <w:tcPr>
-            <w:tcW w:w="609" w:type="dxa"/>
-            <w:tcBorders>
-              <w:top w:val="single" w:sz="12" w:space="0" w:color="auto"/>
-              <w:left w:val="single" w:sz="6" w:space="0" w:color="auto"/>
-              <w:bottom w:val="single" w:sz="12" w:space="0" w:color="auto"/>
-              <w:right w:val="single" w:sz="12" w:space="0" w:color="auto"/>
-            </w:tcBorders>
-            <w:shd w:val="clear" w:color="auto" w:fill="auto"/>
-          </w:tcPr>
-          <w:p>
-            <w:pPr>
-              <w:rPr>
-                <w:rFonts w:ascii="Times New Roman" w:hAnsi="Times New Roman" w:cs="Times New Roman"/>
-                <w:sz w:val="20"/>
-                <w:szCs w:val="20"/>
-              </w:rPr>
-            </w:pPr>
-          </w:p>
-        </w:tc>
-        <w:tc>
-          <w:tcPr>
-            <w:tcW w:w="609" w:type="dxa"/>
-            <w:tcBorders>
-              <w:top w:val="single" w:sz="12" w:space="0" w:color="auto"/>
-              <w:left w:val="single" w:sz="6" w:space="0" w:color="auto"/>
-              <w:bottom w:val="single" w:sz="12" w:space="0" w:color="auto"/>
-              <w:right w:val="single" w:sz="12" w:space="0" w:color="auto"/>
-            </w:tcBorders>
-            <w:shd w:val="clear" w:color="auto" w:fill="auto"/>
-          </w:tcPr>
-          <w:p>
-            <w:pPr>
-              <w:rPr>
-                <w:rFonts w:ascii="Times New Roman" w:hAnsi="Times New Roman" w:cs="Times New Roman"/>
-                <w:sz w:val="20"/>
-                <w:szCs w:val="20"/>
-              </w:rPr>
-            </w:pPr>
-          </w:p>
-        </w:tc>
-        <w:tc>
-          <w:tcPr>
-            <w:tcW w:w="609" w:type="dxa"/>
-            <w:tcBorders>
-              <w:top w:val="single" w:sz="12" w:space="0" w:color="auto"/>
-              <w:left w:val="single" w:sz="6" w:space="0" w:color="auto"/>
-              <w:bottom w:val="single" w:sz="12" w:space="0" w:color="auto"/>
-              <w:right w:val="single" w:sz="12" w:space="0" w:color="auto"/>
-            </w:tcBorders>
-            <w:shd w:val="clear" w:color="auto" w:fill="auto"/>
+            <w:r>
+              <w:rPr>
+                <w:rFonts w:ascii="Times New Roman" w:hAnsi="Times New Roman" w:cs="Times New Roman"/>
+                <w:sz w:val="16"/>
+                <w:szCs w:val="20"/>
+              </w:rPr>
+              <w:t>Sep 2</w:t>
+            </w:r>
+            <w:r>
+              <w:rPr>
+                <w:rFonts w:ascii="Times New Roman" w:hAnsi="Times New Roman" w:cs="Times New Roman"/>
+                <w:sz w:val="16"/>
+                <w:szCs w:val="20"/>
+              </w:rPr>
+              <w:t>3</w:t>
+            </w:r>
+          </w:p>
+        </w:tc>
+        <w:tc>
+          <w:tcPr>
+            <w:tcW w:w="609" w:type="dxa"/>
+            <w:tcBorders>
+              <w:top w:val="single" w:sz="12" w:space="0" w:color="auto"/>
+              <w:left w:val="single" w:sz="6" w:space="0" w:color="auto"/>
+              <w:bottom w:val="single" w:sz="12" w:space="0" w:color="auto"/>
+              <w:right w:val="single" w:sz="12" w:space="0" w:color="auto"/>
+            </w:tcBorders>
+            <w:vAlign w:val="center"/>
+          </w:tcPr>
+          <w:p>
+            <w:pPr>
+              <w:rPr>
+                <w:rFonts w:ascii="Times New Roman" w:hAnsi="Times New Roman" w:cs="Times New Roman"/>
+                <w:sz w:val="20"/>
+                <w:szCs w:val="20"/>
+              </w:rPr>
+            </w:pPr>
+          </w:p>
+        </w:tc>
+        <w:tc>
+          <w:tcPr>
+            <w:tcW w:w="609" w:type="dxa"/>
+            <w:tcBorders>
+              <w:top w:val="single" w:sz="12" w:space="0" w:color="auto"/>
+              <w:left w:val="single" w:sz="6" w:space="0" w:color="auto"/>
+              <w:bottom w:val="single" w:sz="12" w:space="0" w:color="auto"/>
+              <w:right w:val="single" w:sz="12" w:space="0" w:color="auto"/>
+            </w:tcBorders>
+            <w:vAlign w:val="center"/>
+          </w:tcPr>
+          <w:p>
+            <w:pPr>
+              <w:rPr>
+                <w:rFonts w:ascii="Times New Roman" w:hAnsi="Times New Roman" w:cs="Times New Roman"/>
+                <w:sz w:val="20"/>
+                <w:szCs w:val="20"/>
+              </w:rPr>
+            </w:pPr>
+          </w:p>
+        </w:tc>
+        <w:tc>
+          <w:tcPr>
+            <w:tcW w:w="609" w:type="dxa"/>
+            <w:tcBorders>
+              <w:top w:val="single" w:sz="12" w:space="0" w:color="auto"/>
+              <w:left w:val="single" w:sz="6" w:space="0" w:color="auto"/>
+              <w:bottom w:val="single" w:sz="12" w:space="0" w:color="auto"/>
+              <w:right w:val="single" w:sz="12" w:space="0" w:color="auto"/>
+            </w:tcBorders>
+            <w:vAlign w:val="center"/>
+          </w:tcPr>
+          <w:p>
+            <w:pPr>
+              <w:rPr>
+                <w:rFonts w:ascii="Times New Roman" w:hAnsi="Times New Roman" w:cs="Times New Roman"/>
+                <w:sz w:val="20"/>
+                <w:szCs w:val="20"/>
+              </w:rPr>
+            </w:pPr>
+          </w:p>
+        </w:tc>
+        <w:tc>
+          <w:tcPr>
+            <w:tcW w:w="609" w:type="dxa"/>
+            <w:tcBorders>
+              <w:top w:val="single" w:sz="12" w:space="0" w:color="auto"/>
+              <w:left w:val="single" w:sz="6" w:space="0" w:color="auto"/>
+              <w:bottom w:val="single" w:sz="12" w:space="0" w:color="auto"/>
+              <w:right w:val="single" w:sz="12" w:space="0" w:color="auto"/>
+            </w:tcBorders>
+            <w:vAlign w:val="center"/>
+          </w:tcPr>
+          <w:p>
+            <w:pPr>
+              <w:rPr>
+                <w:rFonts w:ascii="Times New Roman" w:hAnsi="Times New Roman" w:cs="Times New Roman"/>
+                <w:sz w:val="20"/>
+                <w:szCs w:val="20"/>
+              </w:rPr>
+            </w:pPr>
+          </w:p>
+        </w:tc>
+        <w:tc>
+          <w:tcPr>
+            <w:tcW w:w="609" w:type="dxa"/>
+            <w:tcBorders>
+              <w:top w:val="single" w:sz="12" w:space="0" w:color="auto"/>
+              <w:left w:val="single" w:sz="6" w:space="0" w:color="auto"/>
+              <w:bottom w:val="single" w:sz="12" w:space="0" w:color="auto"/>
+              <w:right w:val="single" w:sz="12" w:space="0" w:color="auto"/>
+            </w:tcBorders>
+          </w:tcPr>
+          <w:p>
+            <w:pPr>
+              <w:rPr>
+                <w:rFonts w:ascii="Times New Roman" w:hAnsi="Times New Roman" w:cs="Times New Roman"/>
+                <w:sz w:val="20"/>
+                <w:szCs w:val="20"/>
+              </w:rPr>
+            </w:pPr>
+          </w:p>
+        </w:tc>
+        <w:tc>
+          <w:tcPr>
+            <w:tcW w:w="609" w:type="dxa"/>
+            <w:tcBorders>
+              <w:top w:val="single" w:sz="12" w:space="0" w:color="auto"/>
+              <w:left w:val="single" w:sz="6" w:space="0" w:color="auto"/>
+              <w:bottom w:val="single" w:sz="12" w:space="0" w:color="auto"/>
+              <w:right w:val="single" w:sz="12" w:space="0" w:color="auto"/>
+            </w:tcBorders>
+            <w:shd w:val="clear" w:color="auto" w:fill="548DD4" w:themeFill="text2" w:themeFillTint="99"/>
+          </w:tcPr>
+          <w:p>
+            <w:pPr>
+              <w:rPr>
+                <w:rFonts w:ascii="Times New Roman" w:hAnsi="Times New Roman" w:cs="Times New Roman"/>
+                <w:sz w:val="20"/>
+                <w:szCs w:val="20"/>
+              </w:rPr>
+            </w:pPr>
+          </w:p>
+        </w:tc>
+        <w:tc>
+          <w:tcPr>
+            <w:tcW w:w="609" w:type="dxa"/>
+            <w:tcBorders>
+              <w:top w:val="single" w:sz="12" w:space="0" w:color="auto"/>
+              <w:left w:val="single" w:sz="6" w:space="0" w:color="auto"/>
+              <w:bottom w:val="single" w:sz="12" w:space="0" w:color="auto"/>
+              <w:right w:val="single" w:sz="12" w:space="0" w:color="auto"/>
+            </w:tcBorders>
+            <w:shd w:val="clear" w:color="auto" w:fill="548DD4" w:themeFill="text2" w:themeFillTint="99"/>
           </w:tcPr>
           <w:p>
             <w:pPr>
@@ -3876,6 +4071,14 @@
                 <w:szCs w:val="24"/>
               </w:rPr>
             </w:pPr>
+            <w:r>
+              <w:rPr>
+                <w:rFonts w:ascii="Times New Roman" w:hAnsi="Times New Roman" w:cs="Times New Roman"/>
+                <w:sz w:val="20"/>
+                <w:szCs w:val="24"/>
+              </w:rPr>
+              <w:t>Interviews/Surveys</w:t>
+            </w:r>
           </w:p>
         </w:tc>
         <w:tc>
@@ -3897,6 +4100,14 @@
                 <w:szCs w:val="20"/>
               </w:rPr>
             </w:pPr>
+            <w:r>
+              <w:rPr>
+                <w:rFonts w:ascii="Times New Roman" w:hAnsi="Times New Roman" w:cs="Times New Roman"/>
+                <w:sz w:val="20"/>
+                <w:szCs w:val="20"/>
+              </w:rPr>
+              <w:t>Rhea Shane</w:t>
+            </w:r>
           </w:p>
         </w:tc>
         <w:tc>
@@ -4232,6 +4443,14 @@
                 <w:szCs w:val="24"/>
               </w:rPr>
             </w:pPr>
+            <w:r>
+              <w:rPr>
+                <w:rFonts w:ascii="Times New Roman" w:hAnsi="Times New Roman" w:cs="Times New Roman"/>
+                <w:sz w:val="20"/>
+                <w:szCs w:val="24"/>
+              </w:rPr>
+              <w:t>Finalizing of Chapter 1</w:t>
+            </w:r>
           </w:p>
         </w:tc>
         <w:tc>
@@ -4253,6 +4472,14 @@
                 <w:szCs w:val="20"/>
               </w:rPr>
             </w:pPr>
+            <w:r>
+              <w:rPr>
+                <w:rFonts w:ascii="Times New Roman" w:hAnsi="Times New Roman" w:cs="Times New Roman"/>
+                <w:sz w:val="20"/>
+                <w:szCs w:val="20"/>
+              </w:rPr>
+              <w:t>Cristian</w:t>
+            </w:r>
           </w:p>
         </w:tc>
         <w:tc>
@@ -4588,6 +4815,14 @@
                 <w:szCs w:val="24"/>
               </w:rPr>
             </w:pPr>
+            <w:r>
+              <w:rPr>
+                <w:rFonts w:ascii="Times New Roman" w:hAnsi="Times New Roman" w:cs="Times New Roman"/>
+                <w:sz w:val="20"/>
+                <w:szCs w:val="24"/>
+              </w:rPr>
+              <w:t>Writing of Chapter 2</w:t>
+            </w:r>
           </w:p>
         </w:tc>
         <w:tc>
@@ -4609,6 +4844,14 @@
                 <w:szCs w:val="20"/>
               </w:rPr>
             </w:pPr>
+            <w:r>
+              <w:rPr>
+                <w:rFonts w:ascii="Times New Roman" w:hAnsi="Times New Roman" w:cs="Times New Roman"/>
+                <w:sz w:val="20"/>
+                <w:szCs w:val="20"/>
+              </w:rPr>
+              <w:t>Cristian</w:t>
+            </w:r>
           </w:p>
         </w:tc>
         <w:tc>
@@ -4944,6 +5187,38 @@
                 <w:szCs w:val="24"/>
               </w:rPr>
             </w:pPr>
+            <w:r>
+              <w:rPr>
+                <w:rFonts w:ascii="Times New Roman" w:hAnsi="Times New Roman" w:cs="Times New Roman"/>
+                <w:sz w:val="20"/>
+                <w:szCs w:val="24"/>
+              </w:rPr>
+              <w:t>Consultation with adviser on Chapter</w:t>
+            </w:r>
+            <w:r>
+              <w:rPr>
+                <w:rFonts w:ascii="Times New Roman" w:hAnsi="Times New Roman" w:cs="Times New Roman"/>
+                <w:sz w:val="20"/>
+                <w:szCs w:val="24"/>
+              </w:rPr>
+              <w:t>s</w:t>
+            </w:r>
+            <w:r>
+              <w:rPr>
+                <w:rFonts w:ascii="Times New Roman" w:hAnsi="Times New Roman" w:cs="Times New Roman"/>
+                <w:sz w:val="20"/>
+                <w:szCs w:val="24"/>
+              </w:rPr>
+              <w:t xml:space="preserve"> 1</w:t>
+            </w:r>
+            <w:r>
+              <w:rPr>
+                <w:rFonts w:ascii="Times New Roman" w:hAnsi="Times New Roman" w:cs="Times New Roman"/>
+                <w:sz w:val="20"/>
+                <w:szCs w:val="24"/>
+              </w:rPr>
+              <w:t xml:space="preserve"> and 2</w:t>
+            </w:r>
           </w:p>
         </w:tc>
         <w:tc>
@@ -4965,6 +5240,14 @@
                 <w:szCs w:val="20"/>
               </w:rPr>
             </w:pPr>
+            <w:r>
+              <w:rPr>
+                <w:rFonts w:ascii="Times New Roman" w:hAnsi="Times New Roman" w:cs="Times New Roman"/>
+                <w:sz w:val="20"/>
+                <w:szCs w:val="20"/>
+              </w:rPr>
+              <w:t>Jephunneh</w:t>
+            </w:r>
           </w:p>
         </w:tc>
         <w:tc>
@@ -5300,6 +5583,24 @@
                 <w:szCs w:val="24"/>
               </w:rPr>
             </w:pPr>
+            <w:r>
+              <w:rPr>
+                <w:rFonts w:ascii="Times New Roman" w:hAnsi="Times New Roman" w:cs="Times New Roman"/>
+                <w:sz w:val="20"/>
+                <w:szCs w:val="24"/>
+              </w:rPr>
+              <w:t xml:space="preserve">Finalizing of Chapter </w:t>
+            </w:r>
+            <w:bookmarkStart w:id="0" w:name="_GoBack"/>
+            <w:bookmarkEnd w:id="0"/>
+            <w:r>
+              <w:rPr>
+                <w:rFonts w:ascii="Times New Roman" w:hAnsi="Times New Roman" w:cs="Times New Roman"/>
+                <w:sz w:val="20"/>
+                <w:szCs w:val="24"/>
+              </w:rPr>
+              <w:t>2</w:t>
+            </w:r>
           </w:p>
         </w:tc>
         <w:tc>
@@ -5656,6 +5957,22 @@
                 <w:szCs w:val="24"/>
               </w:rPr>
             </w:pPr>
+            <w:r>
+              <w:rPr>
+                <w:rFonts w:ascii="Times New Roman" w:hAnsi="Times New Roman" w:cs="Times New Roman"/>
+                <w:sz w:val="20"/>
+                <w:szCs w:val="24"/>
+              </w:rPr>
+              <w:t>W</w:t>
+            </w:r>
+            <w:r>
+              <w:rPr>
+                <w:rFonts w:ascii="Times New Roman" w:hAnsi="Times New Roman" w:cs="Times New Roman"/>
+                <w:sz w:val="20"/>
+                <w:szCs w:val="24"/>
+              </w:rPr>
+              <w:t>riting of Chapter 3</w:t>
+            </w:r>
           </w:p>
         </w:tc>
         <w:tc>
@@ -5677,6 +5994,14 @@
                 <w:szCs w:val="20"/>
               </w:rPr>
             </w:pPr>
+            <w:r>
+              <w:rPr>
+                <w:rFonts w:ascii="Times New Roman" w:hAnsi="Times New Roman" w:cs="Times New Roman"/>
+                <w:sz w:val="20"/>
+                <w:szCs w:val="20"/>
+              </w:rPr>
+              <w:t>Rhea Shane</w:t>
+            </w:r>
           </w:p>
         </w:tc>
         <w:tc>
@@ -6012,6 +6337,14 @@
                 <w:szCs w:val="24"/>
               </w:rPr>
             </w:pPr>
+            <w:r>
+              <w:rPr>
+                <w:rFonts w:ascii="Times New Roman" w:hAnsi="Times New Roman" w:cs="Times New Roman"/>
+                <w:sz w:val="20"/>
+                <w:szCs w:val="24"/>
+              </w:rPr>
+              <w:t>Consultation with adviser on Chapters 1, 2, and 3</w:t>
+            </w:r>
           </w:p>
         </w:tc>
         <w:tc>
@@ -6033,6 +6366,14 @@
                 <w:szCs w:val="20"/>
               </w:rPr>
             </w:pPr>
+            <w:r>
+              <w:rPr>
+                <w:rFonts w:ascii="Times New Roman" w:hAnsi="Times New Roman" w:cs="Times New Roman"/>
+                <w:sz w:val="20"/>
+                <w:szCs w:val="20"/>
+              </w:rPr>
+              <w:t>Jephunneh</w:t>
+            </w:r>
           </w:p>
         </w:tc>
         <w:tc>
@@ -6347,8 +6688,6 @@
                 <w:u w:val="single"/>
               </w:rPr>
             </w:pPr>
-            <w:bookmarkStart w:id="0" w:name="_GoBack"/>
-            <w:bookmarkEnd w:id="0"/>
           </w:p>
         </w:tc>
         <w:tc>
@@ -6370,6 +6709,14 @@
                 <w:szCs w:val="24"/>
               </w:rPr>
             </w:pPr>
+            <w:r>
+              <w:rPr>
+                <w:rFonts w:ascii="Times New Roman" w:hAnsi="Times New Roman" w:cs="Times New Roman"/>
+                <w:sz w:val="20"/>
+                <w:szCs w:val="24"/>
+              </w:rPr>
+              <w:t>Consultation with Technical Editor</w:t>
+            </w:r>
           </w:p>
         </w:tc>
         <w:tc>
@@ -6391,6 +6738,14 @@
                 <w:szCs w:val="20"/>
               </w:rPr>
             </w:pPr>
+            <w:r>
+              <w:rPr>
+                <w:rFonts w:ascii="Times New Roman" w:hAnsi="Times New Roman" w:cs="Times New Roman"/>
+                <w:sz w:val="20"/>
+                <w:szCs w:val="20"/>
+              </w:rPr>
+              <w:t>Rhea Shane</w:t>
+            </w:r>
           </w:p>
         </w:tc>
         <w:tc>
@@ -6408,10 +6763,8 @@
             <w:pPr>
               <w:rPr>
                 <w:rFonts w:ascii="Times New Roman" w:hAnsi="Times New Roman" w:cs="Times New Roman"/>
-                <w:b/>
-                <w:sz w:val="20"/>
-                <w:szCs w:val="20"/>
-                <w:u w:val="single"/>
+                <w:sz w:val="16"/>
+                <w:szCs w:val="20"/>
               </w:rPr>
             </w:pPr>
           </w:p>
@@ -6431,10 +6784,8 @@
             <w:pPr>
               <w:rPr>
                 <w:rFonts w:ascii="Times New Roman" w:hAnsi="Times New Roman" w:cs="Times New Roman"/>
-                <w:b/>
-                <w:sz w:val="20"/>
-                <w:szCs w:val="20"/>
-                <w:u w:val="single"/>
+                <w:sz w:val="16"/>
+                <w:szCs w:val="20"/>
               </w:rPr>
             </w:pPr>
           </w:p>
@@ -6730,6 +7081,14 @@
                 <w:szCs w:val="24"/>
               </w:rPr>
             </w:pPr>
+            <w:r>
+              <w:rPr>
+                <w:rFonts w:ascii="Times New Roman" w:hAnsi="Times New Roman" w:cs="Times New Roman"/>
+                <w:sz w:val="20"/>
+                <w:szCs w:val="24"/>
+              </w:rPr>
+              <w:t>Writing of Initial and Final Pages</w:t>
+            </w:r>
           </w:p>
         </w:tc>
         <w:tc>
@@ -6751,6 +7110,14 @@
                 <w:szCs w:val="20"/>
               </w:rPr>
             </w:pPr>
+            <w:r>
+              <w:rPr>
+                <w:rFonts w:ascii="Times New Roman" w:hAnsi="Times New Roman" w:cs="Times New Roman"/>
+                <w:sz w:val="20"/>
+                <w:szCs w:val="20"/>
+              </w:rPr>
+              <w:t>Jephunneh</w:t>
+            </w:r>
           </w:p>
         </w:tc>
         <w:tc>
@@ -7090,6 +7457,14 @@
                 <w:szCs w:val="24"/>
               </w:rPr>
             </w:pPr>
+            <w:r>
+              <w:rPr>
+                <w:rFonts w:ascii="Times New Roman" w:hAnsi="Times New Roman" w:cs="Times New Roman"/>
+                <w:sz w:val="20"/>
+                <w:szCs w:val="24"/>
+              </w:rPr>
+              <w:t>Final consultation with adviser</w:t>
+            </w:r>
           </w:p>
         </w:tc>
         <w:tc>
@@ -7111,6 +7486,14 @@
                 <w:szCs w:val="20"/>
               </w:rPr>
             </w:pPr>
+            <w:r>
+              <w:rPr>
+                <w:rFonts w:ascii="Times New Roman" w:hAnsi="Times New Roman" w:cs="Times New Roman"/>
+                <w:sz w:val="20"/>
+                <w:szCs w:val="20"/>
+              </w:rPr>
+              <w:t>Jephunneh</w:t>
+            </w:r>
           </w:p>
         </w:tc>
         <w:tc>
@@ -7450,6 +7833,14 @@
                 <w:szCs w:val="24"/>
               </w:rPr>
             </w:pPr>
+            <w:r>
+              <w:rPr>
+                <w:rFonts w:ascii="Times New Roman" w:hAnsi="Times New Roman" w:cs="Times New Roman"/>
+                <w:sz w:val="20"/>
+                <w:szCs w:val="24"/>
+              </w:rPr>
+              <w:t>Finalizing of Manuscript</w:t>
+            </w:r>
           </w:p>
         </w:tc>
         <w:tc>
@@ -7471,6 +7862,14 @@
                 <w:szCs w:val="20"/>
               </w:rPr>
             </w:pPr>
+            <w:r>
+              <w:rPr>
+                <w:rFonts w:ascii="Times New Roman" w:hAnsi="Times New Roman" w:cs="Times New Roman"/>
+                <w:sz w:val="20"/>
+                <w:szCs w:val="20"/>
+              </w:rPr>
+              <w:t>Rhea Shane</w:t>
+            </w:r>
           </w:p>
         </w:tc>
         <w:tc>
@@ -7810,6 +8209,382 @@
                 <w:szCs w:val="24"/>
               </w:rPr>
             </w:pPr>
+            <w:r>
+              <w:rPr>
+                <w:rFonts w:ascii="Times New Roman" w:hAnsi="Times New Roman" w:cs="Times New Roman"/>
+                <w:sz w:val="20"/>
+                <w:szCs w:val="24"/>
+              </w:rPr>
+              <w:t>Presentation preparation</w:t>
+            </w:r>
+          </w:p>
+        </w:tc>
+        <w:tc>
+          <w:tcPr>
+            <w:tcW w:w="1170" w:type="dxa"/>
+            <w:tcBorders>
+              <w:top w:val="single" w:sz="12" w:space="0" w:color="auto"/>
+              <w:left w:val="single" w:sz="6" w:space="0" w:color="auto"/>
+              <w:bottom w:val="single" w:sz="12" w:space="0" w:color="auto"/>
+              <w:right w:val="single" w:sz="6" w:space="0" w:color="auto"/>
+            </w:tcBorders>
+            <w:vAlign w:val="center"/>
+          </w:tcPr>
+          <w:p>
+            <w:pPr>
+              <w:rPr>
+                <w:rFonts w:ascii="Times New Roman" w:hAnsi="Times New Roman" w:cs="Times New Roman"/>
+                <w:sz w:val="20"/>
+                <w:szCs w:val="20"/>
+              </w:rPr>
+            </w:pPr>
+          </w:p>
+        </w:tc>
+        <w:tc>
+          <w:tcPr>
+            <w:tcW w:w="720" w:type="dxa"/>
+            <w:tcBorders>
+              <w:top w:val="single" w:sz="12" w:space="0" w:color="auto"/>
+              <w:left w:val="single" w:sz="6" w:space="0" w:color="auto"/>
+              <w:bottom w:val="single" w:sz="12" w:space="0" w:color="auto"/>
+              <w:right w:val="single" w:sz="6" w:space="0" w:color="auto"/>
+            </w:tcBorders>
+            <w:vAlign w:val="center"/>
+          </w:tcPr>
+          <w:p>
+            <w:pPr>
+              <w:rPr>
+                <w:rFonts w:ascii="Times New Roman" w:hAnsi="Times New Roman" w:cs="Times New Roman"/>
+                <w:b/>
+                <w:sz w:val="20"/>
+                <w:szCs w:val="20"/>
+                <w:u w:val="single"/>
+              </w:rPr>
+            </w:pPr>
+          </w:p>
+        </w:tc>
+        <w:tc>
+          <w:tcPr>
+            <w:tcW w:w="720" w:type="dxa"/>
+            <w:tcBorders>
+              <w:top w:val="single" w:sz="12" w:space="0" w:color="auto"/>
+              <w:left w:val="single" w:sz="6" w:space="0" w:color="auto"/>
+              <w:bottom w:val="single" w:sz="12" w:space="0" w:color="auto"/>
+              <w:right w:val="single" w:sz="6" w:space="0" w:color="auto"/>
+            </w:tcBorders>
+            <w:vAlign w:val="center"/>
+          </w:tcPr>
+          <w:p>
+            <w:pPr>
+              <w:rPr>
+                <w:rFonts w:ascii="Times New Roman" w:hAnsi="Times New Roman" w:cs="Times New Roman"/>
+                <w:b/>
+                <w:sz w:val="20"/>
+                <w:szCs w:val="20"/>
+                <w:u w:val="single"/>
+              </w:rPr>
+            </w:pPr>
+          </w:p>
+        </w:tc>
+        <w:tc>
+          <w:tcPr>
+            <w:tcW w:w="609" w:type="dxa"/>
+            <w:tcBorders>
+              <w:top w:val="single" w:sz="12" w:space="0" w:color="auto"/>
+              <w:left w:val="single" w:sz="6" w:space="0" w:color="auto"/>
+              <w:bottom w:val="single" w:sz="12" w:space="0" w:color="auto"/>
+              <w:right w:val="single" w:sz="12" w:space="0" w:color="auto"/>
+            </w:tcBorders>
+            <w:vAlign w:val="center"/>
+          </w:tcPr>
+          <w:p>
+            <w:pPr>
+              <w:rPr>
+                <w:rFonts w:ascii="Times New Roman" w:hAnsi="Times New Roman" w:cs="Times New Roman"/>
+                <w:sz w:val="20"/>
+                <w:szCs w:val="20"/>
+              </w:rPr>
+            </w:pPr>
+          </w:p>
+        </w:tc>
+        <w:tc>
+          <w:tcPr>
+            <w:tcW w:w="609" w:type="dxa"/>
+            <w:tcBorders>
+              <w:top w:val="single" w:sz="12" w:space="0" w:color="auto"/>
+              <w:left w:val="single" w:sz="6" w:space="0" w:color="auto"/>
+              <w:bottom w:val="single" w:sz="12" w:space="0" w:color="auto"/>
+              <w:right w:val="single" w:sz="12" w:space="0" w:color="auto"/>
+            </w:tcBorders>
+            <w:vAlign w:val="center"/>
+          </w:tcPr>
+          <w:p>
+            <w:pPr>
+              <w:rPr>
+                <w:rFonts w:ascii="Times New Roman" w:hAnsi="Times New Roman" w:cs="Times New Roman"/>
+                <w:sz w:val="20"/>
+                <w:szCs w:val="20"/>
+              </w:rPr>
+            </w:pPr>
+          </w:p>
+        </w:tc>
+        <w:tc>
+          <w:tcPr>
+            <w:tcW w:w="609" w:type="dxa"/>
+            <w:tcBorders>
+              <w:top w:val="single" w:sz="12" w:space="0" w:color="auto"/>
+              <w:left w:val="single" w:sz="6" w:space="0" w:color="auto"/>
+              <w:bottom w:val="single" w:sz="12" w:space="0" w:color="auto"/>
+              <w:right w:val="single" w:sz="12" w:space="0" w:color="auto"/>
+            </w:tcBorders>
+            <w:vAlign w:val="center"/>
+          </w:tcPr>
+          <w:p>
+            <w:pPr>
+              <w:rPr>
+                <w:rFonts w:ascii="Times New Roman" w:hAnsi="Times New Roman" w:cs="Times New Roman"/>
+                <w:sz w:val="20"/>
+                <w:szCs w:val="20"/>
+              </w:rPr>
+            </w:pPr>
+          </w:p>
+        </w:tc>
+        <w:tc>
+          <w:tcPr>
+            <w:tcW w:w="609" w:type="dxa"/>
+            <w:tcBorders>
+              <w:top w:val="single" w:sz="12" w:space="0" w:color="auto"/>
+              <w:left w:val="single" w:sz="6" w:space="0" w:color="auto"/>
+              <w:bottom w:val="single" w:sz="12" w:space="0" w:color="auto"/>
+              <w:right w:val="single" w:sz="12" w:space="0" w:color="auto"/>
+            </w:tcBorders>
+            <w:vAlign w:val="center"/>
+          </w:tcPr>
+          <w:p>
+            <w:pPr>
+              <w:rPr>
+                <w:rFonts w:ascii="Times New Roman" w:hAnsi="Times New Roman" w:cs="Times New Roman"/>
+                <w:sz w:val="20"/>
+                <w:szCs w:val="20"/>
+              </w:rPr>
+            </w:pPr>
+          </w:p>
+        </w:tc>
+        <w:tc>
+          <w:tcPr>
+            <w:tcW w:w="609" w:type="dxa"/>
+            <w:tcBorders>
+              <w:top w:val="single" w:sz="12" w:space="0" w:color="auto"/>
+              <w:left w:val="single" w:sz="6" w:space="0" w:color="auto"/>
+              <w:bottom w:val="single" w:sz="12" w:space="0" w:color="auto"/>
+              <w:right w:val="single" w:sz="12" w:space="0" w:color="auto"/>
+            </w:tcBorders>
+          </w:tcPr>
+          <w:p>
+            <w:pPr>
+              <w:rPr>
+                <w:rFonts w:ascii="Times New Roman" w:hAnsi="Times New Roman" w:cs="Times New Roman"/>
+                <w:sz w:val="20"/>
+                <w:szCs w:val="20"/>
+              </w:rPr>
+            </w:pPr>
+          </w:p>
+        </w:tc>
+        <w:tc>
+          <w:tcPr>
+            <w:tcW w:w="609" w:type="dxa"/>
+            <w:tcBorders>
+              <w:top w:val="single" w:sz="12" w:space="0" w:color="auto"/>
+              <w:left w:val="single" w:sz="6" w:space="0" w:color="auto"/>
+              <w:bottom w:val="single" w:sz="12" w:space="0" w:color="auto"/>
+              <w:right w:val="single" w:sz="12" w:space="0" w:color="auto"/>
+            </w:tcBorders>
+          </w:tcPr>
+          <w:p>
+            <w:pPr>
+              <w:rPr>
+                <w:rFonts w:ascii="Times New Roman" w:hAnsi="Times New Roman" w:cs="Times New Roman"/>
+                <w:sz w:val="20"/>
+                <w:szCs w:val="20"/>
+              </w:rPr>
+            </w:pPr>
+          </w:p>
+        </w:tc>
+        <w:tc>
+          <w:tcPr>
+            <w:tcW w:w="609" w:type="dxa"/>
+            <w:tcBorders>
+              <w:top w:val="single" w:sz="12" w:space="0" w:color="auto"/>
+              <w:left w:val="single" w:sz="6" w:space="0" w:color="auto"/>
+              <w:bottom w:val="single" w:sz="12" w:space="0" w:color="auto"/>
+              <w:right w:val="single" w:sz="12" w:space="0" w:color="auto"/>
+            </w:tcBorders>
+          </w:tcPr>
+          <w:p>
+            <w:pPr>
+              <w:rPr>
+                <w:rFonts w:ascii="Times New Roman" w:hAnsi="Times New Roman" w:cs="Times New Roman"/>
+                <w:sz w:val="20"/>
+                <w:szCs w:val="20"/>
+              </w:rPr>
+            </w:pPr>
+          </w:p>
+        </w:tc>
+        <w:tc>
+          <w:tcPr>
+            <w:tcW w:w="609" w:type="dxa"/>
+            <w:tcBorders>
+              <w:top w:val="single" w:sz="12" w:space="0" w:color="auto"/>
+              <w:left w:val="single" w:sz="6" w:space="0" w:color="auto"/>
+              <w:bottom w:val="single" w:sz="12" w:space="0" w:color="auto"/>
+              <w:right w:val="single" w:sz="12" w:space="0" w:color="auto"/>
+            </w:tcBorders>
+          </w:tcPr>
+          <w:p>
+            <w:pPr>
+              <w:rPr>
+                <w:rFonts w:ascii="Times New Roman" w:hAnsi="Times New Roman" w:cs="Times New Roman"/>
+                <w:sz w:val="20"/>
+                <w:szCs w:val="20"/>
+              </w:rPr>
+            </w:pPr>
+          </w:p>
+        </w:tc>
+        <w:tc>
+          <w:tcPr>
+            <w:tcW w:w="609" w:type="dxa"/>
+            <w:tcBorders>
+              <w:top w:val="single" w:sz="12" w:space="0" w:color="auto"/>
+              <w:left w:val="single" w:sz="6" w:space="0" w:color="auto"/>
+              <w:bottom w:val="single" w:sz="12" w:space="0" w:color="auto"/>
+              <w:right w:val="single" w:sz="12" w:space="0" w:color="auto"/>
+            </w:tcBorders>
+          </w:tcPr>
+          <w:p>
+            <w:pPr>
+              <w:rPr>
+                <w:rFonts w:ascii="Times New Roman" w:hAnsi="Times New Roman" w:cs="Times New Roman"/>
+                <w:sz w:val="20"/>
+                <w:szCs w:val="20"/>
+              </w:rPr>
+            </w:pPr>
+          </w:p>
+        </w:tc>
+        <w:tc>
+          <w:tcPr>
+            <w:tcW w:w="609" w:type="dxa"/>
+            <w:tcBorders>
+              <w:top w:val="single" w:sz="12" w:space="0" w:color="auto"/>
+              <w:left w:val="single" w:sz="6" w:space="0" w:color="auto"/>
+              <w:bottom w:val="single" w:sz="12" w:space="0" w:color="auto"/>
+              <w:right w:val="single" w:sz="12" w:space="0" w:color="auto"/>
+            </w:tcBorders>
+          </w:tcPr>
+          <w:p>
+            <w:pPr>
+              <w:rPr>
+                <w:rFonts w:ascii="Times New Roman" w:hAnsi="Times New Roman" w:cs="Times New Roman"/>
+                <w:sz w:val="20"/>
+                <w:szCs w:val="20"/>
+              </w:rPr>
+            </w:pPr>
+          </w:p>
+        </w:tc>
+        <w:tc>
+          <w:tcPr>
+            <w:tcW w:w="609" w:type="dxa"/>
+            <w:tcBorders>
+              <w:top w:val="single" w:sz="12" w:space="0" w:color="auto"/>
+              <w:left w:val="single" w:sz="6" w:space="0" w:color="auto"/>
+              <w:bottom w:val="single" w:sz="12" w:space="0" w:color="auto"/>
+              <w:right w:val="single" w:sz="12" w:space="0" w:color="auto"/>
+            </w:tcBorders>
+          </w:tcPr>
+          <w:p>
+            <w:pPr>
+              <w:rPr>
+                <w:rFonts w:ascii="Times New Roman" w:hAnsi="Times New Roman" w:cs="Times New Roman"/>
+                <w:sz w:val="20"/>
+                <w:szCs w:val="20"/>
+              </w:rPr>
+            </w:pPr>
+          </w:p>
+        </w:tc>
+        <w:tc>
+          <w:tcPr>
+            <w:tcW w:w="609" w:type="dxa"/>
+            <w:tcBorders>
+              <w:top w:val="single" w:sz="12" w:space="0" w:color="auto"/>
+              <w:left w:val="single" w:sz="6" w:space="0" w:color="auto"/>
+              <w:bottom w:val="single" w:sz="12" w:space="0" w:color="auto"/>
+              <w:right w:val="single" w:sz="12" w:space="0" w:color="auto"/>
+            </w:tcBorders>
+          </w:tcPr>
+          <w:p>
+            <w:pPr>
+              <w:rPr>
+                <w:rFonts w:ascii="Times New Roman" w:hAnsi="Times New Roman" w:cs="Times New Roman"/>
+                <w:sz w:val="20"/>
+                <w:szCs w:val="20"/>
+              </w:rPr>
+            </w:pPr>
+          </w:p>
+        </w:tc>
+      </w:tr>
+      <w:tr>
+        <w:trPr>
+          <w:trHeight w:val="240"/>
+        </w:trPr>
+        <w:tc>
+          <w:tcPr>
+            <w:tcW w:w="683" w:type="dxa"/>
+            <w:tcBorders>
+              <w:top w:val="single" w:sz="12" w:space="0" w:color="auto"/>
+              <w:left w:val="single" w:sz="12" w:space="0" w:color="auto"/>
+              <w:bottom w:val="single" w:sz="12" w:space="0" w:color="auto"/>
+              <w:right w:val="single" w:sz="6" w:space="0" w:color="auto"/>
+            </w:tcBorders>
+            <w:vAlign w:val="center"/>
+          </w:tcPr>
+          <w:p>
+            <w:pPr>
+              <w:rPr>
+                <w:rFonts w:ascii="Times New Roman" w:hAnsi="Times New Roman" w:cs="Times New Roman"/>
+                <w:b/>
+                <w:sz w:val="24"/>
+                <w:szCs w:val="24"/>
+                <w:u w:val="single"/>
+              </w:rPr>
+            </w:pPr>
+          </w:p>
+        </w:tc>
+        <w:tc>
+          <w:tcPr>
+            <w:tcW w:w="2575" w:type="dxa"/>
+            <w:tcBorders>
+              <w:top w:val="single" w:sz="12" w:space="0" w:color="auto"/>
+              <w:left w:val="single" w:sz="6" w:space="0" w:color="auto"/>
+              <w:bottom w:val="single" w:sz="12" w:space="0" w:color="auto"/>
+              <w:right w:val="single" w:sz="6" w:space="0" w:color="auto"/>
+            </w:tcBorders>
+            <w:vAlign w:val="center"/>
+          </w:tcPr>
+          <w:p>
+            <w:pPr>
+              <w:rPr>
+                <w:rFonts w:ascii="Times New Roman" w:hAnsi="Times New Roman" w:cs="Times New Roman"/>
+                <w:sz w:val="20"/>
+                <w:szCs w:val="24"/>
+              </w:rPr>
+            </w:pPr>
+            <w:r>
+              <w:rPr>
+                <w:rFonts w:ascii="Times New Roman" w:hAnsi="Times New Roman" w:cs="Times New Roman"/>
+                <w:sz w:val="20"/>
+                <w:szCs w:val="24"/>
+              </w:rPr>
+              <w:t>Proposal presentation</w:t>
+            </w:r>
           </w:p>
         </w:tc>
         <w:tc>
@@ -8418,7 +9193,7 @@
     <w:lsdException w:name="Table Web 2" w:semiHidden="1" w:unhideWhenUsed="1"/>
     <w:lsdException w:name="Table Web 3" w:semiHidden="1" w:unhideWhenUsed="1"/>
     <w:lsdException w:name="Balloon Text" w:semiHidden="1" w:unhideWhenUsed="1"/>
-    <w:lsdException w:name="Table Grid" w:uiPriority="59"/>
+    <w:lsdException w:name="Table Grid" w:semiHidden="1" w:uiPriority="59" w:unhideWhenUsed="1"/>
     <w:lsdException w:name="Table Theme" w:semiHidden="1" w:unhideWhenUsed="1"/>
     <w:lsdException w:name="Placeholder Text" w:semiHidden="1"/>
     <w:lsdException w:name="No Spacing" w:uiPriority="1" w:qFormat="1"/>

</xml_diff>

<commit_message>
Revert "Revert "Merge branch 'master' of https://github.com/Capstone-iMPaCt/Capstone41""
This reverts commit de31e0bb7a6223224a2048b746ae639e99e3112a.
</commit_message>
<xml_diff>
--- a/Forms from Manual/F - Gantt Chart Template.docx
+++ b/Forms from Manual/F - Gantt Chart Template.docx
@@ -988,14 +988,6 @@
                 <w:szCs w:val="24"/>
               </w:rPr>
             </w:pPr>
-            <w:r>
-              <w:rPr>
-                <w:rFonts w:ascii="Times New Roman" w:hAnsi="Times New Roman" w:cs="Times New Roman"/>
-                <w:sz w:val="20"/>
-                <w:szCs w:val="24"/>
-              </w:rPr>
-              <w:t>Title Consultation</w:t>
-            </w:r>
           </w:p>
         </w:tc>
         <w:tc>
@@ -1038,182 +1030,167 @@
                 <w:szCs w:val="20"/>
               </w:rPr>
             </w:pPr>
-            <w:r>
+          </w:p>
+        </w:tc>
+        <w:tc>
+          <w:tcPr>
+            <w:tcW w:w="720" w:type="dxa"/>
+            <w:tcBorders>
+              <w:top w:val="single" w:sz="12" w:space="0" w:color="auto"/>
+              <w:left w:val="single" w:sz="6" w:space="0" w:color="auto"/>
+              <w:bottom w:val="single" w:sz="12" w:space="0" w:color="auto"/>
+              <w:right w:val="single" w:sz="6" w:space="0" w:color="auto"/>
+            </w:tcBorders>
+            <w:vAlign w:val="center"/>
+          </w:tcPr>
+          <w:p>
+            <w:pPr>
               <w:rPr>
                 <w:rFonts w:ascii="Times New Roman" w:hAnsi="Times New Roman" w:cs="Times New Roman"/>
                 <w:sz w:val="16"/>
                 <w:szCs w:val="20"/>
               </w:rPr>
-              <w:t>Aug 16</w:t>
-            </w:r>
-          </w:p>
-        </w:tc>
-        <w:tc>
-          <w:tcPr>
-            <w:tcW w:w="720" w:type="dxa"/>
-            <w:tcBorders>
-              <w:top w:val="single" w:sz="12" w:space="0" w:color="auto"/>
-              <w:left w:val="single" w:sz="6" w:space="0" w:color="auto"/>
-              <w:bottom w:val="single" w:sz="12" w:space="0" w:color="auto"/>
-              <w:right w:val="single" w:sz="6" w:space="0" w:color="auto"/>
-            </w:tcBorders>
-            <w:vAlign w:val="center"/>
-          </w:tcPr>
-          <w:p>
-            <w:pPr>
-              <w:rPr>
-                <w:rFonts w:ascii="Times New Roman" w:hAnsi="Times New Roman" w:cs="Times New Roman"/>
-                <w:sz w:val="16"/>
-                <w:szCs w:val="20"/>
-              </w:rPr>
-            </w:pPr>
-            <w:r>
-              <w:rPr>
-                <w:rFonts w:ascii="Times New Roman" w:hAnsi="Times New Roman" w:cs="Times New Roman"/>
-                <w:sz w:val="16"/>
-                <w:szCs w:val="20"/>
-              </w:rPr>
-              <w:t>Sep 16</w:t>
-            </w:r>
-          </w:p>
-        </w:tc>
-        <w:tc>
-          <w:tcPr>
-            <w:tcW w:w="609" w:type="dxa"/>
-            <w:tcBorders>
-              <w:top w:val="single" w:sz="12" w:space="0" w:color="auto"/>
-              <w:left w:val="single" w:sz="6" w:space="0" w:color="auto"/>
-              <w:bottom w:val="single" w:sz="12" w:space="0" w:color="auto"/>
-              <w:right w:val="single" w:sz="12" w:space="0" w:color="auto"/>
-            </w:tcBorders>
-            <w:vAlign w:val="center"/>
-          </w:tcPr>
-          <w:p>
-            <w:pPr>
-              <w:rPr>
-                <w:rFonts w:ascii="Times New Roman" w:hAnsi="Times New Roman" w:cs="Times New Roman"/>
-                <w:sz w:val="20"/>
-                <w:szCs w:val="20"/>
-              </w:rPr>
-            </w:pPr>
-          </w:p>
-        </w:tc>
-        <w:tc>
-          <w:tcPr>
-            <w:tcW w:w="609" w:type="dxa"/>
-            <w:tcBorders>
-              <w:top w:val="single" w:sz="12" w:space="0" w:color="auto"/>
-              <w:left w:val="single" w:sz="6" w:space="0" w:color="auto"/>
-              <w:bottom w:val="single" w:sz="12" w:space="0" w:color="auto"/>
-              <w:right w:val="single" w:sz="12" w:space="0" w:color="auto"/>
-            </w:tcBorders>
-            <w:vAlign w:val="center"/>
-          </w:tcPr>
-          <w:p>
-            <w:pPr>
-              <w:rPr>
-                <w:rFonts w:ascii="Times New Roman" w:hAnsi="Times New Roman" w:cs="Times New Roman"/>
-                <w:sz w:val="20"/>
-                <w:szCs w:val="20"/>
-              </w:rPr>
-            </w:pPr>
-          </w:p>
-        </w:tc>
-        <w:tc>
-          <w:tcPr>
-            <w:tcW w:w="609" w:type="dxa"/>
-            <w:tcBorders>
-              <w:top w:val="single" w:sz="12" w:space="0" w:color="auto"/>
-              <w:left w:val="single" w:sz="6" w:space="0" w:color="auto"/>
-              <w:bottom w:val="single" w:sz="12" w:space="0" w:color="auto"/>
-              <w:right w:val="single" w:sz="12" w:space="0" w:color="auto"/>
-            </w:tcBorders>
-            <w:shd w:val="clear" w:color="auto" w:fill="548DD4" w:themeFill="text2" w:themeFillTint="99"/>
-            <w:vAlign w:val="center"/>
-          </w:tcPr>
-          <w:p>
-            <w:pPr>
-              <w:rPr>
-                <w:rFonts w:ascii="Times New Roman" w:hAnsi="Times New Roman" w:cs="Times New Roman"/>
-                <w:sz w:val="20"/>
-                <w:szCs w:val="20"/>
-              </w:rPr>
-            </w:pPr>
-          </w:p>
-        </w:tc>
-        <w:tc>
-          <w:tcPr>
-            <w:tcW w:w="609" w:type="dxa"/>
-            <w:tcBorders>
-              <w:top w:val="single" w:sz="12" w:space="0" w:color="auto"/>
-              <w:left w:val="single" w:sz="6" w:space="0" w:color="auto"/>
-              <w:bottom w:val="single" w:sz="12" w:space="0" w:color="auto"/>
-              <w:right w:val="single" w:sz="12" w:space="0" w:color="auto"/>
-            </w:tcBorders>
-            <w:shd w:val="clear" w:color="auto" w:fill="548DD4" w:themeFill="text2" w:themeFillTint="99"/>
-            <w:vAlign w:val="center"/>
-          </w:tcPr>
-          <w:p>
-            <w:pPr>
-              <w:rPr>
-                <w:rFonts w:ascii="Times New Roman" w:hAnsi="Times New Roman" w:cs="Times New Roman"/>
-                <w:sz w:val="20"/>
-                <w:szCs w:val="20"/>
-              </w:rPr>
-            </w:pPr>
-          </w:p>
-        </w:tc>
-        <w:tc>
-          <w:tcPr>
-            <w:tcW w:w="609" w:type="dxa"/>
-            <w:tcBorders>
-              <w:top w:val="single" w:sz="12" w:space="0" w:color="auto"/>
-              <w:left w:val="single" w:sz="6" w:space="0" w:color="auto"/>
-              <w:bottom w:val="single" w:sz="12" w:space="0" w:color="auto"/>
-              <w:right w:val="single" w:sz="12" w:space="0" w:color="auto"/>
-            </w:tcBorders>
-            <w:shd w:val="clear" w:color="auto" w:fill="548DD4" w:themeFill="text2" w:themeFillTint="99"/>
-          </w:tcPr>
-          <w:p>
-            <w:pPr>
-              <w:rPr>
-                <w:rFonts w:ascii="Times New Roman" w:hAnsi="Times New Roman" w:cs="Times New Roman"/>
-                <w:sz w:val="20"/>
-                <w:szCs w:val="20"/>
-              </w:rPr>
-            </w:pPr>
-          </w:p>
-        </w:tc>
-        <w:tc>
-          <w:tcPr>
-            <w:tcW w:w="609" w:type="dxa"/>
-            <w:tcBorders>
-              <w:top w:val="single" w:sz="12" w:space="0" w:color="auto"/>
-              <w:left w:val="single" w:sz="6" w:space="0" w:color="auto"/>
-              <w:bottom w:val="single" w:sz="12" w:space="0" w:color="auto"/>
-              <w:right w:val="single" w:sz="12" w:space="0" w:color="auto"/>
-            </w:tcBorders>
-            <w:shd w:val="clear" w:color="auto" w:fill="548DD4" w:themeFill="text2" w:themeFillTint="99"/>
-          </w:tcPr>
-          <w:p>
-            <w:pPr>
-              <w:rPr>
-                <w:rFonts w:ascii="Times New Roman" w:hAnsi="Times New Roman" w:cs="Times New Roman"/>
-                <w:sz w:val="20"/>
-                <w:szCs w:val="20"/>
-              </w:rPr>
-            </w:pPr>
-          </w:p>
-        </w:tc>
-        <w:tc>
-          <w:tcPr>
-            <w:tcW w:w="609" w:type="dxa"/>
-            <w:tcBorders>
-              <w:top w:val="single" w:sz="12" w:space="0" w:color="auto"/>
-              <w:left w:val="single" w:sz="6" w:space="0" w:color="auto"/>
-              <w:bottom w:val="single" w:sz="12" w:space="0" w:color="auto"/>
-              <w:right w:val="single" w:sz="12" w:space="0" w:color="auto"/>
-            </w:tcBorders>
+            </w:pPr>
+          </w:p>
+        </w:tc>
+        <w:tc>
+          <w:tcPr>
+            <w:tcW w:w="609" w:type="dxa"/>
+            <w:tcBorders>
+              <w:top w:val="single" w:sz="12" w:space="0" w:color="auto"/>
+              <w:left w:val="single" w:sz="6" w:space="0" w:color="auto"/>
+              <w:bottom w:val="single" w:sz="12" w:space="0" w:color="auto"/>
+              <w:right w:val="single" w:sz="12" w:space="0" w:color="auto"/>
+            </w:tcBorders>
+            <w:vAlign w:val="center"/>
+          </w:tcPr>
+          <w:p>
+            <w:pPr>
+              <w:rPr>
+                <w:rFonts w:ascii="Times New Roman" w:hAnsi="Times New Roman" w:cs="Times New Roman"/>
+                <w:sz w:val="20"/>
+                <w:szCs w:val="20"/>
+              </w:rPr>
+            </w:pPr>
+          </w:p>
+        </w:tc>
+        <w:tc>
+          <w:tcPr>
+            <w:tcW w:w="609" w:type="dxa"/>
+            <w:tcBorders>
+              <w:top w:val="single" w:sz="12" w:space="0" w:color="auto"/>
+              <w:left w:val="single" w:sz="6" w:space="0" w:color="auto"/>
+              <w:bottom w:val="single" w:sz="12" w:space="0" w:color="auto"/>
+              <w:right w:val="single" w:sz="12" w:space="0" w:color="auto"/>
+            </w:tcBorders>
+            <w:vAlign w:val="center"/>
+          </w:tcPr>
+          <w:p>
+            <w:pPr>
+              <w:rPr>
+                <w:rFonts w:ascii="Times New Roman" w:hAnsi="Times New Roman" w:cs="Times New Roman"/>
+                <w:sz w:val="20"/>
+                <w:szCs w:val="20"/>
+              </w:rPr>
+            </w:pPr>
+          </w:p>
+        </w:tc>
+        <w:tc>
+          <w:tcPr>
+            <w:tcW w:w="609" w:type="dxa"/>
+            <w:tcBorders>
+              <w:top w:val="single" w:sz="12" w:space="0" w:color="auto"/>
+              <w:left w:val="single" w:sz="6" w:space="0" w:color="auto"/>
+              <w:bottom w:val="single" w:sz="12" w:space="0" w:color="auto"/>
+              <w:right w:val="single" w:sz="12" w:space="0" w:color="auto"/>
+            </w:tcBorders>
+            <w:shd w:val="clear" w:color="auto" w:fill="auto"/>
+            <w:vAlign w:val="center"/>
+          </w:tcPr>
+          <w:p>
+            <w:pPr>
+              <w:rPr>
+                <w:rFonts w:ascii="Times New Roman" w:hAnsi="Times New Roman" w:cs="Times New Roman"/>
+                <w:sz w:val="20"/>
+                <w:szCs w:val="20"/>
+              </w:rPr>
+            </w:pPr>
+          </w:p>
+        </w:tc>
+        <w:tc>
+          <w:tcPr>
+            <w:tcW w:w="609" w:type="dxa"/>
+            <w:tcBorders>
+              <w:top w:val="single" w:sz="12" w:space="0" w:color="auto"/>
+              <w:left w:val="single" w:sz="6" w:space="0" w:color="auto"/>
+              <w:bottom w:val="single" w:sz="12" w:space="0" w:color="auto"/>
+              <w:right w:val="single" w:sz="12" w:space="0" w:color="auto"/>
+            </w:tcBorders>
+            <w:shd w:val="clear" w:color="auto" w:fill="auto"/>
+            <w:vAlign w:val="center"/>
+          </w:tcPr>
+          <w:p>
+            <w:pPr>
+              <w:rPr>
+                <w:rFonts w:ascii="Times New Roman" w:hAnsi="Times New Roman" w:cs="Times New Roman"/>
+                <w:sz w:val="20"/>
+                <w:szCs w:val="20"/>
+              </w:rPr>
+            </w:pPr>
+          </w:p>
+        </w:tc>
+        <w:tc>
+          <w:tcPr>
+            <w:tcW w:w="609" w:type="dxa"/>
+            <w:tcBorders>
+              <w:top w:val="single" w:sz="12" w:space="0" w:color="auto"/>
+              <w:left w:val="single" w:sz="6" w:space="0" w:color="auto"/>
+              <w:bottom w:val="single" w:sz="12" w:space="0" w:color="auto"/>
+              <w:right w:val="single" w:sz="12" w:space="0" w:color="auto"/>
+            </w:tcBorders>
+            <w:shd w:val="clear" w:color="auto" w:fill="auto"/>
+          </w:tcPr>
+          <w:p>
+            <w:pPr>
+              <w:rPr>
+                <w:rFonts w:ascii="Times New Roman" w:hAnsi="Times New Roman" w:cs="Times New Roman"/>
+                <w:sz w:val="20"/>
+                <w:szCs w:val="20"/>
+              </w:rPr>
+            </w:pPr>
+          </w:p>
+        </w:tc>
+        <w:tc>
+          <w:tcPr>
+            <w:tcW w:w="609" w:type="dxa"/>
+            <w:tcBorders>
+              <w:top w:val="single" w:sz="12" w:space="0" w:color="auto"/>
+              <w:left w:val="single" w:sz="6" w:space="0" w:color="auto"/>
+              <w:bottom w:val="single" w:sz="12" w:space="0" w:color="auto"/>
+              <w:right w:val="single" w:sz="12" w:space="0" w:color="auto"/>
+            </w:tcBorders>
+            <w:shd w:val="clear" w:color="auto" w:fill="auto"/>
+          </w:tcPr>
+          <w:p>
+            <w:pPr>
+              <w:rPr>
+                <w:rFonts w:ascii="Times New Roman" w:hAnsi="Times New Roman" w:cs="Times New Roman"/>
+                <w:sz w:val="20"/>
+                <w:szCs w:val="20"/>
+              </w:rPr>
+            </w:pPr>
+          </w:p>
+        </w:tc>
+        <w:tc>
+          <w:tcPr>
+            <w:tcW w:w="609" w:type="dxa"/>
+            <w:tcBorders>
+              <w:top w:val="single" w:sz="12" w:space="0" w:color="auto"/>
+              <w:left w:val="single" w:sz="6" w:space="0" w:color="auto"/>
+              <w:bottom w:val="single" w:sz="12" w:space="0" w:color="auto"/>
+              <w:right w:val="single" w:sz="12" w:space="0" w:color="auto"/>
+            </w:tcBorders>
+            <w:shd w:val="clear" w:color="auto" w:fill="auto"/>
           </w:tcPr>
           <w:p>
             <w:pPr>
@@ -1372,14 +1349,6 @@
                 <w:szCs w:val="24"/>
               </w:rPr>
             </w:pPr>
-            <w:r>
-              <w:rPr>
-                <w:rFonts w:ascii="Times New Roman" w:hAnsi="Times New Roman" w:cs="Times New Roman"/>
-                <w:sz w:val="20"/>
-                <w:szCs w:val="24"/>
-              </w:rPr>
-              <w:t>Project Proposal recommended</w:t>
-            </w:r>
           </w:p>
         </w:tc>
         <w:tc>
@@ -1422,179 +1391,167 @@
                 <w:szCs w:val="20"/>
               </w:rPr>
             </w:pPr>
-            <w:r>
+          </w:p>
+        </w:tc>
+        <w:tc>
+          <w:tcPr>
+            <w:tcW w:w="720" w:type="dxa"/>
+            <w:tcBorders>
+              <w:top w:val="single" w:sz="12" w:space="0" w:color="auto"/>
+              <w:left w:val="single" w:sz="6" w:space="0" w:color="auto"/>
+              <w:bottom w:val="single" w:sz="12" w:space="0" w:color="auto"/>
+              <w:right w:val="single" w:sz="6" w:space="0" w:color="auto"/>
+            </w:tcBorders>
+            <w:vAlign w:val="center"/>
+          </w:tcPr>
+          <w:p>
+            <w:pPr>
               <w:rPr>
                 <w:rFonts w:ascii="Times New Roman" w:hAnsi="Times New Roman" w:cs="Times New Roman"/>
                 <w:sz w:val="16"/>
                 <w:szCs w:val="20"/>
               </w:rPr>
-              <w:t>Sep 16</w:t>
-            </w:r>
-          </w:p>
-        </w:tc>
-        <w:tc>
-          <w:tcPr>
-            <w:tcW w:w="720" w:type="dxa"/>
-            <w:tcBorders>
-              <w:top w:val="single" w:sz="12" w:space="0" w:color="auto"/>
-              <w:left w:val="single" w:sz="6" w:space="0" w:color="auto"/>
-              <w:bottom w:val="single" w:sz="12" w:space="0" w:color="auto"/>
-              <w:right w:val="single" w:sz="6" w:space="0" w:color="auto"/>
-            </w:tcBorders>
-            <w:vAlign w:val="center"/>
-          </w:tcPr>
-          <w:p>
-            <w:pPr>
-              <w:rPr>
-                <w:rFonts w:ascii="Times New Roman" w:hAnsi="Times New Roman" w:cs="Times New Roman"/>
-                <w:sz w:val="16"/>
-                <w:szCs w:val="20"/>
-              </w:rPr>
-            </w:pPr>
-            <w:r>
-              <w:rPr>
-                <w:rFonts w:ascii="Times New Roman" w:hAnsi="Times New Roman" w:cs="Times New Roman"/>
-                <w:sz w:val="16"/>
-                <w:szCs w:val="20"/>
-              </w:rPr>
-              <w:t>Sep 16</w:t>
-            </w:r>
-          </w:p>
-        </w:tc>
-        <w:tc>
-          <w:tcPr>
-            <w:tcW w:w="609" w:type="dxa"/>
-            <w:tcBorders>
-              <w:top w:val="single" w:sz="12" w:space="0" w:color="auto"/>
-              <w:left w:val="single" w:sz="6" w:space="0" w:color="auto"/>
-              <w:bottom w:val="single" w:sz="12" w:space="0" w:color="auto"/>
-              <w:right w:val="single" w:sz="12" w:space="0" w:color="auto"/>
-            </w:tcBorders>
-            <w:vAlign w:val="center"/>
-          </w:tcPr>
-          <w:p>
-            <w:pPr>
-              <w:rPr>
-                <w:rFonts w:ascii="Times New Roman" w:hAnsi="Times New Roman" w:cs="Times New Roman"/>
-                <w:sz w:val="20"/>
-                <w:szCs w:val="20"/>
-              </w:rPr>
-            </w:pPr>
-          </w:p>
-        </w:tc>
-        <w:tc>
-          <w:tcPr>
-            <w:tcW w:w="609" w:type="dxa"/>
-            <w:tcBorders>
-              <w:top w:val="single" w:sz="12" w:space="0" w:color="auto"/>
-              <w:left w:val="single" w:sz="6" w:space="0" w:color="auto"/>
-              <w:bottom w:val="single" w:sz="12" w:space="0" w:color="auto"/>
-              <w:right w:val="single" w:sz="12" w:space="0" w:color="auto"/>
-            </w:tcBorders>
-            <w:vAlign w:val="center"/>
-          </w:tcPr>
-          <w:p>
-            <w:pPr>
-              <w:rPr>
-                <w:rFonts w:ascii="Times New Roman" w:hAnsi="Times New Roman" w:cs="Times New Roman"/>
-                <w:sz w:val="20"/>
-                <w:szCs w:val="20"/>
-              </w:rPr>
-            </w:pPr>
-          </w:p>
-        </w:tc>
-        <w:tc>
-          <w:tcPr>
-            <w:tcW w:w="609" w:type="dxa"/>
-            <w:tcBorders>
-              <w:top w:val="single" w:sz="12" w:space="0" w:color="auto"/>
-              <w:left w:val="single" w:sz="6" w:space="0" w:color="auto"/>
-              <w:bottom w:val="single" w:sz="12" w:space="0" w:color="auto"/>
-              <w:right w:val="single" w:sz="12" w:space="0" w:color="auto"/>
-            </w:tcBorders>
-            <w:vAlign w:val="center"/>
-          </w:tcPr>
-          <w:p>
-            <w:pPr>
-              <w:rPr>
-                <w:rFonts w:ascii="Times New Roman" w:hAnsi="Times New Roman" w:cs="Times New Roman"/>
-                <w:sz w:val="20"/>
-                <w:szCs w:val="20"/>
-              </w:rPr>
-            </w:pPr>
-          </w:p>
-        </w:tc>
-        <w:tc>
-          <w:tcPr>
-            <w:tcW w:w="609" w:type="dxa"/>
-            <w:tcBorders>
-              <w:top w:val="single" w:sz="12" w:space="0" w:color="auto"/>
-              <w:left w:val="single" w:sz="6" w:space="0" w:color="auto"/>
-              <w:bottom w:val="single" w:sz="12" w:space="0" w:color="auto"/>
-              <w:right w:val="single" w:sz="12" w:space="0" w:color="auto"/>
-            </w:tcBorders>
-            <w:vAlign w:val="center"/>
-          </w:tcPr>
-          <w:p>
-            <w:pPr>
-              <w:rPr>
-                <w:rFonts w:ascii="Times New Roman" w:hAnsi="Times New Roman" w:cs="Times New Roman"/>
-                <w:sz w:val="20"/>
-                <w:szCs w:val="20"/>
-              </w:rPr>
-            </w:pPr>
-          </w:p>
-        </w:tc>
-        <w:tc>
-          <w:tcPr>
-            <w:tcW w:w="609" w:type="dxa"/>
-            <w:tcBorders>
-              <w:top w:val="single" w:sz="12" w:space="0" w:color="auto"/>
-              <w:left w:val="single" w:sz="6" w:space="0" w:color="auto"/>
-              <w:bottom w:val="single" w:sz="12" w:space="0" w:color="auto"/>
-              <w:right w:val="single" w:sz="12" w:space="0" w:color="auto"/>
-            </w:tcBorders>
-          </w:tcPr>
-          <w:p>
-            <w:pPr>
-              <w:rPr>
-                <w:rFonts w:ascii="Times New Roman" w:hAnsi="Times New Roman" w:cs="Times New Roman"/>
-                <w:sz w:val="20"/>
-                <w:szCs w:val="20"/>
-              </w:rPr>
-            </w:pPr>
-          </w:p>
-        </w:tc>
-        <w:tc>
-          <w:tcPr>
-            <w:tcW w:w="609" w:type="dxa"/>
-            <w:tcBorders>
-              <w:top w:val="single" w:sz="12" w:space="0" w:color="auto"/>
-              <w:left w:val="single" w:sz="6" w:space="0" w:color="auto"/>
-              <w:bottom w:val="single" w:sz="12" w:space="0" w:color="auto"/>
-              <w:right w:val="single" w:sz="12" w:space="0" w:color="auto"/>
-            </w:tcBorders>
-            <w:shd w:val="clear" w:color="auto" w:fill="548DD4" w:themeFill="text2" w:themeFillTint="99"/>
-          </w:tcPr>
-          <w:p>
-            <w:pPr>
-              <w:rPr>
-                <w:rFonts w:ascii="Times New Roman" w:hAnsi="Times New Roman" w:cs="Times New Roman"/>
-                <w:sz w:val="20"/>
-                <w:szCs w:val="20"/>
-              </w:rPr>
-            </w:pPr>
-          </w:p>
-        </w:tc>
-        <w:tc>
-          <w:tcPr>
-            <w:tcW w:w="609" w:type="dxa"/>
-            <w:tcBorders>
-              <w:top w:val="single" w:sz="12" w:space="0" w:color="auto"/>
-              <w:left w:val="single" w:sz="6" w:space="0" w:color="auto"/>
-              <w:bottom w:val="single" w:sz="12" w:space="0" w:color="auto"/>
-              <w:right w:val="single" w:sz="12" w:space="0" w:color="auto"/>
-            </w:tcBorders>
+            </w:pPr>
+          </w:p>
+        </w:tc>
+        <w:tc>
+          <w:tcPr>
+            <w:tcW w:w="609" w:type="dxa"/>
+            <w:tcBorders>
+              <w:top w:val="single" w:sz="12" w:space="0" w:color="auto"/>
+              <w:left w:val="single" w:sz="6" w:space="0" w:color="auto"/>
+              <w:bottom w:val="single" w:sz="12" w:space="0" w:color="auto"/>
+              <w:right w:val="single" w:sz="12" w:space="0" w:color="auto"/>
+            </w:tcBorders>
+            <w:vAlign w:val="center"/>
+          </w:tcPr>
+          <w:p>
+            <w:pPr>
+              <w:rPr>
+                <w:rFonts w:ascii="Times New Roman" w:hAnsi="Times New Roman" w:cs="Times New Roman"/>
+                <w:sz w:val="20"/>
+                <w:szCs w:val="20"/>
+              </w:rPr>
+            </w:pPr>
+          </w:p>
+        </w:tc>
+        <w:tc>
+          <w:tcPr>
+            <w:tcW w:w="609" w:type="dxa"/>
+            <w:tcBorders>
+              <w:top w:val="single" w:sz="12" w:space="0" w:color="auto"/>
+              <w:left w:val="single" w:sz="6" w:space="0" w:color="auto"/>
+              <w:bottom w:val="single" w:sz="12" w:space="0" w:color="auto"/>
+              <w:right w:val="single" w:sz="12" w:space="0" w:color="auto"/>
+            </w:tcBorders>
+            <w:vAlign w:val="center"/>
+          </w:tcPr>
+          <w:p>
+            <w:pPr>
+              <w:rPr>
+                <w:rFonts w:ascii="Times New Roman" w:hAnsi="Times New Roman" w:cs="Times New Roman"/>
+                <w:sz w:val="20"/>
+                <w:szCs w:val="20"/>
+              </w:rPr>
+            </w:pPr>
+          </w:p>
+        </w:tc>
+        <w:tc>
+          <w:tcPr>
+            <w:tcW w:w="609" w:type="dxa"/>
+            <w:tcBorders>
+              <w:top w:val="single" w:sz="12" w:space="0" w:color="auto"/>
+              <w:left w:val="single" w:sz="6" w:space="0" w:color="auto"/>
+              <w:bottom w:val="single" w:sz="12" w:space="0" w:color="auto"/>
+              <w:right w:val="single" w:sz="12" w:space="0" w:color="auto"/>
+            </w:tcBorders>
+            <w:shd w:val="clear" w:color="auto" w:fill="auto"/>
+            <w:vAlign w:val="center"/>
+          </w:tcPr>
+          <w:p>
+            <w:pPr>
+              <w:rPr>
+                <w:rFonts w:ascii="Times New Roman" w:hAnsi="Times New Roman" w:cs="Times New Roman"/>
+                <w:sz w:val="20"/>
+                <w:szCs w:val="20"/>
+              </w:rPr>
+            </w:pPr>
+          </w:p>
+        </w:tc>
+        <w:tc>
+          <w:tcPr>
+            <w:tcW w:w="609" w:type="dxa"/>
+            <w:tcBorders>
+              <w:top w:val="single" w:sz="12" w:space="0" w:color="auto"/>
+              <w:left w:val="single" w:sz="6" w:space="0" w:color="auto"/>
+              <w:bottom w:val="single" w:sz="12" w:space="0" w:color="auto"/>
+              <w:right w:val="single" w:sz="12" w:space="0" w:color="auto"/>
+            </w:tcBorders>
+            <w:shd w:val="clear" w:color="auto" w:fill="auto"/>
+            <w:vAlign w:val="center"/>
+          </w:tcPr>
+          <w:p>
+            <w:pPr>
+              <w:rPr>
+                <w:rFonts w:ascii="Times New Roman" w:hAnsi="Times New Roman" w:cs="Times New Roman"/>
+                <w:sz w:val="20"/>
+                <w:szCs w:val="20"/>
+              </w:rPr>
+            </w:pPr>
+          </w:p>
+        </w:tc>
+        <w:tc>
+          <w:tcPr>
+            <w:tcW w:w="609" w:type="dxa"/>
+            <w:tcBorders>
+              <w:top w:val="single" w:sz="12" w:space="0" w:color="auto"/>
+              <w:left w:val="single" w:sz="6" w:space="0" w:color="auto"/>
+              <w:bottom w:val="single" w:sz="12" w:space="0" w:color="auto"/>
+              <w:right w:val="single" w:sz="12" w:space="0" w:color="auto"/>
+            </w:tcBorders>
+            <w:shd w:val="clear" w:color="auto" w:fill="auto"/>
+          </w:tcPr>
+          <w:p>
+            <w:pPr>
+              <w:rPr>
+                <w:rFonts w:ascii="Times New Roman" w:hAnsi="Times New Roman" w:cs="Times New Roman"/>
+                <w:sz w:val="20"/>
+                <w:szCs w:val="20"/>
+              </w:rPr>
+            </w:pPr>
+          </w:p>
+        </w:tc>
+        <w:tc>
+          <w:tcPr>
+            <w:tcW w:w="609" w:type="dxa"/>
+            <w:tcBorders>
+              <w:top w:val="single" w:sz="12" w:space="0" w:color="auto"/>
+              <w:left w:val="single" w:sz="6" w:space="0" w:color="auto"/>
+              <w:bottom w:val="single" w:sz="12" w:space="0" w:color="auto"/>
+              <w:right w:val="single" w:sz="12" w:space="0" w:color="auto"/>
+            </w:tcBorders>
+            <w:shd w:val="clear" w:color="auto" w:fill="auto"/>
+          </w:tcPr>
+          <w:p>
+            <w:pPr>
+              <w:rPr>
+                <w:rFonts w:ascii="Times New Roman" w:hAnsi="Times New Roman" w:cs="Times New Roman"/>
+                <w:sz w:val="20"/>
+                <w:szCs w:val="20"/>
+              </w:rPr>
+            </w:pPr>
+          </w:p>
+        </w:tc>
+        <w:tc>
+          <w:tcPr>
+            <w:tcW w:w="609" w:type="dxa"/>
+            <w:tcBorders>
+              <w:top w:val="single" w:sz="12" w:space="0" w:color="auto"/>
+              <w:left w:val="single" w:sz="6" w:space="0" w:color="auto"/>
+              <w:bottom w:val="single" w:sz="12" w:space="0" w:color="auto"/>
+              <w:right w:val="single" w:sz="12" w:space="0" w:color="auto"/>
+            </w:tcBorders>
+            <w:shd w:val="clear" w:color="auto" w:fill="auto"/>
           </w:tcPr>
           <w:p>
             <w:pPr>
@@ -1753,14 +1710,6 @@
                 <w:szCs w:val="24"/>
               </w:rPr>
             </w:pPr>
-            <w:r>
-              <w:rPr>
-                <w:rFonts w:ascii="Times New Roman" w:hAnsi="Times New Roman" w:cs="Times New Roman"/>
-                <w:sz w:val="20"/>
-                <w:szCs w:val="24"/>
-              </w:rPr>
-              <w:t>Discussion with adviser</w:t>
-            </w:r>
           </w:p>
         </w:tc>
         <w:tc>
@@ -1782,14 +1731,6 @@
                 <w:szCs w:val="20"/>
               </w:rPr>
             </w:pPr>
-            <w:r>
-              <w:rPr>
-                <w:rFonts w:ascii="Times New Roman" w:hAnsi="Times New Roman" w:cs="Times New Roman"/>
-                <w:sz w:val="20"/>
-                <w:szCs w:val="20"/>
-              </w:rPr>
-              <w:t>Jephunneh</w:t>
-            </w:r>
           </w:p>
         </w:tc>
         <w:tc>
@@ -1811,180 +1752,167 @@
                 <w:szCs w:val="20"/>
               </w:rPr>
             </w:pPr>
-            <w:r>
+          </w:p>
+        </w:tc>
+        <w:tc>
+          <w:tcPr>
+            <w:tcW w:w="720" w:type="dxa"/>
+            <w:tcBorders>
+              <w:top w:val="single" w:sz="12" w:space="0" w:color="auto"/>
+              <w:left w:val="single" w:sz="6" w:space="0" w:color="auto"/>
+              <w:bottom w:val="single" w:sz="12" w:space="0" w:color="auto"/>
+              <w:right w:val="single" w:sz="6" w:space="0" w:color="auto"/>
+            </w:tcBorders>
+            <w:vAlign w:val="center"/>
+          </w:tcPr>
+          <w:p>
+            <w:pPr>
               <w:rPr>
                 <w:rFonts w:ascii="Times New Roman" w:hAnsi="Times New Roman" w:cs="Times New Roman"/>
                 <w:sz w:val="16"/>
                 <w:szCs w:val="20"/>
               </w:rPr>
-              <w:t>Sep 19</w:t>
-            </w:r>
-          </w:p>
-        </w:tc>
-        <w:tc>
-          <w:tcPr>
-            <w:tcW w:w="720" w:type="dxa"/>
-            <w:tcBorders>
-              <w:top w:val="single" w:sz="12" w:space="0" w:color="auto"/>
-              <w:left w:val="single" w:sz="6" w:space="0" w:color="auto"/>
-              <w:bottom w:val="single" w:sz="12" w:space="0" w:color="auto"/>
-              <w:right w:val="single" w:sz="6" w:space="0" w:color="auto"/>
-            </w:tcBorders>
-            <w:vAlign w:val="center"/>
-          </w:tcPr>
-          <w:p>
-            <w:pPr>
-              <w:rPr>
-                <w:rFonts w:ascii="Times New Roman" w:hAnsi="Times New Roman" w:cs="Times New Roman"/>
-                <w:sz w:val="16"/>
-                <w:szCs w:val="20"/>
-              </w:rPr>
-            </w:pPr>
-            <w:r>
-              <w:rPr>
-                <w:rFonts w:ascii="Times New Roman" w:hAnsi="Times New Roman" w:cs="Times New Roman"/>
-                <w:sz w:val="16"/>
-                <w:szCs w:val="20"/>
-              </w:rPr>
-              <w:t>Sep 23</w:t>
-            </w:r>
-          </w:p>
-        </w:tc>
-        <w:tc>
-          <w:tcPr>
-            <w:tcW w:w="609" w:type="dxa"/>
-            <w:tcBorders>
-              <w:top w:val="single" w:sz="12" w:space="0" w:color="auto"/>
-              <w:left w:val="single" w:sz="6" w:space="0" w:color="auto"/>
-              <w:bottom w:val="single" w:sz="12" w:space="0" w:color="auto"/>
-              <w:right w:val="single" w:sz="12" w:space="0" w:color="auto"/>
-            </w:tcBorders>
-            <w:vAlign w:val="center"/>
-          </w:tcPr>
-          <w:p>
-            <w:pPr>
-              <w:rPr>
-                <w:rFonts w:ascii="Times New Roman" w:hAnsi="Times New Roman" w:cs="Times New Roman"/>
-                <w:sz w:val="20"/>
-                <w:szCs w:val="20"/>
-              </w:rPr>
-            </w:pPr>
-          </w:p>
-        </w:tc>
-        <w:tc>
-          <w:tcPr>
-            <w:tcW w:w="609" w:type="dxa"/>
-            <w:tcBorders>
-              <w:top w:val="single" w:sz="12" w:space="0" w:color="auto"/>
-              <w:left w:val="single" w:sz="6" w:space="0" w:color="auto"/>
-              <w:bottom w:val="single" w:sz="12" w:space="0" w:color="auto"/>
-              <w:right w:val="single" w:sz="12" w:space="0" w:color="auto"/>
-            </w:tcBorders>
-            <w:vAlign w:val="center"/>
-          </w:tcPr>
-          <w:p>
-            <w:pPr>
-              <w:rPr>
-                <w:rFonts w:ascii="Times New Roman" w:hAnsi="Times New Roman" w:cs="Times New Roman"/>
-                <w:sz w:val="20"/>
-                <w:szCs w:val="20"/>
-              </w:rPr>
-            </w:pPr>
-          </w:p>
-        </w:tc>
-        <w:tc>
-          <w:tcPr>
-            <w:tcW w:w="609" w:type="dxa"/>
-            <w:tcBorders>
-              <w:top w:val="single" w:sz="12" w:space="0" w:color="auto"/>
-              <w:left w:val="single" w:sz="6" w:space="0" w:color="auto"/>
-              <w:bottom w:val="single" w:sz="12" w:space="0" w:color="auto"/>
-              <w:right w:val="single" w:sz="12" w:space="0" w:color="auto"/>
-            </w:tcBorders>
-            <w:vAlign w:val="center"/>
-          </w:tcPr>
-          <w:p>
-            <w:pPr>
-              <w:rPr>
-                <w:rFonts w:ascii="Times New Roman" w:hAnsi="Times New Roman" w:cs="Times New Roman"/>
-                <w:sz w:val="20"/>
-                <w:szCs w:val="20"/>
-              </w:rPr>
-            </w:pPr>
-          </w:p>
-        </w:tc>
-        <w:tc>
-          <w:tcPr>
-            <w:tcW w:w="609" w:type="dxa"/>
-            <w:tcBorders>
-              <w:top w:val="single" w:sz="12" w:space="0" w:color="auto"/>
-              <w:left w:val="single" w:sz="6" w:space="0" w:color="auto"/>
-              <w:bottom w:val="single" w:sz="12" w:space="0" w:color="auto"/>
-              <w:right w:val="single" w:sz="12" w:space="0" w:color="auto"/>
-            </w:tcBorders>
-            <w:vAlign w:val="center"/>
-          </w:tcPr>
-          <w:p>
-            <w:pPr>
-              <w:rPr>
-                <w:rFonts w:ascii="Times New Roman" w:hAnsi="Times New Roman" w:cs="Times New Roman"/>
-                <w:sz w:val="20"/>
-                <w:szCs w:val="20"/>
-              </w:rPr>
-            </w:pPr>
-          </w:p>
-        </w:tc>
-        <w:tc>
-          <w:tcPr>
-            <w:tcW w:w="609" w:type="dxa"/>
-            <w:tcBorders>
-              <w:top w:val="single" w:sz="12" w:space="0" w:color="auto"/>
-              <w:left w:val="single" w:sz="6" w:space="0" w:color="auto"/>
-              <w:bottom w:val="single" w:sz="12" w:space="0" w:color="auto"/>
-              <w:right w:val="single" w:sz="12" w:space="0" w:color="auto"/>
-            </w:tcBorders>
-          </w:tcPr>
-          <w:p>
-            <w:pPr>
-              <w:rPr>
-                <w:rFonts w:ascii="Times New Roman" w:hAnsi="Times New Roman" w:cs="Times New Roman"/>
-                <w:sz w:val="20"/>
-                <w:szCs w:val="20"/>
-              </w:rPr>
-            </w:pPr>
-          </w:p>
-        </w:tc>
-        <w:tc>
-          <w:tcPr>
-            <w:tcW w:w="609" w:type="dxa"/>
-            <w:tcBorders>
-              <w:top w:val="single" w:sz="12" w:space="0" w:color="auto"/>
-              <w:left w:val="single" w:sz="6" w:space="0" w:color="auto"/>
-              <w:bottom w:val="single" w:sz="12" w:space="0" w:color="auto"/>
-              <w:right w:val="single" w:sz="12" w:space="0" w:color="auto"/>
-            </w:tcBorders>
-            <w:shd w:val="clear" w:color="auto" w:fill="548DD4" w:themeFill="text2" w:themeFillTint="99"/>
-          </w:tcPr>
-          <w:p>
-            <w:pPr>
-              <w:rPr>
-                <w:rFonts w:ascii="Times New Roman" w:hAnsi="Times New Roman" w:cs="Times New Roman"/>
-                <w:sz w:val="20"/>
-                <w:szCs w:val="20"/>
-              </w:rPr>
-            </w:pPr>
-          </w:p>
-        </w:tc>
-        <w:tc>
-          <w:tcPr>
-            <w:tcW w:w="609" w:type="dxa"/>
-            <w:tcBorders>
-              <w:top w:val="single" w:sz="12" w:space="0" w:color="auto"/>
-              <w:left w:val="single" w:sz="6" w:space="0" w:color="auto"/>
-              <w:bottom w:val="single" w:sz="12" w:space="0" w:color="auto"/>
-              <w:right w:val="single" w:sz="12" w:space="0" w:color="auto"/>
-            </w:tcBorders>
-            <w:shd w:val="clear" w:color="auto" w:fill="548DD4" w:themeFill="text2" w:themeFillTint="99"/>
+            </w:pPr>
+          </w:p>
+        </w:tc>
+        <w:tc>
+          <w:tcPr>
+            <w:tcW w:w="609" w:type="dxa"/>
+            <w:tcBorders>
+              <w:top w:val="single" w:sz="12" w:space="0" w:color="auto"/>
+              <w:left w:val="single" w:sz="6" w:space="0" w:color="auto"/>
+              <w:bottom w:val="single" w:sz="12" w:space="0" w:color="auto"/>
+              <w:right w:val="single" w:sz="12" w:space="0" w:color="auto"/>
+            </w:tcBorders>
+            <w:vAlign w:val="center"/>
+          </w:tcPr>
+          <w:p>
+            <w:pPr>
+              <w:rPr>
+                <w:rFonts w:ascii="Times New Roman" w:hAnsi="Times New Roman" w:cs="Times New Roman"/>
+                <w:sz w:val="20"/>
+                <w:szCs w:val="20"/>
+              </w:rPr>
+            </w:pPr>
+          </w:p>
+        </w:tc>
+        <w:tc>
+          <w:tcPr>
+            <w:tcW w:w="609" w:type="dxa"/>
+            <w:tcBorders>
+              <w:top w:val="single" w:sz="12" w:space="0" w:color="auto"/>
+              <w:left w:val="single" w:sz="6" w:space="0" w:color="auto"/>
+              <w:bottom w:val="single" w:sz="12" w:space="0" w:color="auto"/>
+              <w:right w:val="single" w:sz="12" w:space="0" w:color="auto"/>
+            </w:tcBorders>
+            <w:vAlign w:val="center"/>
+          </w:tcPr>
+          <w:p>
+            <w:pPr>
+              <w:rPr>
+                <w:rFonts w:ascii="Times New Roman" w:hAnsi="Times New Roman" w:cs="Times New Roman"/>
+                <w:sz w:val="20"/>
+                <w:szCs w:val="20"/>
+              </w:rPr>
+            </w:pPr>
+          </w:p>
+        </w:tc>
+        <w:tc>
+          <w:tcPr>
+            <w:tcW w:w="609" w:type="dxa"/>
+            <w:tcBorders>
+              <w:top w:val="single" w:sz="12" w:space="0" w:color="auto"/>
+              <w:left w:val="single" w:sz="6" w:space="0" w:color="auto"/>
+              <w:bottom w:val="single" w:sz="12" w:space="0" w:color="auto"/>
+              <w:right w:val="single" w:sz="12" w:space="0" w:color="auto"/>
+            </w:tcBorders>
+            <w:shd w:val="clear" w:color="auto" w:fill="auto"/>
+            <w:vAlign w:val="center"/>
+          </w:tcPr>
+          <w:p>
+            <w:pPr>
+              <w:rPr>
+                <w:rFonts w:ascii="Times New Roman" w:hAnsi="Times New Roman" w:cs="Times New Roman"/>
+                <w:sz w:val="20"/>
+                <w:szCs w:val="20"/>
+              </w:rPr>
+            </w:pPr>
+          </w:p>
+        </w:tc>
+        <w:tc>
+          <w:tcPr>
+            <w:tcW w:w="609" w:type="dxa"/>
+            <w:tcBorders>
+              <w:top w:val="single" w:sz="12" w:space="0" w:color="auto"/>
+              <w:left w:val="single" w:sz="6" w:space="0" w:color="auto"/>
+              <w:bottom w:val="single" w:sz="12" w:space="0" w:color="auto"/>
+              <w:right w:val="single" w:sz="12" w:space="0" w:color="auto"/>
+            </w:tcBorders>
+            <w:shd w:val="clear" w:color="auto" w:fill="auto"/>
+            <w:vAlign w:val="center"/>
+          </w:tcPr>
+          <w:p>
+            <w:pPr>
+              <w:rPr>
+                <w:rFonts w:ascii="Times New Roman" w:hAnsi="Times New Roman" w:cs="Times New Roman"/>
+                <w:sz w:val="20"/>
+                <w:szCs w:val="20"/>
+              </w:rPr>
+            </w:pPr>
+          </w:p>
+        </w:tc>
+        <w:tc>
+          <w:tcPr>
+            <w:tcW w:w="609" w:type="dxa"/>
+            <w:tcBorders>
+              <w:top w:val="single" w:sz="12" w:space="0" w:color="auto"/>
+              <w:left w:val="single" w:sz="6" w:space="0" w:color="auto"/>
+              <w:bottom w:val="single" w:sz="12" w:space="0" w:color="auto"/>
+              <w:right w:val="single" w:sz="12" w:space="0" w:color="auto"/>
+            </w:tcBorders>
+            <w:shd w:val="clear" w:color="auto" w:fill="auto"/>
+          </w:tcPr>
+          <w:p>
+            <w:pPr>
+              <w:rPr>
+                <w:rFonts w:ascii="Times New Roman" w:hAnsi="Times New Roman" w:cs="Times New Roman"/>
+                <w:sz w:val="20"/>
+                <w:szCs w:val="20"/>
+              </w:rPr>
+            </w:pPr>
+          </w:p>
+        </w:tc>
+        <w:tc>
+          <w:tcPr>
+            <w:tcW w:w="609" w:type="dxa"/>
+            <w:tcBorders>
+              <w:top w:val="single" w:sz="12" w:space="0" w:color="auto"/>
+              <w:left w:val="single" w:sz="6" w:space="0" w:color="auto"/>
+              <w:bottom w:val="single" w:sz="12" w:space="0" w:color="auto"/>
+              <w:right w:val="single" w:sz="12" w:space="0" w:color="auto"/>
+            </w:tcBorders>
+            <w:shd w:val="clear" w:color="auto" w:fill="auto"/>
+          </w:tcPr>
+          <w:p>
+            <w:pPr>
+              <w:rPr>
+                <w:rFonts w:ascii="Times New Roman" w:hAnsi="Times New Roman" w:cs="Times New Roman"/>
+                <w:sz w:val="20"/>
+                <w:szCs w:val="20"/>
+              </w:rPr>
+            </w:pPr>
+          </w:p>
+        </w:tc>
+        <w:tc>
+          <w:tcPr>
+            <w:tcW w:w="609" w:type="dxa"/>
+            <w:tcBorders>
+              <w:top w:val="single" w:sz="12" w:space="0" w:color="auto"/>
+              <w:left w:val="single" w:sz="6" w:space="0" w:color="auto"/>
+              <w:bottom w:val="single" w:sz="12" w:space="0" w:color="auto"/>
+              <w:right w:val="single" w:sz="12" w:space="0" w:color="auto"/>
+            </w:tcBorders>
+            <w:shd w:val="clear" w:color="auto" w:fill="auto"/>
           </w:tcPr>
           <w:p>
             <w:pPr>
@@ -2143,14 +2071,6 @@
                 <w:szCs w:val="24"/>
               </w:rPr>
             </w:pPr>
-            <w:r>
-              <w:rPr>
-                <w:rFonts w:ascii="Times New Roman" w:hAnsi="Times New Roman" w:cs="Times New Roman"/>
-                <w:sz w:val="20"/>
-                <w:szCs w:val="24"/>
-              </w:rPr>
-              <w:t>Research the project</w:t>
-            </w:r>
           </w:p>
         </w:tc>
         <w:tc>
@@ -2172,14 +2092,6 @@
                 <w:szCs w:val="20"/>
               </w:rPr>
             </w:pPr>
-            <w:r>
-              <w:rPr>
-                <w:rFonts w:ascii="Times New Roman" w:hAnsi="Times New Roman" w:cs="Times New Roman"/>
-                <w:sz w:val="20"/>
-                <w:szCs w:val="20"/>
-              </w:rPr>
-              <w:t>Cristian</w:t>
-            </w:r>
           </w:p>
         </w:tc>
         <w:tc>
@@ -2201,170 +2113,167 @@
                 <w:szCs w:val="20"/>
               </w:rPr>
             </w:pPr>
-            <w:r>
+          </w:p>
+        </w:tc>
+        <w:tc>
+          <w:tcPr>
+            <w:tcW w:w="720" w:type="dxa"/>
+            <w:tcBorders>
+              <w:top w:val="single" w:sz="12" w:space="0" w:color="auto"/>
+              <w:left w:val="single" w:sz="6" w:space="0" w:color="auto"/>
+              <w:bottom w:val="single" w:sz="12" w:space="0" w:color="auto"/>
+              <w:right w:val="single" w:sz="6" w:space="0" w:color="auto"/>
+            </w:tcBorders>
+            <w:vAlign w:val="center"/>
+          </w:tcPr>
+          <w:p>
+            <w:pPr>
               <w:rPr>
                 <w:rFonts w:ascii="Times New Roman" w:hAnsi="Times New Roman" w:cs="Times New Roman"/>
                 <w:sz w:val="16"/>
                 <w:szCs w:val="20"/>
               </w:rPr>
-              <w:t>Sep 23</w:t>
-            </w:r>
-          </w:p>
-        </w:tc>
-        <w:tc>
-          <w:tcPr>
-            <w:tcW w:w="720" w:type="dxa"/>
-            <w:tcBorders>
-              <w:top w:val="single" w:sz="12" w:space="0" w:color="auto"/>
-              <w:left w:val="single" w:sz="6" w:space="0" w:color="auto"/>
-              <w:bottom w:val="single" w:sz="12" w:space="0" w:color="auto"/>
-              <w:right w:val="single" w:sz="6" w:space="0" w:color="auto"/>
-            </w:tcBorders>
-            <w:vAlign w:val="center"/>
-          </w:tcPr>
-          <w:p>
-            <w:pPr>
-              <w:rPr>
-                <w:rFonts w:ascii="Times New Roman" w:hAnsi="Times New Roman" w:cs="Times New Roman"/>
-                <w:sz w:val="16"/>
-                <w:szCs w:val="20"/>
-              </w:rPr>
-            </w:pPr>
-          </w:p>
-        </w:tc>
-        <w:tc>
-          <w:tcPr>
-            <w:tcW w:w="609" w:type="dxa"/>
-            <w:tcBorders>
-              <w:top w:val="single" w:sz="12" w:space="0" w:color="auto"/>
-              <w:left w:val="single" w:sz="6" w:space="0" w:color="auto"/>
-              <w:bottom w:val="single" w:sz="12" w:space="0" w:color="auto"/>
-              <w:right w:val="single" w:sz="12" w:space="0" w:color="auto"/>
-            </w:tcBorders>
-            <w:vAlign w:val="center"/>
-          </w:tcPr>
-          <w:p>
-            <w:pPr>
-              <w:rPr>
-                <w:rFonts w:ascii="Times New Roman" w:hAnsi="Times New Roman" w:cs="Times New Roman"/>
-                <w:sz w:val="20"/>
-                <w:szCs w:val="20"/>
-              </w:rPr>
-            </w:pPr>
-          </w:p>
-        </w:tc>
-        <w:tc>
-          <w:tcPr>
-            <w:tcW w:w="609" w:type="dxa"/>
-            <w:tcBorders>
-              <w:top w:val="single" w:sz="12" w:space="0" w:color="auto"/>
-              <w:left w:val="single" w:sz="6" w:space="0" w:color="auto"/>
-              <w:bottom w:val="single" w:sz="12" w:space="0" w:color="auto"/>
-              <w:right w:val="single" w:sz="12" w:space="0" w:color="auto"/>
-            </w:tcBorders>
-            <w:vAlign w:val="center"/>
-          </w:tcPr>
-          <w:p>
-            <w:pPr>
-              <w:rPr>
-                <w:rFonts w:ascii="Times New Roman" w:hAnsi="Times New Roman" w:cs="Times New Roman"/>
-                <w:sz w:val="20"/>
-                <w:szCs w:val="20"/>
-              </w:rPr>
-            </w:pPr>
-          </w:p>
-        </w:tc>
-        <w:tc>
-          <w:tcPr>
-            <w:tcW w:w="609" w:type="dxa"/>
-            <w:tcBorders>
-              <w:top w:val="single" w:sz="12" w:space="0" w:color="auto"/>
-              <w:left w:val="single" w:sz="6" w:space="0" w:color="auto"/>
-              <w:bottom w:val="single" w:sz="12" w:space="0" w:color="auto"/>
-              <w:right w:val="single" w:sz="12" w:space="0" w:color="auto"/>
-            </w:tcBorders>
-            <w:vAlign w:val="center"/>
-          </w:tcPr>
-          <w:p>
-            <w:pPr>
-              <w:rPr>
-                <w:rFonts w:ascii="Times New Roman" w:hAnsi="Times New Roman" w:cs="Times New Roman"/>
-                <w:sz w:val="20"/>
-                <w:szCs w:val="20"/>
-              </w:rPr>
-            </w:pPr>
-          </w:p>
-        </w:tc>
-        <w:tc>
-          <w:tcPr>
-            <w:tcW w:w="609" w:type="dxa"/>
-            <w:tcBorders>
-              <w:top w:val="single" w:sz="12" w:space="0" w:color="auto"/>
-              <w:left w:val="single" w:sz="6" w:space="0" w:color="auto"/>
-              <w:bottom w:val="single" w:sz="12" w:space="0" w:color="auto"/>
-              <w:right w:val="single" w:sz="12" w:space="0" w:color="auto"/>
-            </w:tcBorders>
-            <w:vAlign w:val="center"/>
-          </w:tcPr>
-          <w:p>
-            <w:pPr>
-              <w:rPr>
-                <w:rFonts w:ascii="Times New Roman" w:hAnsi="Times New Roman" w:cs="Times New Roman"/>
-                <w:sz w:val="20"/>
-                <w:szCs w:val="20"/>
-              </w:rPr>
-            </w:pPr>
-          </w:p>
-        </w:tc>
-        <w:tc>
-          <w:tcPr>
-            <w:tcW w:w="609" w:type="dxa"/>
-            <w:tcBorders>
-              <w:top w:val="single" w:sz="12" w:space="0" w:color="auto"/>
-              <w:left w:val="single" w:sz="6" w:space="0" w:color="auto"/>
-              <w:bottom w:val="single" w:sz="12" w:space="0" w:color="auto"/>
-              <w:right w:val="single" w:sz="12" w:space="0" w:color="auto"/>
-            </w:tcBorders>
-          </w:tcPr>
-          <w:p>
-            <w:pPr>
-              <w:rPr>
-                <w:rFonts w:ascii="Times New Roman" w:hAnsi="Times New Roman" w:cs="Times New Roman"/>
-                <w:sz w:val="20"/>
-                <w:szCs w:val="20"/>
-              </w:rPr>
-            </w:pPr>
-          </w:p>
-        </w:tc>
-        <w:tc>
-          <w:tcPr>
-            <w:tcW w:w="609" w:type="dxa"/>
-            <w:tcBorders>
-              <w:top w:val="single" w:sz="12" w:space="0" w:color="auto"/>
-              <w:left w:val="single" w:sz="6" w:space="0" w:color="auto"/>
-              <w:bottom w:val="single" w:sz="12" w:space="0" w:color="auto"/>
-              <w:right w:val="single" w:sz="12" w:space="0" w:color="auto"/>
-            </w:tcBorders>
-          </w:tcPr>
-          <w:p>
-            <w:pPr>
-              <w:rPr>
-                <w:rFonts w:ascii="Times New Roman" w:hAnsi="Times New Roman" w:cs="Times New Roman"/>
-                <w:sz w:val="20"/>
-                <w:szCs w:val="20"/>
-              </w:rPr>
-            </w:pPr>
-          </w:p>
-        </w:tc>
-        <w:tc>
-          <w:tcPr>
-            <w:tcW w:w="609" w:type="dxa"/>
-            <w:tcBorders>
-              <w:top w:val="single" w:sz="12" w:space="0" w:color="auto"/>
-              <w:left w:val="single" w:sz="6" w:space="0" w:color="auto"/>
-              <w:bottom w:val="single" w:sz="12" w:space="0" w:color="auto"/>
-              <w:right w:val="single" w:sz="12" w:space="0" w:color="auto"/>
-            </w:tcBorders>
+            </w:pPr>
+          </w:p>
+        </w:tc>
+        <w:tc>
+          <w:tcPr>
+            <w:tcW w:w="609" w:type="dxa"/>
+            <w:tcBorders>
+              <w:top w:val="single" w:sz="12" w:space="0" w:color="auto"/>
+              <w:left w:val="single" w:sz="6" w:space="0" w:color="auto"/>
+              <w:bottom w:val="single" w:sz="12" w:space="0" w:color="auto"/>
+              <w:right w:val="single" w:sz="12" w:space="0" w:color="auto"/>
+            </w:tcBorders>
+            <w:vAlign w:val="center"/>
+          </w:tcPr>
+          <w:p>
+            <w:pPr>
+              <w:rPr>
+                <w:rFonts w:ascii="Times New Roman" w:hAnsi="Times New Roman" w:cs="Times New Roman"/>
+                <w:sz w:val="20"/>
+                <w:szCs w:val="20"/>
+              </w:rPr>
+            </w:pPr>
+          </w:p>
+        </w:tc>
+        <w:tc>
+          <w:tcPr>
+            <w:tcW w:w="609" w:type="dxa"/>
+            <w:tcBorders>
+              <w:top w:val="single" w:sz="12" w:space="0" w:color="auto"/>
+              <w:left w:val="single" w:sz="6" w:space="0" w:color="auto"/>
+              <w:bottom w:val="single" w:sz="12" w:space="0" w:color="auto"/>
+              <w:right w:val="single" w:sz="12" w:space="0" w:color="auto"/>
+            </w:tcBorders>
+            <w:vAlign w:val="center"/>
+          </w:tcPr>
+          <w:p>
+            <w:pPr>
+              <w:rPr>
+                <w:rFonts w:ascii="Times New Roman" w:hAnsi="Times New Roman" w:cs="Times New Roman"/>
+                <w:sz w:val="20"/>
+                <w:szCs w:val="20"/>
+              </w:rPr>
+            </w:pPr>
+          </w:p>
+        </w:tc>
+        <w:tc>
+          <w:tcPr>
+            <w:tcW w:w="609" w:type="dxa"/>
+            <w:tcBorders>
+              <w:top w:val="single" w:sz="12" w:space="0" w:color="auto"/>
+              <w:left w:val="single" w:sz="6" w:space="0" w:color="auto"/>
+              <w:bottom w:val="single" w:sz="12" w:space="0" w:color="auto"/>
+              <w:right w:val="single" w:sz="12" w:space="0" w:color="auto"/>
+            </w:tcBorders>
+            <w:shd w:val="clear" w:color="auto" w:fill="auto"/>
+            <w:vAlign w:val="center"/>
+          </w:tcPr>
+          <w:p>
+            <w:pPr>
+              <w:rPr>
+                <w:rFonts w:ascii="Times New Roman" w:hAnsi="Times New Roman" w:cs="Times New Roman"/>
+                <w:sz w:val="20"/>
+                <w:szCs w:val="20"/>
+              </w:rPr>
+            </w:pPr>
+          </w:p>
+        </w:tc>
+        <w:tc>
+          <w:tcPr>
+            <w:tcW w:w="609" w:type="dxa"/>
+            <w:tcBorders>
+              <w:top w:val="single" w:sz="12" w:space="0" w:color="auto"/>
+              <w:left w:val="single" w:sz="6" w:space="0" w:color="auto"/>
+              <w:bottom w:val="single" w:sz="12" w:space="0" w:color="auto"/>
+              <w:right w:val="single" w:sz="12" w:space="0" w:color="auto"/>
+            </w:tcBorders>
+            <w:shd w:val="clear" w:color="auto" w:fill="auto"/>
+            <w:vAlign w:val="center"/>
+          </w:tcPr>
+          <w:p>
+            <w:pPr>
+              <w:rPr>
+                <w:rFonts w:ascii="Times New Roman" w:hAnsi="Times New Roman" w:cs="Times New Roman"/>
+                <w:sz w:val="20"/>
+                <w:szCs w:val="20"/>
+              </w:rPr>
+            </w:pPr>
+          </w:p>
+        </w:tc>
+        <w:tc>
+          <w:tcPr>
+            <w:tcW w:w="609" w:type="dxa"/>
+            <w:tcBorders>
+              <w:top w:val="single" w:sz="12" w:space="0" w:color="auto"/>
+              <w:left w:val="single" w:sz="6" w:space="0" w:color="auto"/>
+              <w:bottom w:val="single" w:sz="12" w:space="0" w:color="auto"/>
+              <w:right w:val="single" w:sz="12" w:space="0" w:color="auto"/>
+            </w:tcBorders>
+            <w:shd w:val="clear" w:color="auto" w:fill="auto"/>
+          </w:tcPr>
+          <w:p>
+            <w:pPr>
+              <w:rPr>
+                <w:rFonts w:ascii="Times New Roman" w:hAnsi="Times New Roman" w:cs="Times New Roman"/>
+                <w:sz w:val="20"/>
+                <w:szCs w:val="20"/>
+              </w:rPr>
+            </w:pPr>
+          </w:p>
+        </w:tc>
+        <w:tc>
+          <w:tcPr>
+            <w:tcW w:w="609" w:type="dxa"/>
+            <w:tcBorders>
+              <w:top w:val="single" w:sz="12" w:space="0" w:color="auto"/>
+              <w:left w:val="single" w:sz="6" w:space="0" w:color="auto"/>
+              <w:bottom w:val="single" w:sz="12" w:space="0" w:color="auto"/>
+              <w:right w:val="single" w:sz="12" w:space="0" w:color="auto"/>
+            </w:tcBorders>
+            <w:shd w:val="clear" w:color="auto" w:fill="auto"/>
+          </w:tcPr>
+          <w:p>
+            <w:pPr>
+              <w:rPr>
+                <w:rFonts w:ascii="Times New Roman" w:hAnsi="Times New Roman" w:cs="Times New Roman"/>
+                <w:sz w:val="20"/>
+                <w:szCs w:val="20"/>
+              </w:rPr>
+            </w:pPr>
+          </w:p>
+        </w:tc>
+        <w:tc>
+          <w:tcPr>
+            <w:tcW w:w="609" w:type="dxa"/>
+            <w:tcBorders>
+              <w:top w:val="single" w:sz="12" w:space="0" w:color="auto"/>
+              <w:left w:val="single" w:sz="6" w:space="0" w:color="auto"/>
+              <w:bottom w:val="single" w:sz="12" w:space="0" w:color="auto"/>
+              <w:right w:val="single" w:sz="12" w:space="0" w:color="auto"/>
+            </w:tcBorders>
+            <w:shd w:val="clear" w:color="auto" w:fill="auto"/>
           </w:tcPr>
           <w:p>
             <w:pPr>
@@ -2523,14 +2432,6 @@
                 <w:szCs w:val="24"/>
               </w:rPr>
             </w:pPr>
-            <w:r>
-              <w:rPr>
-                <w:rFonts w:ascii="Times New Roman" w:hAnsi="Times New Roman" w:cs="Times New Roman"/>
-                <w:sz w:val="20"/>
-                <w:szCs w:val="24"/>
-              </w:rPr>
-              <w:t>Writing of Chapter 1</w:t>
-            </w:r>
           </w:p>
         </w:tc>
         <w:tc>
@@ -2552,14 +2453,6 @@
                 <w:szCs w:val="20"/>
               </w:rPr>
             </w:pPr>
-            <w:r>
-              <w:rPr>
-                <w:rFonts w:ascii="Times New Roman" w:hAnsi="Times New Roman" w:cs="Times New Roman"/>
-                <w:sz w:val="20"/>
-                <w:szCs w:val="20"/>
-              </w:rPr>
-              <w:t>Cristian</w:t>
-            </w:r>
           </w:p>
         </w:tc>
         <w:tc>
@@ -2581,178 +2474,167 @@
                 <w:szCs w:val="20"/>
               </w:rPr>
             </w:pPr>
-            <w:r>
+          </w:p>
+        </w:tc>
+        <w:tc>
+          <w:tcPr>
+            <w:tcW w:w="720" w:type="dxa"/>
+            <w:tcBorders>
+              <w:top w:val="single" w:sz="12" w:space="0" w:color="auto"/>
+              <w:left w:val="single" w:sz="6" w:space="0" w:color="auto"/>
+              <w:bottom w:val="single" w:sz="12" w:space="0" w:color="auto"/>
+              <w:right w:val="single" w:sz="6" w:space="0" w:color="auto"/>
+            </w:tcBorders>
+            <w:vAlign w:val="center"/>
+          </w:tcPr>
+          <w:p>
+            <w:pPr>
               <w:rPr>
                 <w:rFonts w:ascii="Times New Roman" w:hAnsi="Times New Roman" w:cs="Times New Roman"/>
                 <w:sz w:val="16"/>
                 <w:szCs w:val="20"/>
               </w:rPr>
-              <w:t>Sep 23</w:t>
-            </w:r>
-          </w:p>
-        </w:tc>
-        <w:tc>
-          <w:tcPr>
-            <w:tcW w:w="720" w:type="dxa"/>
-            <w:tcBorders>
-              <w:top w:val="single" w:sz="12" w:space="0" w:color="auto"/>
-              <w:left w:val="single" w:sz="6" w:space="0" w:color="auto"/>
-              <w:bottom w:val="single" w:sz="12" w:space="0" w:color="auto"/>
-              <w:right w:val="single" w:sz="6" w:space="0" w:color="auto"/>
-            </w:tcBorders>
-            <w:vAlign w:val="center"/>
-          </w:tcPr>
-          <w:p>
-            <w:pPr>
-              <w:rPr>
-                <w:rFonts w:ascii="Times New Roman" w:hAnsi="Times New Roman" w:cs="Times New Roman"/>
-                <w:sz w:val="16"/>
-                <w:szCs w:val="20"/>
-              </w:rPr>
-            </w:pPr>
-            <w:r>
-              <w:rPr>
-                <w:rFonts w:ascii="Times New Roman" w:hAnsi="Times New Roman" w:cs="Times New Roman"/>
-                <w:sz w:val="16"/>
-                <w:szCs w:val="20"/>
-              </w:rPr>
-              <w:t xml:space="preserve">Sep </w:t>
-            </w:r>
-          </w:p>
-        </w:tc>
-        <w:tc>
-          <w:tcPr>
-            <w:tcW w:w="609" w:type="dxa"/>
-            <w:tcBorders>
-              <w:top w:val="single" w:sz="12" w:space="0" w:color="auto"/>
-              <w:left w:val="single" w:sz="6" w:space="0" w:color="auto"/>
-              <w:bottom w:val="single" w:sz="12" w:space="0" w:color="auto"/>
-              <w:right w:val="single" w:sz="12" w:space="0" w:color="auto"/>
-            </w:tcBorders>
-            <w:vAlign w:val="center"/>
-          </w:tcPr>
-          <w:p>
-            <w:pPr>
-              <w:rPr>
-                <w:rFonts w:ascii="Times New Roman" w:hAnsi="Times New Roman" w:cs="Times New Roman"/>
-                <w:sz w:val="20"/>
-                <w:szCs w:val="20"/>
-              </w:rPr>
-            </w:pPr>
-          </w:p>
-        </w:tc>
-        <w:tc>
-          <w:tcPr>
-            <w:tcW w:w="609" w:type="dxa"/>
-            <w:tcBorders>
-              <w:top w:val="single" w:sz="12" w:space="0" w:color="auto"/>
-              <w:left w:val="single" w:sz="6" w:space="0" w:color="auto"/>
-              <w:bottom w:val="single" w:sz="12" w:space="0" w:color="auto"/>
-              <w:right w:val="single" w:sz="12" w:space="0" w:color="auto"/>
-            </w:tcBorders>
-            <w:vAlign w:val="center"/>
-          </w:tcPr>
-          <w:p>
-            <w:pPr>
-              <w:rPr>
-                <w:rFonts w:ascii="Times New Roman" w:hAnsi="Times New Roman" w:cs="Times New Roman"/>
-                <w:sz w:val="20"/>
-                <w:szCs w:val="20"/>
-              </w:rPr>
-            </w:pPr>
-          </w:p>
-        </w:tc>
-        <w:tc>
-          <w:tcPr>
-            <w:tcW w:w="609" w:type="dxa"/>
-            <w:tcBorders>
-              <w:top w:val="single" w:sz="12" w:space="0" w:color="auto"/>
-              <w:left w:val="single" w:sz="6" w:space="0" w:color="auto"/>
-              <w:bottom w:val="single" w:sz="12" w:space="0" w:color="auto"/>
-              <w:right w:val="single" w:sz="12" w:space="0" w:color="auto"/>
-            </w:tcBorders>
-            <w:vAlign w:val="center"/>
-          </w:tcPr>
-          <w:p>
-            <w:pPr>
-              <w:rPr>
-                <w:rFonts w:ascii="Times New Roman" w:hAnsi="Times New Roman" w:cs="Times New Roman"/>
-                <w:sz w:val="20"/>
-                <w:szCs w:val="20"/>
-              </w:rPr>
-            </w:pPr>
-          </w:p>
-        </w:tc>
-        <w:tc>
-          <w:tcPr>
-            <w:tcW w:w="609" w:type="dxa"/>
-            <w:tcBorders>
-              <w:top w:val="single" w:sz="12" w:space="0" w:color="auto"/>
-              <w:left w:val="single" w:sz="6" w:space="0" w:color="auto"/>
-              <w:bottom w:val="single" w:sz="12" w:space="0" w:color="auto"/>
-              <w:right w:val="single" w:sz="12" w:space="0" w:color="auto"/>
-            </w:tcBorders>
-            <w:vAlign w:val="center"/>
-          </w:tcPr>
-          <w:p>
-            <w:pPr>
-              <w:rPr>
-                <w:rFonts w:ascii="Times New Roman" w:hAnsi="Times New Roman" w:cs="Times New Roman"/>
-                <w:sz w:val="20"/>
-                <w:szCs w:val="20"/>
-              </w:rPr>
-            </w:pPr>
-          </w:p>
-        </w:tc>
-        <w:tc>
-          <w:tcPr>
-            <w:tcW w:w="609" w:type="dxa"/>
-            <w:tcBorders>
-              <w:top w:val="single" w:sz="12" w:space="0" w:color="auto"/>
-              <w:left w:val="single" w:sz="6" w:space="0" w:color="auto"/>
-              <w:bottom w:val="single" w:sz="12" w:space="0" w:color="auto"/>
-              <w:right w:val="single" w:sz="12" w:space="0" w:color="auto"/>
-            </w:tcBorders>
-          </w:tcPr>
-          <w:p>
-            <w:pPr>
-              <w:rPr>
-                <w:rFonts w:ascii="Times New Roman" w:hAnsi="Times New Roman" w:cs="Times New Roman"/>
-                <w:sz w:val="20"/>
-                <w:szCs w:val="20"/>
-              </w:rPr>
-            </w:pPr>
-          </w:p>
-        </w:tc>
-        <w:tc>
-          <w:tcPr>
-            <w:tcW w:w="609" w:type="dxa"/>
-            <w:tcBorders>
-              <w:top w:val="single" w:sz="12" w:space="0" w:color="auto"/>
-              <w:left w:val="single" w:sz="6" w:space="0" w:color="auto"/>
-              <w:bottom w:val="single" w:sz="12" w:space="0" w:color="auto"/>
-              <w:right w:val="single" w:sz="12" w:space="0" w:color="auto"/>
-            </w:tcBorders>
-          </w:tcPr>
-          <w:p>
-            <w:pPr>
-              <w:rPr>
-                <w:rFonts w:ascii="Times New Roman" w:hAnsi="Times New Roman" w:cs="Times New Roman"/>
-                <w:sz w:val="20"/>
-                <w:szCs w:val="20"/>
-              </w:rPr>
-            </w:pPr>
-          </w:p>
-        </w:tc>
-        <w:tc>
-          <w:tcPr>
-            <w:tcW w:w="609" w:type="dxa"/>
-            <w:tcBorders>
-              <w:top w:val="single" w:sz="12" w:space="0" w:color="auto"/>
-              <w:left w:val="single" w:sz="6" w:space="0" w:color="auto"/>
-              <w:bottom w:val="single" w:sz="12" w:space="0" w:color="auto"/>
-              <w:right w:val="single" w:sz="12" w:space="0" w:color="auto"/>
-            </w:tcBorders>
+            </w:pPr>
+          </w:p>
+        </w:tc>
+        <w:tc>
+          <w:tcPr>
+            <w:tcW w:w="609" w:type="dxa"/>
+            <w:tcBorders>
+              <w:top w:val="single" w:sz="12" w:space="0" w:color="auto"/>
+              <w:left w:val="single" w:sz="6" w:space="0" w:color="auto"/>
+              <w:bottom w:val="single" w:sz="12" w:space="0" w:color="auto"/>
+              <w:right w:val="single" w:sz="12" w:space="0" w:color="auto"/>
+            </w:tcBorders>
+            <w:vAlign w:val="center"/>
+          </w:tcPr>
+          <w:p>
+            <w:pPr>
+              <w:rPr>
+                <w:rFonts w:ascii="Times New Roman" w:hAnsi="Times New Roman" w:cs="Times New Roman"/>
+                <w:sz w:val="20"/>
+                <w:szCs w:val="20"/>
+              </w:rPr>
+            </w:pPr>
+          </w:p>
+        </w:tc>
+        <w:tc>
+          <w:tcPr>
+            <w:tcW w:w="609" w:type="dxa"/>
+            <w:tcBorders>
+              <w:top w:val="single" w:sz="12" w:space="0" w:color="auto"/>
+              <w:left w:val="single" w:sz="6" w:space="0" w:color="auto"/>
+              <w:bottom w:val="single" w:sz="12" w:space="0" w:color="auto"/>
+              <w:right w:val="single" w:sz="12" w:space="0" w:color="auto"/>
+            </w:tcBorders>
+            <w:vAlign w:val="center"/>
+          </w:tcPr>
+          <w:p>
+            <w:pPr>
+              <w:rPr>
+                <w:rFonts w:ascii="Times New Roman" w:hAnsi="Times New Roman" w:cs="Times New Roman"/>
+                <w:sz w:val="20"/>
+                <w:szCs w:val="20"/>
+              </w:rPr>
+            </w:pPr>
+          </w:p>
+        </w:tc>
+        <w:tc>
+          <w:tcPr>
+            <w:tcW w:w="609" w:type="dxa"/>
+            <w:tcBorders>
+              <w:top w:val="single" w:sz="12" w:space="0" w:color="auto"/>
+              <w:left w:val="single" w:sz="6" w:space="0" w:color="auto"/>
+              <w:bottom w:val="single" w:sz="12" w:space="0" w:color="auto"/>
+              <w:right w:val="single" w:sz="12" w:space="0" w:color="auto"/>
+            </w:tcBorders>
+            <w:shd w:val="clear" w:color="auto" w:fill="auto"/>
+            <w:vAlign w:val="center"/>
+          </w:tcPr>
+          <w:p>
+            <w:pPr>
+              <w:rPr>
+                <w:rFonts w:ascii="Times New Roman" w:hAnsi="Times New Roman" w:cs="Times New Roman"/>
+                <w:sz w:val="20"/>
+                <w:szCs w:val="20"/>
+              </w:rPr>
+            </w:pPr>
+          </w:p>
+        </w:tc>
+        <w:tc>
+          <w:tcPr>
+            <w:tcW w:w="609" w:type="dxa"/>
+            <w:tcBorders>
+              <w:top w:val="single" w:sz="12" w:space="0" w:color="auto"/>
+              <w:left w:val="single" w:sz="6" w:space="0" w:color="auto"/>
+              <w:bottom w:val="single" w:sz="12" w:space="0" w:color="auto"/>
+              <w:right w:val="single" w:sz="12" w:space="0" w:color="auto"/>
+            </w:tcBorders>
+            <w:shd w:val="clear" w:color="auto" w:fill="auto"/>
+            <w:vAlign w:val="center"/>
+          </w:tcPr>
+          <w:p>
+            <w:pPr>
+              <w:rPr>
+                <w:rFonts w:ascii="Times New Roman" w:hAnsi="Times New Roman" w:cs="Times New Roman"/>
+                <w:sz w:val="20"/>
+                <w:szCs w:val="20"/>
+              </w:rPr>
+            </w:pPr>
+          </w:p>
+        </w:tc>
+        <w:tc>
+          <w:tcPr>
+            <w:tcW w:w="609" w:type="dxa"/>
+            <w:tcBorders>
+              <w:top w:val="single" w:sz="12" w:space="0" w:color="auto"/>
+              <w:left w:val="single" w:sz="6" w:space="0" w:color="auto"/>
+              <w:bottom w:val="single" w:sz="12" w:space="0" w:color="auto"/>
+              <w:right w:val="single" w:sz="12" w:space="0" w:color="auto"/>
+            </w:tcBorders>
+            <w:shd w:val="clear" w:color="auto" w:fill="auto"/>
+          </w:tcPr>
+          <w:p>
+            <w:pPr>
+              <w:rPr>
+                <w:rFonts w:ascii="Times New Roman" w:hAnsi="Times New Roman" w:cs="Times New Roman"/>
+                <w:sz w:val="20"/>
+                <w:szCs w:val="20"/>
+              </w:rPr>
+            </w:pPr>
+          </w:p>
+        </w:tc>
+        <w:tc>
+          <w:tcPr>
+            <w:tcW w:w="609" w:type="dxa"/>
+            <w:tcBorders>
+              <w:top w:val="single" w:sz="12" w:space="0" w:color="auto"/>
+              <w:left w:val="single" w:sz="6" w:space="0" w:color="auto"/>
+              <w:bottom w:val="single" w:sz="12" w:space="0" w:color="auto"/>
+              <w:right w:val="single" w:sz="12" w:space="0" w:color="auto"/>
+            </w:tcBorders>
+            <w:shd w:val="clear" w:color="auto" w:fill="auto"/>
+          </w:tcPr>
+          <w:p>
+            <w:pPr>
+              <w:rPr>
+                <w:rFonts w:ascii="Times New Roman" w:hAnsi="Times New Roman" w:cs="Times New Roman"/>
+                <w:sz w:val="20"/>
+                <w:szCs w:val="20"/>
+              </w:rPr>
+            </w:pPr>
+          </w:p>
+        </w:tc>
+        <w:tc>
+          <w:tcPr>
+            <w:tcW w:w="609" w:type="dxa"/>
+            <w:tcBorders>
+              <w:top w:val="single" w:sz="12" w:space="0" w:color="auto"/>
+              <w:left w:val="single" w:sz="6" w:space="0" w:color="auto"/>
+              <w:bottom w:val="single" w:sz="12" w:space="0" w:color="auto"/>
+              <w:right w:val="single" w:sz="12" w:space="0" w:color="auto"/>
+            </w:tcBorders>
+            <w:shd w:val="clear" w:color="auto" w:fill="auto"/>
           </w:tcPr>
           <w:p>
             <w:pPr>
@@ -2911,14 +2793,6 @@
                 <w:szCs w:val="24"/>
               </w:rPr>
             </w:pPr>
-            <w:r>
-              <w:rPr>
-                <w:rFonts w:ascii="Times New Roman" w:hAnsi="Times New Roman" w:cs="Times New Roman"/>
-                <w:sz w:val="20"/>
-                <w:szCs w:val="24"/>
-              </w:rPr>
-              <w:t>Consultation with adviser on Chapter 1</w:t>
-            </w:r>
           </w:p>
         </w:tc>
         <w:tc>
@@ -2940,14 +2814,6 @@
                 <w:szCs w:val="20"/>
               </w:rPr>
             </w:pPr>
-            <w:r>
-              <w:rPr>
-                <w:rFonts w:ascii="Times New Roman" w:hAnsi="Times New Roman" w:cs="Times New Roman"/>
-                <w:sz w:val="20"/>
-                <w:szCs w:val="20"/>
-              </w:rPr>
-              <w:t>Jephunneh</w:t>
-            </w:r>
           </w:p>
         </w:tc>
         <w:tc>
@@ -3043,88 +2909,93 @@
               <w:bottom w:val="single" w:sz="12" w:space="0" w:color="auto"/>
               <w:right w:val="single" w:sz="12" w:space="0" w:color="auto"/>
             </w:tcBorders>
-            <w:vAlign w:val="center"/>
-          </w:tcPr>
-          <w:p>
-            <w:pPr>
-              <w:rPr>
-                <w:rFonts w:ascii="Times New Roman" w:hAnsi="Times New Roman" w:cs="Times New Roman"/>
-                <w:sz w:val="20"/>
-                <w:szCs w:val="20"/>
-              </w:rPr>
-            </w:pPr>
-          </w:p>
-        </w:tc>
-        <w:tc>
-          <w:tcPr>
-            <w:tcW w:w="609" w:type="dxa"/>
-            <w:tcBorders>
-              <w:top w:val="single" w:sz="12" w:space="0" w:color="auto"/>
-              <w:left w:val="single" w:sz="6" w:space="0" w:color="auto"/>
-              <w:bottom w:val="single" w:sz="12" w:space="0" w:color="auto"/>
-              <w:right w:val="single" w:sz="12" w:space="0" w:color="auto"/>
-            </w:tcBorders>
-            <w:vAlign w:val="center"/>
-          </w:tcPr>
-          <w:p>
-            <w:pPr>
-              <w:rPr>
-                <w:rFonts w:ascii="Times New Roman" w:hAnsi="Times New Roman" w:cs="Times New Roman"/>
-                <w:sz w:val="20"/>
-                <w:szCs w:val="20"/>
-              </w:rPr>
-            </w:pPr>
-          </w:p>
-        </w:tc>
-        <w:tc>
-          <w:tcPr>
-            <w:tcW w:w="609" w:type="dxa"/>
-            <w:tcBorders>
-              <w:top w:val="single" w:sz="12" w:space="0" w:color="auto"/>
-              <w:left w:val="single" w:sz="6" w:space="0" w:color="auto"/>
-              <w:bottom w:val="single" w:sz="12" w:space="0" w:color="auto"/>
-              <w:right w:val="single" w:sz="12" w:space="0" w:color="auto"/>
-            </w:tcBorders>
-          </w:tcPr>
-          <w:p>
-            <w:pPr>
-              <w:rPr>
-                <w:rFonts w:ascii="Times New Roman" w:hAnsi="Times New Roman" w:cs="Times New Roman"/>
-                <w:sz w:val="20"/>
-                <w:szCs w:val="20"/>
-              </w:rPr>
-            </w:pPr>
-          </w:p>
-        </w:tc>
-        <w:tc>
-          <w:tcPr>
-            <w:tcW w:w="609" w:type="dxa"/>
-            <w:tcBorders>
-              <w:top w:val="single" w:sz="12" w:space="0" w:color="auto"/>
-              <w:left w:val="single" w:sz="6" w:space="0" w:color="auto"/>
-              <w:bottom w:val="single" w:sz="12" w:space="0" w:color="auto"/>
-              <w:right w:val="single" w:sz="12" w:space="0" w:color="auto"/>
-            </w:tcBorders>
-          </w:tcPr>
-          <w:p>
-            <w:pPr>
-              <w:rPr>
-                <w:rFonts w:ascii="Times New Roman" w:hAnsi="Times New Roman" w:cs="Times New Roman"/>
-                <w:sz w:val="20"/>
-                <w:szCs w:val="20"/>
-              </w:rPr>
-            </w:pPr>
-          </w:p>
-        </w:tc>
-        <w:tc>
-          <w:tcPr>
-            <w:tcW w:w="609" w:type="dxa"/>
-            <w:tcBorders>
-              <w:top w:val="single" w:sz="12" w:space="0" w:color="auto"/>
-              <w:left w:val="single" w:sz="6" w:space="0" w:color="auto"/>
-              <w:bottom w:val="single" w:sz="12" w:space="0" w:color="auto"/>
-              <w:right w:val="single" w:sz="12" w:space="0" w:color="auto"/>
-            </w:tcBorders>
+            <w:shd w:val="clear" w:color="auto" w:fill="auto"/>
+            <w:vAlign w:val="center"/>
+          </w:tcPr>
+          <w:p>
+            <w:pPr>
+              <w:rPr>
+                <w:rFonts w:ascii="Times New Roman" w:hAnsi="Times New Roman" w:cs="Times New Roman"/>
+                <w:sz w:val="20"/>
+                <w:szCs w:val="20"/>
+              </w:rPr>
+            </w:pPr>
+          </w:p>
+        </w:tc>
+        <w:tc>
+          <w:tcPr>
+            <w:tcW w:w="609" w:type="dxa"/>
+            <w:tcBorders>
+              <w:top w:val="single" w:sz="12" w:space="0" w:color="auto"/>
+              <w:left w:val="single" w:sz="6" w:space="0" w:color="auto"/>
+              <w:bottom w:val="single" w:sz="12" w:space="0" w:color="auto"/>
+              <w:right w:val="single" w:sz="12" w:space="0" w:color="auto"/>
+            </w:tcBorders>
+            <w:shd w:val="clear" w:color="auto" w:fill="auto"/>
+            <w:vAlign w:val="center"/>
+          </w:tcPr>
+          <w:p>
+            <w:pPr>
+              <w:rPr>
+                <w:rFonts w:ascii="Times New Roman" w:hAnsi="Times New Roman" w:cs="Times New Roman"/>
+                <w:sz w:val="20"/>
+                <w:szCs w:val="20"/>
+              </w:rPr>
+            </w:pPr>
+          </w:p>
+        </w:tc>
+        <w:tc>
+          <w:tcPr>
+            <w:tcW w:w="609" w:type="dxa"/>
+            <w:tcBorders>
+              <w:top w:val="single" w:sz="12" w:space="0" w:color="auto"/>
+              <w:left w:val="single" w:sz="6" w:space="0" w:color="auto"/>
+              <w:bottom w:val="single" w:sz="12" w:space="0" w:color="auto"/>
+              <w:right w:val="single" w:sz="12" w:space="0" w:color="auto"/>
+            </w:tcBorders>
+            <w:shd w:val="clear" w:color="auto" w:fill="auto"/>
+          </w:tcPr>
+          <w:p>
+            <w:pPr>
+              <w:rPr>
+                <w:rFonts w:ascii="Times New Roman" w:hAnsi="Times New Roman" w:cs="Times New Roman"/>
+                <w:sz w:val="20"/>
+                <w:szCs w:val="20"/>
+              </w:rPr>
+            </w:pPr>
+          </w:p>
+        </w:tc>
+        <w:tc>
+          <w:tcPr>
+            <w:tcW w:w="609" w:type="dxa"/>
+            <w:tcBorders>
+              <w:top w:val="single" w:sz="12" w:space="0" w:color="auto"/>
+              <w:left w:val="single" w:sz="6" w:space="0" w:color="auto"/>
+              <w:bottom w:val="single" w:sz="12" w:space="0" w:color="auto"/>
+              <w:right w:val="single" w:sz="12" w:space="0" w:color="auto"/>
+            </w:tcBorders>
+            <w:shd w:val="clear" w:color="auto" w:fill="auto"/>
+          </w:tcPr>
+          <w:p>
+            <w:pPr>
+              <w:rPr>
+                <w:rFonts w:ascii="Times New Roman" w:hAnsi="Times New Roman" w:cs="Times New Roman"/>
+                <w:sz w:val="20"/>
+                <w:szCs w:val="20"/>
+              </w:rPr>
+            </w:pPr>
+          </w:p>
+        </w:tc>
+        <w:tc>
+          <w:tcPr>
+            <w:tcW w:w="609" w:type="dxa"/>
+            <w:tcBorders>
+              <w:top w:val="single" w:sz="12" w:space="0" w:color="auto"/>
+              <w:left w:val="single" w:sz="6" w:space="0" w:color="auto"/>
+              <w:bottom w:val="single" w:sz="12" w:space="0" w:color="auto"/>
+              <w:right w:val="single" w:sz="12" w:space="0" w:color="auto"/>
+            </w:tcBorders>
+            <w:shd w:val="clear" w:color="auto" w:fill="auto"/>
           </w:tcPr>
           <w:p>
             <w:pPr>
@@ -3283,14 +3154,6 @@
                 <w:szCs w:val="24"/>
               </w:rPr>
             </w:pPr>
-            <w:r>
-              <w:rPr>
-                <w:rFonts w:ascii="Times New Roman" w:hAnsi="Times New Roman" w:cs="Times New Roman"/>
-                <w:sz w:val="20"/>
-                <w:szCs w:val="24"/>
-              </w:rPr>
-              <w:t>Preparing of Transmittal Letter/s</w:t>
-            </w:r>
           </w:p>
         </w:tc>
         <w:tc>
@@ -3312,14 +3175,6 @@
                 <w:szCs w:val="20"/>
               </w:rPr>
             </w:pPr>
-            <w:r>
-              <w:rPr>
-                <w:rFonts w:ascii="Times New Roman" w:hAnsi="Times New Roman" w:cs="Times New Roman"/>
-                <w:sz w:val="20"/>
-                <w:szCs w:val="20"/>
-              </w:rPr>
-              <w:t>Rhea Shane</w:t>
-            </w:r>
           </w:p>
         </w:tc>
         <w:tc>
@@ -3341,180 +3196,167 @@
                 <w:szCs w:val="20"/>
               </w:rPr>
             </w:pPr>
-            <w:r>
+          </w:p>
+        </w:tc>
+        <w:tc>
+          <w:tcPr>
+            <w:tcW w:w="720" w:type="dxa"/>
+            <w:tcBorders>
+              <w:top w:val="single" w:sz="12" w:space="0" w:color="auto"/>
+              <w:left w:val="single" w:sz="6" w:space="0" w:color="auto"/>
+              <w:bottom w:val="single" w:sz="12" w:space="0" w:color="auto"/>
+              <w:right w:val="single" w:sz="6" w:space="0" w:color="auto"/>
+            </w:tcBorders>
+            <w:vAlign w:val="center"/>
+          </w:tcPr>
+          <w:p>
+            <w:pPr>
               <w:rPr>
                 <w:rFonts w:ascii="Times New Roman" w:hAnsi="Times New Roman" w:cs="Times New Roman"/>
                 <w:sz w:val="16"/>
                 <w:szCs w:val="20"/>
               </w:rPr>
-              <w:t>Sep 16</w:t>
-            </w:r>
-          </w:p>
-        </w:tc>
-        <w:tc>
-          <w:tcPr>
-            <w:tcW w:w="720" w:type="dxa"/>
-            <w:tcBorders>
-              <w:top w:val="single" w:sz="12" w:space="0" w:color="auto"/>
-              <w:left w:val="single" w:sz="6" w:space="0" w:color="auto"/>
-              <w:bottom w:val="single" w:sz="12" w:space="0" w:color="auto"/>
-              <w:right w:val="single" w:sz="6" w:space="0" w:color="auto"/>
-            </w:tcBorders>
-            <w:vAlign w:val="center"/>
-          </w:tcPr>
-          <w:p>
-            <w:pPr>
-              <w:rPr>
-                <w:rFonts w:ascii="Times New Roman" w:hAnsi="Times New Roman" w:cs="Times New Roman"/>
-                <w:sz w:val="16"/>
-                <w:szCs w:val="20"/>
-              </w:rPr>
-            </w:pPr>
-            <w:r>
-              <w:rPr>
-                <w:rFonts w:ascii="Times New Roman" w:hAnsi="Times New Roman" w:cs="Times New Roman"/>
-                <w:sz w:val="16"/>
-                <w:szCs w:val="20"/>
-              </w:rPr>
-              <w:t>Sep 23</w:t>
-            </w:r>
-          </w:p>
-        </w:tc>
-        <w:tc>
-          <w:tcPr>
-            <w:tcW w:w="609" w:type="dxa"/>
-            <w:tcBorders>
-              <w:top w:val="single" w:sz="12" w:space="0" w:color="auto"/>
-              <w:left w:val="single" w:sz="6" w:space="0" w:color="auto"/>
-              <w:bottom w:val="single" w:sz="12" w:space="0" w:color="auto"/>
-              <w:right w:val="single" w:sz="12" w:space="0" w:color="auto"/>
-            </w:tcBorders>
-            <w:vAlign w:val="center"/>
-          </w:tcPr>
-          <w:p>
-            <w:pPr>
-              <w:rPr>
-                <w:rFonts w:ascii="Times New Roman" w:hAnsi="Times New Roman" w:cs="Times New Roman"/>
-                <w:sz w:val="20"/>
-                <w:szCs w:val="20"/>
-              </w:rPr>
-            </w:pPr>
-          </w:p>
-        </w:tc>
-        <w:tc>
-          <w:tcPr>
-            <w:tcW w:w="609" w:type="dxa"/>
-            <w:tcBorders>
-              <w:top w:val="single" w:sz="12" w:space="0" w:color="auto"/>
-              <w:left w:val="single" w:sz="6" w:space="0" w:color="auto"/>
-              <w:bottom w:val="single" w:sz="12" w:space="0" w:color="auto"/>
-              <w:right w:val="single" w:sz="12" w:space="0" w:color="auto"/>
-            </w:tcBorders>
-            <w:vAlign w:val="center"/>
-          </w:tcPr>
-          <w:p>
-            <w:pPr>
-              <w:rPr>
-                <w:rFonts w:ascii="Times New Roman" w:hAnsi="Times New Roman" w:cs="Times New Roman"/>
-                <w:sz w:val="20"/>
-                <w:szCs w:val="20"/>
-              </w:rPr>
-            </w:pPr>
-          </w:p>
-        </w:tc>
-        <w:tc>
-          <w:tcPr>
-            <w:tcW w:w="609" w:type="dxa"/>
-            <w:tcBorders>
-              <w:top w:val="single" w:sz="12" w:space="0" w:color="auto"/>
-              <w:left w:val="single" w:sz="6" w:space="0" w:color="auto"/>
-              <w:bottom w:val="single" w:sz="12" w:space="0" w:color="auto"/>
-              <w:right w:val="single" w:sz="12" w:space="0" w:color="auto"/>
-            </w:tcBorders>
-            <w:vAlign w:val="center"/>
-          </w:tcPr>
-          <w:p>
-            <w:pPr>
-              <w:rPr>
-                <w:rFonts w:ascii="Times New Roman" w:hAnsi="Times New Roman" w:cs="Times New Roman"/>
-                <w:sz w:val="20"/>
-                <w:szCs w:val="20"/>
-              </w:rPr>
-            </w:pPr>
-          </w:p>
-        </w:tc>
-        <w:tc>
-          <w:tcPr>
-            <w:tcW w:w="609" w:type="dxa"/>
-            <w:tcBorders>
-              <w:top w:val="single" w:sz="12" w:space="0" w:color="auto"/>
-              <w:left w:val="single" w:sz="6" w:space="0" w:color="auto"/>
-              <w:bottom w:val="single" w:sz="12" w:space="0" w:color="auto"/>
-              <w:right w:val="single" w:sz="12" w:space="0" w:color="auto"/>
-            </w:tcBorders>
-            <w:vAlign w:val="center"/>
-          </w:tcPr>
-          <w:p>
-            <w:pPr>
-              <w:rPr>
-                <w:rFonts w:ascii="Times New Roman" w:hAnsi="Times New Roman" w:cs="Times New Roman"/>
-                <w:sz w:val="20"/>
-                <w:szCs w:val="20"/>
-              </w:rPr>
-            </w:pPr>
-          </w:p>
-        </w:tc>
-        <w:tc>
-          <w:tcPr>
-            <w:tcW w:w="609" w:type="dxa"/>
-            <w:tcBorders>
-              <w:top w:val="single" w:sz="12" w:space="0" w:color="auto"/>
-              <w:left w:val="single" w:sz="6" w:space="0" w:color="auto"/>
-              <w:bottom w:val="single" w:sz="12" w:space="0" w:color="auto"/>
-              <w:right w:val="single" w:sz="12" w:space="0" w:color="auto"/>
-            </w:tcBorders>
-          </w:tcPr>
-          <w:p>
-            <w:pPr>
-              <w:rPr>
-                <w:rFonts w:ascii="Times New Roman" w:hAnsi="Times New Roman" w:cs="Times New Roman"/>
-                <w:sz w:val="20"/>
-                <w:szCs w:val="20"/>
-              </w:rPr>
-            </w:pPr>
-          </w:p>
-        </w:tc>
-        <w:tc>
-          <w:tcPr>
-            <w:tcW w:w="609" w:type="dxa"/>
-            <w:tcBorders>
-              <w:top w:val="single" w:sz="12" w:space="0" w:color="auto"/>
-              <w:left w:val="single" w:sz="6" w:space="0" w:color="auto"/>
-              <w:bottom w:val="single" w:sz="12" w:space="0" w:color="auto"/>
-              <w:right w:val="single" w:sz="12" w:space="0" w:color="auto"/>
-            </w:tcBorders>
-            <w:shd w:val="clear" w:color="auto" w:fill="548DD4" w:themeFill="text2" w:themeFillTint="99"/>
-          </w:tcPr>
-          <w:p>
-            <w:pPr>
-              <w:rPr>
-                <w:rFonts w:ascii="Times New Roman" w:hAnsi="Times New Roman" w:cs="Times New Roman"/>
-                <w:sz w:val="20"/>
-                <w:szCs w:val="20"/>
-              </w:rPr>
-            </w:pPr>
-          </w:p>
-        </w:tc>
-        <w:tc>
-          <w:tcPr>
-            <w:tcW w:w="609" w:type="dxa"/>
-            <w:tcBorders>
-              <w:top w:val="single" w:sz="12" w:space="0" w:color="auto"/>
-              <w:left w:val="single" w:sz="6" w:space="0" w:color="auto"/>
-              <w:bottom w:val="single" w:sz="12" w:space="0" w:color="auto"/>
-              <w:right w:val="single" w:sz="12" w:space="0" w:color="auto"/>
-            </w:tcBorders>
-            <w:shd w:val="clear" w:color="auto" w:fill="548DD4" w:themeFill="text2" w:themeFillTint="99"/>
+            </w:pPr>
+          </w:p>
+        </w:tc>
+        <w:tc>
+          <w:tcPr>
+            <w:tcW w:w="609" w:type="dxa"/>
+            <w:tcBorders>
+              <w:top w:val="single" w:sz="12" w:space="0" w:color="auto"/>
+              <w:left w:val="single" w:sz="6" w:space="0" w:color="auto"/>
+              <w:bottom w:val="single" w:sz="12" w:space="0" w:color="auto"/>
+              <w:right w:val="single" w:sz="12" w:space="0" w:color="auto"/>
+            </w:tcBorders>
+            <w:vAlign w:val="center"/>
+          </w:tcPr>
+          <w:p>
+            <w:pPr>
+              <w:rPr>
+                <w:rFonts w:ascii="Times New Roman" w:hAnsi="Times New Roman" w:cs="Times New Roman"/>
+                <w:sz w:val="20"/>
+                <w:szCs w:val="20"/>
+              </w:rPr>
+            </w:pPr>
+          </w:p>
+        </w:tc>
+        <w:tc>
+          <w:tcPr>
+            <w:tcW w:w="609" w:type="dxa"/>
+            <w:tcBorders>
+              <w:top w:val="single" w:sz="12" w:space="0" w:color="auto"/>
+              <w:left w:val="single" w:sz="6" w:space="0" w:color="auto"/>
+              <w:bottom w:val="single" w:sz="12" w:space="0" w:color="auto"/>
+              <w:right w:val="single" w:sz="12" w:space="0" w:color="auto"/>
+            </w:tcBorders>
+            <w:vAlign w:val="center"/>
+          </w:tcPr>
+          <w:p>
+            <w:pPr>
+              <w:rPr>
+                <w:rFonts w:ascii="Times New Roman" w:hAnsi="Times New Roman" w:cs="Times New Roman"/>
+                <w:sz w:val="20"/>
+                <w:szCs w:val="20"/>
+              </w:rPr>
+            </w:pPr>
+          </w:p>
+        </w:tc>
+        <w:tc>
+          <w:tcPr>
+            <w:tcW w:w="609" w:type="dxa"/>
+            <w:tcBorders>
+              <w:top w:val="single" w:sz="12" w:space="0" w:color="auto"/>
+              <w:left w:val="single" w:sz="6" w:space="0" w:color="auto"/>
+              <w:bottom w:val="single" w:sz="12" w:space="0" w:color="auto"/>
+              <w:right w:val="single" w:sz="12" w:space="0" w:color="auto"/>
+            </w:tcBorders>
+            <w:shd w:val="clear" w:color="auto" w:fill="auto"/>
+            <w:vAlign w:val="center"/>
+          </w:tcPr>
+          <w:p>
+            <w:pPr>
+              <w:rPr>
+                <w:rFonts w:ascii="Times New Roman" w:hAnsi="Times New Roman" w:cs="Times New Roman"/>
+                <w:sz w:val="20"/>
+                <w:szCs w:val="20"/>
+              </w:rPr>
+            </w:pPr>
+          </w:p>
+        </w:tc>
+        <w:tc>
+          <w:tcPr>
+            <w:tcW w:w="609" w:type="dxa"/>
+            <w:tcBorders>
+              <w:top w:val="single" w:sz="12" w:space="0" w:color="auto"/>
+              <w:left w:val="single" w:sz="6" w:space="0" w:color="auto"/>
+              <w:bottom w:val="single" w:sz="12" w:space="0" w:color="auto"/>
+              <w:right w:val="single" w:sz="12" w:space="0" w:color="auto"/>
+            </w:tcBorders>
+            <w:shd w:val="clear" w:color="auto" w:fill="auto"/>
+            <w:vAlign w:val="center"/>
+          </w:tcPr>
+          <w:p>
+            <w:pPr>
+              <w:rPr>
+                <w:rFonts w:ascii="Times New Roman" w:hAnsi="Times New Roman" w:cs="Times New Roman"/>
+                <w:sz w:val="20"/>
+                <w:szCs w:val="20"/>
+              </w:rPr>
+            </w:pPr>
+          </w:p>
+        </w:tc>
+        <w:tc>
+          <w:tcPr>
+            <w:tcW w:w="609" w:type="dxa"/>
+            <w:tcBorders>
+              <w:top w:val="single" w:sz="12" w:space="0" w:color="auto"/>
+              <w:left w:val="single" w:sz="6" w:space="0" w:color="auto"/>
+              <w:bottom w:val="single" w:sz="12" w:space="0" w:color="auto"/>
+              <w:right w:val="single" w:sz="12" w:space="0" w:color="auto"/>
+            </w:tcBorders>
+            <w:shd w:val="clear" w:color="auto" w:fill="auto"/>
+          </w:tcPr>
+          <w:p>
+            <w:pPr>
+              <w:rPr>
+                <w:rFonts w:ascii="Times New Roman" w:hAnsi="Times New Roman" w:cs="Times New Roman"/>
+                <w:sz w:val="20"/>
+                <w:szCs w:val="20"/>
+              </w:rPr>
+            </w:pPr>
+          </w:p>
+        </w:tc>
+        <w:tc>
+          <w:tcPr>
+            <w:tcW w:w="609" w:type="dxa"/>
+            <w:tcBorders>
+              <w:top w:val="single" w:sz="12" w:space="0" w:color="auto"/>
+              <w:left w:val="single" w:sz="6" w:space="0" w:color="auto"/>
+              <w:bottom w:val="single" w:sz="12" w:space="0" w:color="auto"/>
+              <w:right w:val="single" w:sz="12" w:space="0" w:color="auto"/>
+            </w:tcBorders>
+            <w:shd w:val="clear" w:color="auto" w:fill="auto"/>
+          </w:tcPr>
+          <w:p>
+            <w:pPr>
+              <w:rPr>
+                <w:rFonts w:ascii="Times New Roman" w:hAnsi="Times New Roman" w:cs="Times New Roman"/>
+                <w:sz w:val="20"/>
+                <w:szCs w:val="20"/>
+              </w:rPr>
+            </w:pPr>
+          </w:p>
+        </w:tc>
+        <w:tc>
+          <w:tcPr>
+            <w:tcW w:w="609" w:type="dxa"/>
+            <w:tcBorders>
+              <w:top w:val="single" w:sz="12" w:space="0" w:color="auto"/>
+              <w:left w:val="single" w:sz="6" w:space="0" w:color="auto"/>
+              <w:bottom w:val="single" w:sz="12" w:space="0" w:color="auto"/>
+              <w:right w:val="single" w:sz="12" w:space="0" w:color="auto"/>
+            </w:tcBorders>
+            <w:shd w:val="clear" w:color="auto" w:fill="auto"/>
           </w:tcPr>
           <w:p>
             <w:pPr>
@@ -3673,14 +3515,6 @@
                 <w:szCs w:val="24"/>
               </w:rPr>
             </w:pPr>
-            <w:r>
-              <w:rPr>
-                <w:rFonts w:ascii="Times New Roman" w:hAnsi="Times New Roman" w:cs="Times New Roman"/>
-                <w:sz w:val="20"/>
-                <w:szCs w:val="24"/>
-              </w:rPr>
-              <w:t>Preparing of Questionnaires</w:t>
-            </w:r>
           </w:p>
         </w:tc>
         <w:tc>
@@ -3702,14 +3536,6 @@
                 <w:szCs w:val="20"/>
               </w:rPr>
             </w:pPr>
-            <w:r>
-              <w:rPr>
-                <w:rFonts w:ascii="Times New Roman" w:hAnsi="Times New Roman" w:cs="Times New Roman"/>
-                <w:sz w:val="20"/>
-                <w:szCs w:val="20"/>
-              </w:rPr>
-              <w:t>Rhea Shane</w:t>
-            </w:r>
           </w:p>
         </w:tc>
         <w:tc>
@@ -3731,188 +3557,167 @@
                 <w:szCs w:val="20"/>
               </w:rPr>
             </w:pPr>
-            <w:r>
+          </w:p>
+        </w:tc>
+        <w:tc>
+          <w:tcPr>
+            <w:tcW w:w="720" w:type="dxa"/>
+            <w:tcBorders>
+              <w:top w:val="single" w:sz="12" w:space="0" w:color="auto"/>
+              <w:left w:val="single" w:sz="6" w:space="0" w:color="auto"/>
+              <w:bottom w:val="single" w:sz="12" w:space="0" w:color="auto"/>
+              <w:right w:val="single" w:sz="6" w:space="0" w:color="auto"/>
+            </w:tcBorders>
+            <w:vAlign w:val="center"/>
+          </w:tcPr>
+          <w:p>
+            <w:pPr>
               <w:rPr>
                 <w:rFonts w:ascii="Times New Roman" w:hAnsi="Times New Roman" w:cs="Times New Roman"/>
                 <w:sz w:val="16"/>
                 <w:szCs w:val="20"/>
               </w:rPr>
-              <w:t>Sep 16</w:t>
-            </w:r>
-          </w:p>
-        </w:tc>
-        <w:tc>
-          <w:tcPr>
-            <w:tcW w:w="720" w:type="dxa"/>
-            <w:tcBorders>
-              <w:top w:val="single" w:sz="12" w:space="0" w:color="auto"/>
-              <w:left w:val="single" w:sz="6" w:space="0" w:color="auto"/>
-              <w:bottom w:val="single" w:sz="12" w:space="0" w:color="auto"/>
-              <w:right w:val="single" w:sz="6" w:space="0" w:color="auto"/>
-            </w:tcBorders>
-            <w:vAlign w:val="center"/>
-          </w:tcPr>
-          <w:p>
-            <w:pPr>
-              <w:rPr>
-                <w:rFonts w:ascii="Times New Roman" w:hAnsi="Times New Roman" w:cs="Times New Roman"/>
-                <w:sz w:val="16"/>
-                <w:szCs w:val="20"/>
-              </w:rPr>
-            </w:pPr>
-            <w:r>
-              <w:rPr>
-                <w:rFonts w:ascii="Times New Roman" w:hAnsi="Times New Roman" w:cs="Times New Roman"/>
-                <w:sz w:val="16"/>
-                <w:szCs w:val="20"/>
-              </w:rPr>
-              <w:t>Sep 2</w:t>
-            </w:r>
-            <w:r>
-              <w:rPr>
-                <w:rFonts w:ascii="Times New Roman" w:hAnsi="Times New Roman" w:cs="Times New Roman"/>
-                <w:sz w:val="16"/>
-                <w:szCs w:val="20"/>
-              </w:rPr>
-              <w:t>3</w:t>
-            </w:r>
-          </w:p>
-        </w:tc>
-        <w:tc>
-          <w:tcPr>
-            <w:tcW w:w="609" w:type="dxa"/>
-            <w:tcBorders>
-              <w:top w:val="single" w:sz="12" w:space="0" w:color="auto"/>
-              <w:left w:val="single" w:sz="6" w:space="0" w:color="auto"/>
-              <w:bottom w:val="single" w:sz="12" w:space="0" w:color="auto"/>
-              <w:right w:val="single" w:sz="12" w:space="0" w:color="auto"/>
-            </w:tcBorders>
-            <w:vAlign w:val="center"/>
-          </w:tcPr>
-          <w:p>
-            <w:pPr>
-              <w:rPr>
-                <w:rFonts w:ascii="Times New Roman" w:hAnsi="Times New Roman" w:cs="Times New Roman"/>
-                <w:sz w:val="20"/>
-                <w:szCs w:val="20"/>
-              </w:rPr>
-            </w:pPr>
-          </w:p>
-        </w:tc>
-        <w:tc>
-          <w:tcPr>
-            <w:tcW w:w="609" w:type="dxa"/>
-            <w:tcBorders>
-              <w:top w:val="single" w:sz="12" w:space="0" w:color="auto"/>
-              <w:left w:val="single" w:sz="6" w:space="0" w:color="auto"/>
-              <w:bottom w:val="single" w:sz="12" w:space="0" w:color="auto"/>
-              <w:right w:val="single" w:sz="12" w:space="0" w:color="auto"/>
-            </w:tcBorders>
-            <w:vAlign w:val="center"/>
-          </w:tcPr>
-          <w:p>
-            <w:pPr>
-              <w:rPr>
-                <w:rFonts w:ascii="Times New Roman" w:hAnsi="Times New Roman" w:cs="Times New Roman"/>
-                <w:sz w:val="20"/>
-                <w:szCs w:val="20"/>
-              </w:rPr>
-            </w:pPr>
-          </w:p>
-        </w:tc>
-        <w:tc>
-          <w:tcPr>
-            <w:tcW w:w="609" w:type="dxa"/>
-            <w:tcBorders>
-              <w:top w:val="single" w:sz="12" w:space="0" w:color="auto"/>
-              <w:left w:val="single" w:sz="6" w:space="0" w:color="auto"/>
-              <w:bottom w:val="single" w:sz="12" w:space="0" w:color="auto"/>
-              <w:right w:val="single" w:sz="12" w:space="0" w:color="auto"/>
-            </w:tcBorders>
-            <w:vAlign w:val="center"/>
-          </w:tcPr>
-          <w:p>
-            <w:pPr>
-              <w:rPr>
-                <w:rFonts w:ascii="Times New Roman" w:hAnsi="Times New Roman" w:cs="Times New Roman"/>
-                <w:sz w:val="20"/>
-                <w:szCs w:val="20"/>
-              </w:rPr>
-            </w:pPr>
-          </w:p>
-        </w:tc>
-        <w:tc>
-          <w:tcPr>
-            <w:tcW w:w="609" w:type="dxa"/>
-            <w:tcBorders>
-              <w:top w:val="single" w:sz="12" w:space="0" w:color="auto"/>
-              <w:left w:val="single" w:sz="6" w:space="0" w:color="auto"/>
-              <w:bottom w:val="single" w:sz="12" w:space="0" w:color="auto"/>
-              <w:right w:val="single" w:sz="12" w:space="0" w:color="auto"/>
-            </w:tcBorders>
-            <w:vAlign w:val="center"/>
-          </w:tcPr>
-          <w:p>
-            <w:pPr>
-              <w:rPr>
-                <w:rFonts w:ascii="Times New Roman" w:hAnsi="Times New Roman" w:cs="Times New Roman"/>
-                <w:sz w:val="20"/>
-                <w:szCs w:val="20"/>
-              </w:rPr>
-            </w:pPr>
-          </w:p>
-        </w:tc>
-        <w:tc>
-          <w:tcPr>
-            <w:tcW w:w="609" w:type="dxa"/>
-            <w:tcBorders>
-              <w:top w:val="single" w:sz="12" w:space="0" w:color="auto"/>
-              <w:left w:val="single" w:sz="6" w:space="0" w:color="auto"/>
-              <w:bottom w:val="single" w:sz="12" w:space="0" w:color="auto"/>
-              <w:right w:val="single" w:sz="12" w:space="0" w:color="auto"/>
-            </w:tcBorders>
-          </w:tcPr>
-          <w:p>
-            <w:pPr>
-              <w:rPr>
-                <w:rFonts w:ascii="Times New Roman" w:hAnsi="Times New Roman" w:cs="Times New Roman"/>
-                <w:sz w:val="20"/>
-                <w:szCs w:val="20"/>
-              </w:rPr>
-            </w:pPr>
-          </w:p>
-        </w:tc>
-        <w:tc>
-          <w:tcPr>
-            <w:tcW w:w="609" w:type="dxa"/>
-            <w:tcBorders>
-              <w:top w:val="single" w:sz="12" w:space="0" w:color="auto"/>
-              <w:left w:val="single" w:sz="6" w:space="0" w:color="auto"/>
-              <w:bottom w:val="single" w:sz="12" w:space="0" w:color="auto"/>
-              <w:right w:val="single" w:sz="12" w:space="0" w:color="auto"/>
-            </w:tcBorders>
-            <w:shd w:val="clear" w:color="auto" w:fill="548DD4" w:themeFill="text2" w:themeFillTint="99"/>
-          </w:tcPr>
-          <w:p>
-            <w:pPr>
-              <w:rPr>
-                <w:rFonts w:ascii="Times New Roman" w:hAnsi="Times New Roman" w:cs="Times New Roman"/>
-                <w:sz w:val="20"/>
-                <w:szCs w:val="20"/>
-              </w:rPr>
-            </w:pPr>
-          </w:p>
-        </w:tc>
-        <w:tc>
-          <w:tcPr>
-            <w:tcW w:w="609" w:type="dxa"/>
-            <w:tcBorders>
-              <w:top w:val="single" w:sz="12" w:space="0" w:color="auto"/>
-              <w:left w:val="single" w:sz="6" w:space="0" w:color="auto"/>
-              <w:bottom w:val="single" w:sz="12" w:space="0" w:color="auto"/>
-              <w:right w:val="single" w:sz="12" w:space="0" w:color="auto"/>
-            </w:tcBorders>
-            <w:shd w:val="clear" w:color="auto" w:fill="548DD4" w:themeFill="text2" w:themeFillTint="99"/>
+            </w:pPr>
+          </w:p>
+        </w:tc>
+        <w:tc>
+          <w:tcPr>
+            <w:tcW w:w="609" w:type="dxa"/>
+            <w:tcBorders>
+              <w:top w:val="single" w:sz="12" w:space="0" w:color="auto"/>
+              <w:left w:val="single" w:sz="6" w:space="0" w:color="auto"/>
+              <w:bottom w:val="single" w:sz="12" w:space="0" w:color="auto"/>
+              <w:right w:val="single" w:sz="12" w:space="0" w:color="auto"/>
+            </w:tcBorders>
+            <w:vAlign w:val="center"/>
+          </w:tcPr>
+          <w:p>
+            <w:pPr>
+              <w:rPr>
+                <w:rFonts w:ascii="Times New Roman" w:hAnsi="Times New Roman" w:cs="Times New Roman"/>
+                <w:sz w:val="20"/>
+                <w:szCs w:val="20"/>
+              </w:rPr>
+            </w:pPr>
+          </w:p>
+        </w:tc>
+        <w:tc>
+          <w:tcPr>
+            <w:tcW w:w="609" w:type="dxa"/>
+            <w:tcBorders>
+              <w:top w:val="single" w:sz="12" w:space="0" w:color="auto"/>
+              <w:left w:val="single" w:sz="6" w:space="0" w:color="auto"/>
+              <w:bottom w:val="single" w:sz="12" w:space="0" w:color="auto"/>
+              <w:right w:val="single" w:sz="12" w:space="0" w:color="auto"/>
+            </w:tcBorders>
+            <w:vAlign w:val="center"/>
+          </w:tcPr>
+          <w:p>
+            <w:pPr>
+              <w:rPr>
+                <w:rFonts w:ascii="Times New Roman" w:hAnsi="Times New Roman" w:cs="Times New Roman"/>
+                <w:sz w:val="20"/>
+                <w:szCs w:val="20"/>
+              </w:rPr>
+            </w:pPr>
+          </w:p>
+        </w:tc>
+        <w:tc>
+          <w:tcPr>
+            <w:tcW w:w="609" w:type="dxa"/>
+            <w:tcBorders>
+              <w:top w:val="single" w:sz="12" w:space="0" w:color="auto"/>
+              <w:left w:val="single" w:sz="6" w:space="0" w:color="auto"/>
+              <w:bottom w:val="single" w:sz="12" w:space="0" w:color="auto"/>
+              <w:right w:val="single" w:sz="12" w:space="0" w:color="auto"/>
+            </w:tcBorders>
+            <w:shd w:val="clear" w:color="auto" w:fill="auto"/>
+            <w:vAlign w:val="center"/>
+          </w:tcPr>
+          <w:p>
+            <w:pPr>
+              <w:rPr>
+                <w:rFonts w:ascii="Times New Roman" w:hAnsi="Times New Roman" w:cs="Times New Roman"/>
+                <w:sz w:val="20"/>
+                <w:szCs w:val="20"/>
+              </w:rPr>
+            </w:pPr>
+          </w:p>
+        </w:tc>
+        <w:tc>
+          <w:tcPr>
+            <w:tcW w:w="609" w:type="dxa"/>
+            <w:tcBorders>
+              <w:top w:val="single" w:sz="12" w:space="0" w:color="auto"/>
+              <w:left w:val="single" w:sz="6" w:space="0" w:color="auto"/>
+              <w:bottom w:val="single" w:sz="12" w:space="0" w:color="auto"/>
+              <w:right w:val="single" w:sz="12" w:space="0" w:color="auto"/>
+            </w:tcBorders>
+            <w:shd w:val="clear" w:color="auto" w:fill="auto"/>
+            <w:vAlign w:val="center"/>
+          </w:tcPr>
+          <w:p>
+            <w:pPr>
+              <w:rPr>
+                <w:rFonts w:ascii="Times New Roman" w:hAnsi="Times New Roman" w:cs="Times New Roman"/>
+                <w:sz w:val="20"/>
+                <w:szCs w:val="20"/>
+              </w:rPr>
+            </w:pPr>
+          </w:p>
+        </w:tc>
+        <w:tc>
+          <w:tcPr>
+            <w:tcW w:w="609" w:type="dxa"/>
+            <w:tcBorders>
+              <w:top w:val="single" w:sz="12" w:space="0" w:color="auto"/>
+              <w:left w:val="single" w:sz="6" w:space="0" w:color="auto"/>
+              <w:bottom w:val="single" w:sz="12" w:space="0" w:color="auto"/>
+              <w:right w:val="single" w:sz="12" w:space="0" w:color="auto"/>
+            </w:tcBorders>
+            <w:shd w:val="clear" w:color="auto" w:fill="auto"/>
+          </w:tcPr>
+          <w:p>
+            <w:pPr>
+              <w:rPr>
+                <w:rFonts w:ascii="Times New Roman" w:hAnsi="Times New Roman" w:cs="Times New Roman"/>
+                <w:sz w:val="20"/>
+                <w:szCs w:val="20"/>
+              </w:rPr>
+            </w:pPr>
+          </w:p>
+        </w:tc>
+        <w:tc>
+          <w:tcPr>
+            <w:tcW w:w="609" w:type="dxa"/>
+            <w:tcBorders>
+              <w:top w:val="single" w:sz="12" w:space="0" w:color="auto"/>
+              <w:left w:val="single" w:sz="6" w:space="0" w:color="auto"/>
+              <w:bottom w:val="single" w:sz="12" w:space="0" w:color="auto"/>
+              <w:right w:val="single" w:sz="12" w:space="0" w:color="auto"/>
+            </w:tcBorders>
+            <w:shd w:val="clear" w:color="auto" w:fill="auto"/>
+          </w:tcPr>
+          <w:p>
+            <w:pPr>
+              <w:rPr>
+                <w:rFonts w:ascii="Times New Roman" w:hAnsi="Times New Roman" w:cs="Times New Roman"/>
+                <w:sz w:val="20"/>
+                <w:szCs w:val="20"/>
+              </w:rPr>
+            </w:pPr>
+          </w:p>
+        </w:tc>
+        <w:tc>
+          <w:tcPr>
+            <w:tcW w:w="609" w:type="dxa"/>
+            <w:tcBorders>
+              <w:top w:val="single" w:sz="12" w:space="0" w:color="auto"/>
+              <w:left w:val="single" w:sz="6" w:space="0" w:color="auto"/>
+              <w:bottom w:val="single" w:sz="12" w:space="0" w:color="auto"/>
+              <w:right w:val="single" w:sz="12" w:space="0" w:color="auto"/>
+            </w:tcBorders>
+            <w:shd w:val="clear" w:color="auto" w:fill="auto"/>
           </w:tcPr>
           <w:p>
             <w:pPr>
@@ -4071,14 +3876,6 @@
                 <w:szCs w:val="24"/>
               </w:rPr>
             </w:pPr>
-            <w:r>
-              <w:rPr>
-                <w:rFonts w:ascii="Times New Roman" w:hAnsi="Times New Roman" w:cs="Times New Roman"/>
-                <w:sz w:val="20"/>
-                <w:szCs w:val="24"/>
-              </w:rPr>
-              <w:t>Interviews/Surveys</w:t>
-            </w:r>
           </w:p>
         </w:tc>
         <w:tc>
@@ -4100,14 +3897,6 @@
                 <w:szCs w:val="20"/>
               </w:rPr>
             </w:pPr>
-            <w:r>
-              <w:rPr>
-                <w:rFonts w:ascii="Times New Roman" w:hAnsi="Times New Roman" w:cs="Times New Roman"/>
-                <w:sz w:val="20"/>
-                <w:szCs w:val="20"/>
-              </w:rPr>
-              <w:t>Rhea Shane</w:t>
-            </w:r>
           </w:p>
         </w:tc>
         <w:tc>
@@ -4443,14 +4232,6 @@
                 <w:szCs w:val="24"/>
               </w:rPr>
             </w:pPr>
-            <w:r>
-              <w:rPr>
-                <w:rFonts w:ascii="Times New Roman" w:hAnsi="Times New Roman" w:cs="Times New Roman"/>
-                <w:sz w:val="20"/>
-                <w:szCs w:val="24"/>
-              </w:rPr>
-              <w:t>Finalizing of Chapter 1</w:t>
-            </w:r>
           </w:p>
         </w:tc>
         <w:tc>
@@ -4472,14 +4253,6 @@
                 <w:szCs w:val="20"/>
               </w:rPr>
             </w:pPr>
-            <w:r>
-              <w:rPr>
-                <w:rFonts w:ascii="Times New Roman" w:hAnsi="Times New Roman" w:cs="Times New Roman"/>
-                <w:sz w:val="20"/>
-                <w:szCs w:val="20"/>
-              </w:rPr>
-              <w:t>Cristian</w:t>
-            </w:r>
           </w:p>
         </w:tc>
         <w:tc>
@@ -4815,14 +4588,6 @@
                 <w:szCs w:val="24"/>
               </w:rPr>
             </w:pPr>
-            <w:r>
-              <w:rPr>
-                <w:rFonts w:ascii="Times New Roman" w:hAnsi="Times New Roman" w:cs="Times New Roman"/>
-                <w:sz w:val="20"/>
-                <w:szCs w:val="24"/>
-              </w:rPr>
-              <w:t>Writing of Chapter 2</w:t>
-            </w:r>
           </w:p>
         </w:tc>
         <w:tc>
@@ -4844,14 +4609,6 @@
                 <w:szCs w:val="20"/>
               </w:rPr>
             </w:pPr>
-            <w:r>
-              <w:rPr>
-                <w:rFonts w:ascii="Times New Roman" w:hAnsi="Times New Roman" w:cs="Times New Roman"/>
-                <w:sz w:val="20"/>
-                <w:szCs w:val="20"/>
-              </w:rPr>
-              <w:t>Cristian</w:t>
-            </w:r>
           </w:p>
         </w:tc>
         <w:tc>
@@ -5187,38 +4944,6 @@
                 <w:szCs w:val="24"/>
               </w:rPr>
             </w:pPr>
-            <w:r>
-              <w:rPr>
-                <w:rFonts w:ascii="Times New Roman" w:hAnsi="Times New Roman" w:cs="Times New Roman"/>
-                <w:sz w:val="20"/>
-                <w:szCs w:val="24"/>
-              </w:rPr>
-              <w:t>Consultation with adviser on Chapter</w:t>
-            </w:r>
-            <w:r>
-              <w:rPr>
-                <w:rFonts w:ascii="Times New Roman" w:hAnsi="Times New Roman" w:cs="Times New Roman"/>
-                <w:sz w:val="20"/>
-                <w:szCs w:val="24"/>
-              </w:rPr>
-              <w:t>s</w:t>
-            </w:r>
-            <w:r>
-              <w:rPr>
-                <w:rFonts w:ascii="Times New Roman" w:hAnsi="Times New Roman" w:cs="Times New Roman"/>
-                <w:sz w:val="20"/>
-                <w:szCs w:val="24"/>
-              </w:rPr>
-              <w:t xml:space="preserve"> 1</w:t>
-            </w:r>
-            <w:r>
-              <w:rPr>
-                <w:rFonts w:ascii="Times New Roman" w:hAnsi="Times New Roman" w:cs="Times New Roman"/>
-                <w:sz w:val="20"/>
-                <w:szCs w:val="24"/>
-              </w:rPr>
-              <w:t xml:space="preserve"> and 2</w:t>
-            </w:r>
           </w:p>
         </w:tc>
         <w:tc>
@@ -5240,14 +4965,6 @@
                 <w:szCs w:val="20"/>
               </w:rPr>
             </w:pPr>
-            <w:r>
-              <w:rPr>
-                <w:rFonts w:ascii="Times New Roman" w:hAnsi="Times New Roman" w:cs="Times New Roman"/>
-                <w:sz w:val="20"/>
-                <w:szCs w:val="20"/>
-              </w:rPr>
-              <w:t>Jephunneh</w:t>
-            </w:r>
           </w:p>
         </w:tc>
         <w:tc>
@@ -5583,24 +5300,6 @@
                 <w:szCs w:val="24"/>
               </w:rPr>
             </w:pPr>
-            <w:r>
-              <w:rPr>
-                <w:rFonts w:ascii="Times New Roman" w:hAnsi="Times New Roman" w:cs="Times New Roman"/>
-                <w:sz w:val="20"/>
-                <w:szCs w:val="24"/>
-              </w:rPr>
-              <w:t xml:space="preserve">Finalizing of Chapter </w:t>
-            </w:r>
-            <w:bookmarkStart w:id="0" w:name="_GoBack"/>
-            <w:bookmarkEnd w:id="0"/>
-            <w:r>
-              <w:rPr>
-                <w:rFonts w:ascii="Times New Roman" w:hAnsi="Times New Roman" w:cs="Times New Roman"/>
-                <w:sz w:val="20"/>
-                <w:szCs w:val="24"/>
-              </w:rPr>
-              <w:t>2</w:t>
-            </w:r>
           </w:p>
         </w:tc>
         <w:tc>
@@ -5957,22 +5656,6 @@
                 <w:szCs w:val="24"/>
               </w:rPr>
             </w:pPr>
-            <w:r>
-              <w:rPr>
-                <w:rFonts w:ascii="Times New Roman" w:hAnsi="Times New Roman" w:cs="Times New Roman"/>
-                <w:sz w:val="20"/>
-                <w:szCs w:val="24"/>
-              </w:rPr>
-              <w:t>W</w:t>
-            </w:r>
-            <w:r>
-              <w:rPr>
-                <w:rFonts w:ascii="Times New Roman" w:hAnsi="Times New Roman" w:cs="Times New Roman"/>
-                <w:sz w:val="20"/>
-                <w:szCs w:val="24"/>
-              </w:rPr>
-              <w:t>riting of Chapter 3</w:t>
-            </w:r>
           </w:p>
         </w:tc>
         <w:tc>
@@ -5994,14 +5677,6 @@
                 <w:szCs w:val="20"/>
               </w:rPr>
             </w:pPr>
-            <w:r>
-              <w:rPr>
-                <w:rFonts w:ascii="Times New Roman" w:hAnsi="Times New Roman" w:cs="Times New Roman"/>
-                <w:sz w:val="20"/>
-                <w:szCs w:val="20"/>
-              </w:rPr>
-              <w:t>Rhea Shane</w:t>
-            </w:r>
           </w:p>
         </w:tc>
         <w:tc>
@@ -6337,14 +6012,6 @@
                 <w:szCs w:val="24"/>
               </w:rPr>
             </w:pPr>
-            <w:r>
-              <w:rPr>
-                <w:rFonts w:ascii="Times New Roman" w:hAnsi="Times New Roman" w:cs="Times New Roman"/>
-                <w:sz w:val="20"/>
-                <w:szCs w:val="24"/>
-              </w:rPr>
-              <w:t>Consultation with adviser on Chapters 1, 2, and 3</w:t>
-            </w:r>
           </w:p>
         </w:tc>
         <w:tc>
@@ -6366,14 +6033,6 @@
                 <w:szCs w:val="20"/>
               </w:rPr>
             </w:pPr>
-            <w:r>
-              <w:rPr>
-                <w:rFonts w:ascii="Times New Roman" w:hAnsi="Times New Roman" w:cs="Times New Roman"/>
-                <w:sz w:val="20"/>
-                <w:szCs w:val="20"/>
-              </w:rPr>
-              <w:t>Jephunneh</w:t>
-            </w:r>
           </w:p>
         </w:tc>
         <w:tc>
@@ -6688,6 +6347,8 @@
                 <w:u w:val="single"/>
               </w:rPr>
             </w:pPr>
+            <w:bookmarkStart w:id="0" w:name="_GoBack"/>
+            <w:bookmarkEnd w:id="0"/>
           </w:p>
         </w:tc>
         <w:tc>
@@ -6709,14 +6370,6 @@
                 <w:szCs w:val="24"/>
               </w:rPr>
             </w:pPr>
-            <w:r>
-              <w:rPr>
-                <w:rFonts w:ascii="Times New Roman" w:hAnsi="Times New Roman" w:cs="Times New Roman"/>
-                <w:sz w:val="20"/>
-                <w:szCs w:val="24"/>
-              </w:rPr>
-              <w:t>Consultation with Technical Editor</w:t>
-            </w:r>
           </w:p>
         </w:tc>
         <w:tc>
@@ -6738,14 +6391,6 @@
                 <w:szCs w:val="20"/>
               </w:rPr>
             </w:pPr>
-            <w:r>
-              <w:rPr>
-                <w:rFonts w:ascii="Times New Roman" w:hAnsi="Times New Roman" w:cs="Times New Roman"/>
-                <w:sz w:val="20"/>
-                <w:szCs w:val="20"/>
-              </w:rPr>
-              <w:t>Rhea Shane</w:t>
-            </w:r>
           </w:p>
         </w:tc>
         <w:tc>
@@ -6763,8 +6408,10 @@
             <w:pPr>
               <w:rPr>
                 <w:rFonts w:ascii="Times New Roman" w:hAnsi="Times New Roman" w:cs="Times New Roman"/>
-                <w:sz w:val="16"/>
-                <w:szCs w:val="20"/>
+                <w:b/>
+                <w:sz w:val="20"/>
+                <w:szCs w:val="20"/>
+                <w:u w:val="single"/>
               </w:rPr>
             </w:pPr>
           </w:p>
@@ -6784,8 +6431,10 @@
             <w:pPr>
               <w:rPr>
                 <w:rFonts w:ascii="Times New Roman" w:hAnsi="Times New Roman" w:cs="Times New Roman"/>
-                <w:sz w:val="16"/>
-                <w:szCs w:val="20"/>
+                <w:b/>
+                <w:sz w:val="20"/>
+                <w:szCs w:val="20"/>
+                <w:u w:val="single"/>
               </w:rPr>
             </w:pPr>
           </w:p>
@@ -7081,14 +6730,6 @@
                 <w:szCs w:val="24"/>
               </w:rPr>
             </w:pPr>
-            <w:r>
-              <w:rPr>
-                <w:rFonts w:ascii="Times New Roman" w:hAnsi="Times New Roman" w:cs="Times New Roman"/>
-                <w:sz w:val="20"/>
-                <w:szCs w:val="24"/>
-              </w:rPr>
-              <w:t>Writing of Initial and Final Pages</w:t>
-            </w:r>
           </w:p>
         </w:tc>
         <w:tc>
@@ -7110,14 +6751,6 @@
                 <w:szCs w:val="20"/>
               </w:rPr>
             </w:pPr>
-            <w:r>
-              <w:rPr>
-                <w:rFonts w:ascii="Times New Roman" w:hAnsi="Times New Roman" w:cs="Times New Roman"/>
-                <w:sz w:val="20"/>
-                <w:szCs w:val="20"/>
-              </w:rPr>
-              <w:t>Jephunneh</w:t>
-            </w:r>
           </w:p>
         </w:tc>
         <w:tc>
@@ -7457,14 +7090,6 @@
                 <w:szCs w:val="24"/>
               </w:rPr>
             </w:pPr>
-            <w:r>
-              <w:rPr>
-                <w:rFonts w:ascii="Times New Roman" w:hAnsi="Times New Roman" w:cs="Times New Roman"/>
-                <w:sz w:val="20"/>
-                <w:szCs w:val="24"/>
-              </w:rPr>
-              <w:t>Final consultation with adviser</w:t>
-            </w:r>
           </w:p>
         </w:tc>
         <w:tc>
@@ -7486,14 +7111,6 @@
                 <w:szCs w:val="20"/>
               </w:rPr>
             </w:pPr>
-            <w:r>
-              <w:rPr>
-                <w:rFonts w:ascii="Times New Roman" w:hAnsi="Times New Roman" w:cs="Times New Roman"/>
-                <w:sz w:val="20"/>
-                <w:szCs w:val="20"/>
-              </w:rPr>
-              <w:t>Jephunneh</w:t>
-            </w:r>
           </w:p>
         </w:tc>
         <w:tc>
@@ -7833,14 +7450,6 @@
                 <w:szCs w:val="24"/>
               </w:rPr>
             </w:pPr>
-            <w:r>
-              <w:rPr>
-                <w:rFonts w:ascii="Times New Roman" w:hAnsi="Times New Roman" w:cs="Times New Roman"/>
-                <w:sz w:val="20"/>
-                <w:szCs w:val="24"/>
-              </w:rPr>
-              <w:t>Finalizing of Manuscript</w:t>
-            </w:r>
           </w:p>
         </w:tc>
         <w:tc>
@@ -7862,14 +7471,6 @@
                 <w:szCs w:val="20"/>
               </w:rPr>
             </w:pPr>
-            <w:r>
-              <w:rPr>
-                <w:rFonts w:ascii="Times New Roman" w:hAnsi="Times New Roman" w:cs="Times New Roman"/>
-                <w:sz w:val="20"/>
-                <w:szCs w:val="20"/>
-              </w:rPr>
-              <w:t>Rhea Shane</w:t>
-            </w:r>
           </w:p>
         </w:tc>
         <w:tc>
@@ -8209,382 +7810,6 @@
                 <w:szCs w:val="24"/>
               </w:rPr>
             </w:pPr>
-            <w:r>
-              <w:rPr>
-                <w:rFonts w:ascii="Times New Roman" w:hAnsi="Times New Roman" w:cs="Times New Roman"/>
-                <w:sz w:val="20"/>
-                <w:szCs w:val="24"/>
-              </w:rPr>
-              <w:t>Presentation preparation</w:t>
-            </w:r>
-          </w:p>
-        </w:tc>
-        <w:tc>
-          <w:tcPr>
-            <w:tcW w:w="1170" w:type="dxa"/>
-            <w:tcBorders>
-              <w:top w:val="single" w:sz="12" w:space="0" w:color="auto"/>
-              <w:left w:val="single" w:sz="6" w:space="0" w:color="auto"/>
-              <w:bottom w:val="single" w:sz="12" w:space="0" w:color="auto"/>
-              <w:right w:val="single" w:sz="6" w:space="0" w:color="auto"/>
-            </w:tcBorders>
-            <w:vAlign w:val="center"/>
-          </w:tcPr>
-          <w:p>
-            <w:pPr>
-              <w:rPr>
-                <w:rFonts w:ascii="Times New Roman" w:hAnsi="Times New Roman" w:cs="Times New Roman"/>
-                <w:sz w:val="20"/>
-                <w:szCs w:val="20"/>
-              </w:rPr>
-            </w:pPr>
-          </w:p>
-        </w:tc>
-        <w:tc>
-          <w:tcPr>
-            <w:tcW w:w="720" w:type="dxa"/>
-            <w:tcBorders>
-              <w:top w:val="single" w:sz="12" w:space="0" w:color="auto"/>
-              <w:left w:val="single" w:sz="6" w:space="0" w:color="auto"/>
-              <w:bottom w:val="single" w:sz="12" w:space="0" w:color="auto"/>
-              <w:right w:val="single" w:sz="6" w:space="0" w:color="auto"/>
-            </w:tcBorders>
-            <w:vAlign w:val="center"/>
-          </w:tcPr>
-          <w:p>
-            <w:pPr>
-              <w:rPr>
-                <w:rFonts w:ascii="Times New Roman" w:hAnsi="Times New Roman" w:cs="Times New Roman"/>
-                <w:b/>
-                <w:sz w:val="20"/>
-                <w:szCs w:val="20"/>
-                <w:u w:val="single"/>
-              </w:rPr>
-            </w:pPr>
-          </w:p>
-        </w:tc>
-        <w:tc>
-          <w:tcPr>
-            <w:tcW w:w="720" w:type="dxa"/>
-            <w:tcBorders>
-              <w:top w:val="single" w:sz="12" w:space="0" w:color="auto"/>
-              <w:left w:val="single" w:sz="6" w:space="0" w:color="auto"/>
-              <w:bottom w:val="single" w:sz="12" w:space="0" w:color="auto"/>
-              <w:right w:val="single" w:sz="6" w:space="0" w:color="auto"/>
-            </w:tcBorders>
-            <w:vAlign w:val="center"/>
-          </w:tcPr>
-          <w:p>
-            <w:pPr>
-              <w:rPr>
-                <w:rFonts w:ascii="Times New Roman" w:hAnsi="Times New Roman" w:cs="Times New Roman"/>
-                <w:b/>
-                <w:sz w:val="20"/>
-                <w:szCs w:val="20"/>
-                <w:u w:val="single"/>
-              </w:rPr>
-            </w:pPr>
-          </w:p>
-        </w:tc>
-        <w:tc>
-          <w:tcPr>
-            <w:tcW w:w="609" w:type="dxa"/>
-            <w:tcBorders>
-              <w:top w:val="single" w:sz="12" w:space="0" w:color="auto"/>
-              <w:left w:val="single" w:sz="6" w:space="0" w:color="auto"/>
-              <w:bottom w:val="single" w:sz="12" w:space="0" w:color="auto"/>
-              <w:right w:val="single" w:sz="12" w:space="0" w:color="auto"/>
-            </w:tcBorders>
-            <w:vAlign w:val="center"/>
-          </w:tcPr>
-          <w:p>
-            <w:pPr>
-              <w:rPr>
-                <w:rFonts w:ascii="Times New Roman" w:hAnsi="Times New Roman" w:cs="Times New Roman"/>
-                <w:sz w:val="20"/>
-                <w:szCs w:val="20"/>
-              </w:rPr>
-            </w:pPr>
-          </w:p>
-        </w:tc>
-        <w:tc>
-          <w:tcPr>
-            <w:tcW w:w="609" w:type="dxa"/>
-            <w:tcBorders>
-              <w:top w:val="single" w:sz="12" w:space="0" w:color="auto"/>
-              <w:left w:val="single" w:sz="6" w:space="0" w:color="auto"/>
-              <w:bottom w:val="single" w:sz="12" w:space="0" w:color="auto"/>
-              <w:right w:val="single" w:sz="12" w:space="0" w:color="auto"/>
-            </w:tcBorders>
-            <w:vAlign w:val="center"/>
-          </w:tcPr>
-          <w:p>
-            <w:pPr>
-              <w:rPr>
-                <w:rFonts w:ascii="Times New Roman" w:hAnsi="Times New Roman" w:cs="Times New Roman"/>
-                <w:sz w:val="20"/>
-                <w:szCs w:val="20"/>
-              </w:rPr>
-            </w:pPr>
-          </w:p>
-        </w:tc>
-        <w:tc>
-          <w:tcPr>
-            <w:tcW w:w="609" w:type="dxa"/>
-            <w:tcBorders>
-              <w:top w:val="single" w:sz="12" w:space="0" w:color="auto"/>
-              <w:left w:val="single" w:sz="6" w:space="0" w:color="auto"/>
-              <w:bottom w:val="single" w:sz="12" w:space="0" w:color="auto"/>
-              <w:right w:val="single" w:sz="12" w:space="0" w:color="auto"/>
-            </w:tcBorders>
-            <w:vAlign w:val="center"/>
-          </w:tcPr>
-          <w:p>
-            <w:pPr>
-              <w:rPr>
-                <w:rFonts w:ascii="Times New Roman" w:hAnsi="Times New Roman" w:cs="Times New Roman"/>
-                <w:sz w:val="20"/>
-                <w:szCs w:val="20"/>
-              </w:rPr>
-            </w:pPr>
-          </w:p>
-        </w:tc>
-        <w:tc>
-          <w:tcPr>
-            <w:tcW w:w="609" w:type="dxa"/>
-            <w:tcBorders>
-              <w:top w:val="single" w:sz="12" w:space="0" w:color="auto"/>
-              <w:left w:val="single" w:sz="6" w:space="0" w:color="auto"/>
-              <w:bottom w:val="single" w:sz="12" w:space="0" w:color="auto"/>
-              <w:right w:val="single" w:sz="12" w:space="0" w:color="auto"/>
-            </w:tcBorders>
-            <w:vAlign w:val="center"/>
-          </w:tcPr>
-          <w:p>
-            <w:pPr>
-              <w:rPr>
-                <w:rFonts w:ascii="Times New Roman" w:hAnsi="Times New Roman" w:cs="Times New Roman"/>
-                <w:sz w:val="20"/>
-                <w:szCs w:val="20"/>
-              </w:rPr>
-            </w:pPr>
-          </w:p>
-        </w:tc>
-        <w:tc>
-          <w:tcPr>
-            <w:tcW w:w="609" w:type="dxa"/>
-            <w:tcBorders>
-              <w:top w:val="single" w:sz="12" w:space="0" w:color="auto"/>
-              <w:left w:val="single" w:sz="6" w:space="0" w:color="auto"/>
-              <w:bottom w:val="single" w:sz="12" w:space="0" w:color="auto"/>
-              <w:right w:val="single" w:sz="12" w:space="0" w:color="auto"/>
-            </w:tcBorders>
-          </w:tcPr>
-          <w:p>
-            <w:pPr>
-              <w:rPr>
-                <w:rFonts w:ascii="Times New Roman" w:hAnsi="Times New Roman" w:cs="Times New Roman"/>
-                <w:sz w:val="20"/>
-                <w:szCs w:val="20"/>
-              </w:rPr>
-            </w:pPr>
-          </w:p>
-        </w:tc>
-        <w:tc>
-          <w:tcPr>
-            <w:tcW w:w="609" w:type="dxa"/>
-            <w:tcBorders>
-              <w:top w:val="single" w:sz="12" w:space="0" w:color="auto"/>
-              <w:left w:val="single" w:sz="6" w:space="0" w:color="auto"/>
-              <w:bottom w:val="single" w:sz="12" w:space="0" w:color="auto"/>
-              <w:right w:val="single" w:sz="12" w:space="0" w:color="auto"/>
-            </w:tcBorders>
-          </w:tcPr>
-          <w:p>
-            <w:pPr>
-              <w:rPr>
-                <w:rFonts w:ascii="Times New Roman" w:hAnsi="Times New Roman" w:cs="Times New Roman"/>
-                <w:sz w:val="20"/>
-                <w:szCs w:val="20"/>
-              </w:rPr>
-            </w:pPr>
-          </w:p>
-        </w:tc>
-        <w:tc>
-          <w:tcPr>
-            <w:tcW w:w="609" w:type="dxa"/>
-            <w:tcBorders>
-              <w:top w:val="single" w:sz="12" w:space="0" w:color="auto"/>
-              <w:left w:val="single" w:sz="6" w:space="0" w:color="auto"/>
-              <w:bottom w:val="single" w:sz="12" w:space="0" w:color="auto"/>
-              <w:right w:val="single" w:sz="12" w:space="0" w:color="auto"/>
-            </w:tcBorders>
-          </w:tcPr>
-          <w:p>
-            <w:pPr>
-              <w:rPr>
-                <w:rFonts w:ascii="Times New Roman" w:hAnsi="Times New Roman" w:cs="Times New Roman"/>
-                <w:sz w:val="20"/>
-                <w:szCs w:val="20"/>
-              </w:rPr>
-            </w:pPr>
-          </w:p>
-        </w:tc>
-        <w:tc>
-          <w:tcPr>
-            <w:tcW w:w="609" w:type="dxa"/>
-            <w:tcBorders>
-              <w:top w:val="single" w:sz="12" w:space="0" w:color="auto"/>
-              <w:left w:val="single" w:sz="6" w:space="0" w:color="auto"/>
-              <w:bottom w:val="single" w:sz="12" w:space="0" w:color="auto"/>
-              <w:right w:val="single" w:sz="12" w:space="0" w:color="auto"/>
-            </w:tcBorders>
-          </w:tcPr>
-          <w:p>
-            <w:pPr>
-              <w:rPr>
-                <w:rFonts w:ascii="Times New Roman" w:hAnsi="Times New Roman" w:cs="Times New Roman"/>
-                <w:sz w:val="20"/>
-                <w:szCs w:val="20"/>
-              </w:rPr>
-            </w:pPr>
-          </w:p>
-        </w:tc>
-        <w:tc>
-          <w:tcPr>
-            <w:tcW w:w="609" w:type="dxa"/>
-            <w:tcBorders>
-              <w:top w:val="single" w:sz="12" w:space="0" w:color="auto"/>
-              <w:left w:val="single" w:sz="6" w:space="0" w:color="auto"/>
-              <w:bottom w:val="single" w:sz="12" w:space="0" w:color="auto"/>
-              <w:right w:val="single" w:sz="12" w:space="0" w:color="auto"/>
-            </w:tcBorders>
-          </w:tcPr>
-          <w:p>
-            <w:pPr>
-              <w:rPr>
-                <w:rFonts w:ascii="Times New Roman" w:hAnsi="Times New Roman" w:cs="Times New Roman"/>
-                <w:sz w:val="20"/>
-                <w:szCs w:val="20"/>
-              </w:rPr>
-            </w:pPr>
-          </w:p>
-        </w:tc>
-        <w:tc>
-          <w:tcPr>
-            <w:tcW w:w="609" w:type="dxa"/>
-            <w:tcBorders>
-              <w:top w:val="single" w:sz="12" w:space="0" w:color="auto"/>
-              <w:left w:val="single" w:sz="6" w:space="0" w:color="auto"/>
-              <w:bottom w:val="single" w:sz="12" w:space="0" w:color="auto"/>
-              <w:right w:val="single" w:sz="12" w:space="0" w:color="auto"/>
-            </w:tcBorders>
-          </w:tcPr>
-          <w:p>
-            <w:pPr>
-              <w:rPr>
-                <w:rFonts w:ascii="Times New Roman" w:hAnsi="Times New Roman" w:cs="Times New Roman"/>
-                <w:sz w:val="20"/>
-                <w:szCs w:val="20"/>
-              </w:rPr>
-            </w:pPr>
-          </w:p>
-        </w:tc>
-        <w:tc>
-          <w:tcPr>
-            <w:tcW w:w="609" w:type="dxa"/>
-            <w:tcBorders>
-              <w:top w:val="single" w:sz="12" w:space="0" w:color="auto"/>
-              <w:left w:val="single" w:sz="6" w:space="0" w:color="auto"/>
-              <w:bottom w:val="single" w:sz="12" w:space="0" w:color="auto"/>
-              <w:right w:val="single" w:sz="12" w:space="0" w:color="auto"/>
-            </w:tcBorders>
-          </w:tcPr>
-          <w:p>
-            <w:pPr>
-              <w:rPr>
-                <w:rFonts w:ascii="Times New Roman" w:hAnsi="Times New Roman" w:cs="Times New Roman"/>
-                <w:sz w:val="20"/>
-                <w:szCs w:val="20"/>
-              </w:rPr>
-            </w:pPr>
-          </w:p>
-        </w:tc>
-        <w:tc>
-          <w:tcPr>
-            <w:tcW w:w="609" w:type="dxa"/>
-            <w:tcBorders>
-              <w:top w:val="single" w:sz="12" w:space="0" w:color="auto"/>
-              <w:left w:val="single" w:sz="6" w:space="0" w:color="auto"/>
-              <w:bottom w:val="single" w:sz="12" w:space="0" w:color="auto"/>
-              <w:right w:val="single" w:sz="12" w:space="0" w:color="auto"/>
-            </w:tcBorders>
-          </w:tcPr>
-          <w:p>
-            <w:pPr>
-              <w:rPr>
-                <w:rFonts w:ascii="Times New Roman" w:hAnsi="Times New Roman" w:cs="Times New Roman"/>
-                <w:sz w:val="20"/>
-                <w:szCs w:val="20"/>
-              </w:rPr>
-            </w:pPr>
-          </w:p>
-        </w:tc>
-      </w:tr>
-      <w:tr>
-        <w:trPr>
-          <w:trHeight w:val="240"/>
-        </w:trPr>
-        <w:tc>
-          <w:tcPr>
-            <w:tcW w:w="683" w:type="dxa"/>
-            <w:tcBorders>
-              <w:top w:val="single" w:sz="12" w:space="0" w:color="auto"/>
-              <w:left w:val="single" w:sz="12" w:space="0" w:color="auto"/>
-              <w:bottom w:val="single" w:sz="12" w:space="0" w:color="auto"/>
-              <w:right w:val="single" w:sz="6" w:space="0" w:color="auto"/>
-            </w:tcBorders>
-            <w:vAlign w:val="center"/>
-          </w:tcPr>
-          <w:p>
-            <w:pPr>
-              <w:rPr>
-                <w:rFonts w:ascii="Times New Roman" w:hAnsi="Times New Roman" w:cs="Times New Roman"/>
-                <w:b/>
-                <w:sz w:val="24"/>
-                <w:szCs w:val="24"/>
-                <w:u w:val="single"/>
-              </w:rPr>
-            </w:pPr>
-          </w:p>
-        </w:tc>
-        <w:tc>
-          <w:tcPr>
-            <w:tcW w:w="2575" w:type="dxa"/>
-            <w:tcBorders>
-              <w:top w:val="single" w:sz="12" w:space="0" w:color="auto"/>
-              <w:left w:val="single" w:sz="6" w:space="0" w:color="auto"/>
-              <w:bottom w:val="single" w:sz="12" w:space="0" w:color="auto"/>
-              <w:right w:val="single" w:sz="6" w:space="0" w:color="auto"/>
-            </w:tcBorders>
-            <w:vAlign w:val="center"/>
-          </w:tcPr>
-          <w:p>
-            <w:pPr>
-              <w:rPr>
-                <w:rFonts w:ascii="Times New Roman" w:hAnsi="Times New Roman" w:cs="Times New Roman"/>
-                <w:sz w:val="20"/>
-                <w:szCs w:val="24"/>
-              </w:rPr>
-            </w:pPr>
-            <w:r>
-              <w:rPr>
-                <w:rFonts w:ascii="Times New Roman" w:hAnsi="Times New Roman" w:cs="Times New Roman"/>
-                <w:sz w:val="20"/>
-                <w:szCs w:val="24"/>
-              </w:rPr>
-              <w:t>Proposal presentation</w:t>
-            </w:r>
           </w:p>
         </w:tc>
         <w:tc>
@@ -9193,7 +8418,7 @@
     <w:lsdException w:name="Table Web 2" w:semiHidden="1" w:unhideWhenUsed="1"/>
     <w:lsdException w:name="Table Web 3" w:semiHidden="1" w:unhideWhenUsed="1"/>
     <w:lsdException w:name="Balloon Text" w:semiHidden="1" w:unhideWhenUsed="1"/>
-    <w:lsdException w:name="Table Grid" w:semiHidden="1" w:uiPriority="59" w:unhideWhenUsed="1"/>
+    <w:lsdException w:name="Table Grid" w:uiPriority="59"/>
     <w:lsdException w:name="Table Theme" w:semiHidden="1" w:unhideWhenUsed="1"/>
     <w:lsdException w:name="Placeholder Text" w:semiHidden="1"/>
     <w:lsdException w:name="No Spacing" w:uiPriority="1" w:qFormat="1"/>

</xml_diff>